<commit_message>
Não sei o que eu modifiquei/Texto do TG alterado
</commit_message>
<xml_diff>
--- a/Gerente Escolar.docx
+++ b/Gerente Escolar.docx
@@ -1,6 +1,6 @@
 
 <file path=word/document.xml><?xml version="1.0" encoding="utf-8"?>
-<w:document xmlns:wpc="http://schemas.microsoft.com/office/word/2010/wordprocessingCanvas" xmlns:cx="http://schemas.microsoft.com/office/drawing/2014/chartex" xmlns:cx1="http://schemas.microsoft.com/office/drawing/2015/9/8/chartex" xmlns:cx2="http://schemas.microsoft.com/office/drawing/2015/10/21/chartex" xmlns:cx3="http://schemas.microsoft.com/office/drawing/2016/5/9/chartex" xmlns:cx4="http://schemas.microsoft.com/office/drawing/2016/5/10/chartex" xmlns:cx5="http://schemas.microsoft.com/office/drawing/2016/5/11/chartex" xmlns:cx6="http://schemas.microsoft.com/office/drawing/2016/5/12/chartex" xmlns:cx7="http://schemas.microsoft.com/office/drawing/2016/5/13/chartex" xmlns:cx8="http://schemas.microsoft.com/office/drawing/2016/5/14/chartex" xmlns:mc="http://schemas.openxmlformats.org/markup-compatibility/2006" xmlns:aink="http://schemas.microsoft.com/office/drawing/2016/ink" xmlns:am3d="http://schemas.microsoft.com/office/drawing/2017/model3d" xmlns:o="urn:schemas-microsoft-com:office:office" xmlns:oel="http://schemas.microsoft.com/office/2019/extlst" xmlns:r="http://schemas.openxmlformats.org/officeDocument/2006/relationships" xmlns:m="http://schemas.openxmlformats.org/officeDocument/2006/math" xmlns:v="urn:schemas-microsoft-com:vml" xmlns:wp14="http://schemas.microsoft.com/office/word/2010/wordprocessingDrawing" xmlns:wp="http://schemas.openxmlformats.org/drawingml/2006/wordprocessingDrawing" xmlns:w10="urn:schemas-microsoft-com:office:word" xmlns:w="http://schemas.openxmlformats.org/wordprocessingml/2006/main" xmlns:w14="http://schemas.microsoft.com/office/word/2010/wordml" xmlns:w15="http://schemas.microsoft.com/office/word/2012/wordml" xmlns:w16cex="http://schemas.microsoft.com/office/word/2018/wordml/cex" xmlns:w16cid="http://schemas.microsoft.com/office/word/2016/wordml/cid" xmlns:w16="http://schemas.microsoft.com/office/word/2018/wordml" xmlns:w16du="http://schemas.microsoft.com/office/word/2023/wordml/word16du" xmlns:w16sdtdh="http://schemas.microsoft.com/office/word/2020/wordml/sdtdatahash" xmlns:w16se="http://schemas.microsoft.com/office/word/2015/wordml/symex" xmlns:wpg="http://schemas.microsoft.com/office/word/2010/wordprocessingGroup" xmlns:wpi="http://schemas.microsoft.com/office/word/2010/wordprocessingInk" xmlns:wne="http://schemas.microsoft.com/office/word/2006/wordml" xmlns:wps="http://schemas.microsoft.com/office/word/2010/wordprocessingShape" mc:Ignorable="w14 w15 w16se w16cid w16 w16cex w16sdtdh wp14">
+<w:document xmlns:wpc="http://schemas.microsoft.com/office/word/2010/wordprocessingCanvas" xmlns:cx="http://schemas.microsoft.com/office/drawing/2014/chartex" xmlns:cx1="http://schemas.microsoft.com/office/drawing/2015/9/8/chartex" xmlns:cx2="http://schemas.microsoft.com/office/drawing/2015/10/21/chartex" xmlns:cx3="http://schemas.microsoft.com/office/drawing/2016/5/9/chartex" xmlns:cx4="http://schemas.microsoft.com/office/drawing/2016/5/10/chartex" xmlns:cx5="http://schemas.microsoft.com/office/drawing/2016/5/11/chartex" xmlns:cx6="http://schemas.microsoft.com/office/drawing/2016/5/12/chartex" xmlns:cx7="http://schemas.microsoft.com/office/drawing/2016/5/13/chartex" xmlns:cx8="http://schemas.microsoft.com/office/drawing/2016/5/14/chartex" xmlns:mc="http://schemas.openxmlformats.org/markup-compatibility/2006" xmlns:aink="http://schemas.microsoft.com/office/drawing/2016/ink" xmlns:am3d="http://schemas.microsoft.com/office/drawing/2017/model3d" xmlns:o="urn:schemas-microsoft-com:office:office" xmlns:oel="http://schemas.microsoft.com/office/2019/extlst" xmlns:r="http://schemas.openxmlformats.org/officeDocument/2006/relationships" xmlns:m="http://schemas.openxmlformats.org/officeDocument/2006/math" xmlns:v="urn:schemas-microsoft-com:vml" xmlns:wp14="http://schemas.microsoft.com/office/word/2010/wordprocessingDrawing" xmlns:wp="http://schemas.openxmlformats.org/drawingml/2006/wordprocessingDrawing" xmlns:w10="urn:schemas-microsoft-com:office:word" xmlns:w="http://schemas.openxmlformats.org/wordprocessingml/2006/main" xmlns:w14="http://schemas.microsoft.com/office/word/2010/wordml" xmlns:w15="http://schemas.microsoft.com/office/word/2012/wordml" xmlns:w16cex="http://schemas.microsoft.com/office/word/2018/wordml/cex" xmlns:w16cid="http://schemas.microsoft.com/office/word/2016/wordml/cid" xmlns:w16="http://schemas.microsoft.com/office/word/2018/wordml" xmlns:w16sdtdh="http://schemas.microsoft.com/office/word/2020/wordml/sdtdatahash" xmlns:w16se="http://schemas.microsoft.com/office/word/2015/wordml/symex" xmlns:wpg="http://schemas.microsoft.com/office/word/2010/wordprocessingGroup" xmlns:wpi="http://schemas.microsoft.com/office/word/2010/wordprocessingInk" xmlns:wne="http://schemas.microsoft.com/office/word/2006/wordml" xmlns:wps="http://schemas.microsoft.com/office/word/2010/wordprocessingShape" mc:Ignorable="w14 w15 w16se w16cid w16 w16cex w16sdtdh wp14">
   <w:body>
     <w:p>
       <w:pPr>
@@ -58,86 +58,9 @@
           <w:smallCaps/>
           <w:lang w:val="pt-PT"/>
         </w:rPr>
-        <w:t>Nome do(s) Autor(es) </w:t>
-      </w:r>
-      <w:r>
-        <w:rPr>
-          <w:rStyle w:val="eop"/>
-        </w:rPr>
-        <w:t> </w:t>
-      </w:r>
-    </w:p>
-    <w:p>
-      <w:pPr>
-        <w:pStyle w:val="paragraph"/>
-        <w:spacing w:before="0" w:beforeAutospacing="0" w:after="0" w:afterAutospacing="0"/>
-        <w:jc w:val="right"/>
-        <w:textAlignment w:val="baseline"/>
-        <w:rPr>
-          <w:rStyle w:val="normaltextrun"/>
-          <w:smallCaps/>
-          <w:lang w:val="pt-PT"/>
-        </w:rPr>
-      </w:pPr>
-      <w:r>
-        <w:rPr>
-          <w:rStyle w:val="normaltextrun"/>
-          <w:smallCaps/>
-          <w:lang w:val="pt-PT"/>
-        </w:rPr>
-        <w:t>Jorge Matinata Graciano de Oliveira Júnior</w:t>
-      </w:r>
-    </w:p>
-    <w:p>
-      <w:pPr>
-        <w:pStyle w:val="paragraph"/>
-        <w:spacing w:before="0" w:beforeAutospacing="0" w:after="0" w:afterAutospacing="0"/>
-        <w:jc w:val="right"/>
-        <w:textAlignment w:val="baseline"/>
-        <w:rPr>
-          <w:rStyle w:val="eop"/>
-        </w:rPr>
-      </w:pPr>
-      <w:r>
-        <w:rPr>
-          <w:rStyle w:val="normaltextrun"/>
-          <w:smallCaps/>
-          <w:lang w:val="pt-PT"/>
-        </w:rPr>
-        <w:t>Igor da Silva Costa</w:t>
-      </w:r>
-      <w:r>
-        <w:rPr>
-          <w:rStyle w:val="eop"/>
-        </w:rPr>
-        <w:t> </w:t>
-      </w:r>
-    </w:p>
-    <w:p>
-      <w:pPr>
-        <w:pStyle w:val="paragraph"/>
-        <w:spacing w:before="0" w:beforeAutospacing="0" w:after="0" w:afterAutospacing="0"/>
-        <w:jc w:val="right"/>
-        <w:textAlignment w:val="baseline"/>
-        <w:rPr>
-          <w:rFonts w:ascii="Segoe UI" w:hAnsi="Segoe UI" w:cs="Segoe UI"/>
-          <w:sz w:val="18"/>
-          <w:szCs w:val="18"/>
-        </w:rPr>
-      </w:pPr>
-    </w:p>
-    <w:p>
-      <w:pPr>
-        <w:pStyle w:val="paragraph"/>
-        <w:spacing w:before="0" w:beforeAutospacing="0" w:after="0" w:afterAutospacing="0"/>
-        <w:jc w:val="right"/>
-        <w:textAlignment w:val="baseline"/>
-        <w:rPr>
-          <w:rFonts w:ascii="Segoe UI" w:hAnsi="Segoe UI" w:cs="Segoe UI"/>
-          <w:sz w:val="18"/>
-          <w:szCs w:val="18"/>
-        </w:rPr>
-      </w:pPr>
+        <w:t>Nome do(s) Autor(</w:t>
+      </w:r>
+      <w:bookmarkStart w:id="0" w:name="_Int_AO5Ln2oI"/>
       <w:r>
         <w:rPr>
           <w:rStyle w:val="normaltextrun"/>
@@ -146,7 +69,18 @@
           <w:smallCaps/>
           <w:lang w:val="pt-PT"/>
         </w:rPr>
-        <w:t>Nome do Orientador</w:t>
+        <w:t>es</w:t>
+      </w:r>
+      <w:bookmarkEnd w:id="0"/>
+      <w:r>
+        <w:rPr>
+          <w:rStyle w:val="normaltextrun"/>
+          <w:b/>
+          <w:bCs/>
+          <w:smallCaps/>
+          <w:lang w:val="pt-PT"/>
+        </w:rPr>
+        <w:t>) </w:t>
       </w:r>
       <w:r>
         <w:rPr>
@@ -162,37 +96,144 @@
         <w:jc w:val="right"/>
         <w:textAlignment w:val="baseline"/>
         <w:rPr>
-          <w:smallCaps/>
-          <w:lang w:val="pt-PT"/>
-        </w:rPr>
-      </w:pPr>
-      <w:r>
-        <w:rPr>
           <w:rStyle w:val="normaltextrun"/>
           <w:smallCaps/>
           <w:lang w:val="pt-PT"/>
         </w:rPr>
-        <w:t>Warner Brezol</w:t>
-      </w:r>
+      </w:pPr>
       <w:r>
         <w:rPr>
           <w:rStyle w:val="normaltextrun"/>
           <w:smallCaps/>
           <w:lang w:val="pt-PT"/>
         </w:rPr>
-        <w:t>in</w:t>
-      </w:r>
-    </w:p>
-    <w:p>
-      <w:pPr>
-        <w:rPr>
-          <w:rFonts w:ascii="Times New Roman" w:hAnsi="Times New Roman" w:cs="Times New Roman"/>
+        <w:t xml:space="preserve">Jorge </w:t>
+      </w:r>
+      <w:bookmarkStart w:id="1" w:name="_Int_c9CiuSto"/>
+      <w:r>
+        <w:rPr>
+          <w:rStyle w:val="normaltextrun"/>
+          <w:smallCaps/>
+          <w:lang w:val="pt-PT"/>
+        </w:rPr>
+        <w:t>Matinata</w:t>
+      </w:r>
+      <w:bookmarkEnd w:id="1"/>
+      <w:r>
+        <w:rPr>
+          <w:rStyle w:val="normaltextrun"/>
+          <w:smallCaps/>
+          <w:lang w:val="pt-PT"/>
+        </w:rPr>
+        <w:t xml:space="preserve"> Graciano de Oliveira Júnior</w:t>
+      </w:r>
+    </w:p>
+    <w:p>
+      <w:pPr>
+        <w:pStyle w:val="paragraph"/>
+        <w:spacing w:before="0" w:beforeAutospacing="0" w:after="0" w:afterAutospacing="0"/>
+        <w:jc w:val="right"/>
+        <w:textAlignment w:val="baseline"/>
+        <w:rPr>
+          <w:rStyle w:val="eop"/>
+        </w:rPr>
+      </w:pPr>
+      <w:r>
+        <w:rPr>
+          <w:rStyle w:val="normaltextrun"/>
+          <w:smallCaps/>
+          <w:lang w:val="pt-PT"/>
+        </w:rPr>
+        <w:t>Igor da Silva Costa</w:t>
+      </w:r>
+      <w:r>
+        <w:rPr>
+          <w:rStyle w:val="eop"/>
+        </w:rPr>
+        <w:t> </w:t>
+      </w:r>
+    </w:p>
+    <w:p>
+      <w:pPr>
+        <w:pStyle w:val="paragraph"/>
+        <w:spacing w:before="0" w:beforeAutospacing="0" w:after="0" w:afterAutospacing="0"/>
+        <w:jc w:val="right"/>
+        <w:textAlignment w:val="baseline"/>
+        <w:rPr>
+          <w:rFonts w:ascii="Segoe UI" w:hAnsi="Segoe UI" w:cs="Segoe UI"/>
+          <w:sz w:val="18"/>
+          <w:szCs w:val="18"/>
+        </w:rPr>
+      </w:pPr>
+    </w:p>
+    <w:p>
+      <w:pPr>
+        <w:pStyle w:val="paragraph"/>
+        <w:spacing w:before="0" w:beforeAutospacing="0" w:after="0" w:afterAutospacing="0"/>
+        <w:jc w:val="right"/>
+        <w:textAlignment w:val="baseline"/>
+        <w:rPr>
+          <w:rFonts w:ascii="Segoe UI" w:hAnsi="Segoe UI" w:cs="Segoe UI"/>
+          <w:sz w:val="18"/>
+          <w:szCs w:val="18"/>
+        </w:rPr>
+      </w:pPr>
+      <w:r>
+        <w:rPr>
+          <w:rStyle w:val="normaltextrun"/>
           <w:b/>
           <w:bCs/>
-          <w:sz w:val="24"/>
-          <w:szCs w:val="24"/>
-        </w:rPr>
-      </w:pPr>
+          <w:smallCaps/>
+          <w:lang w:val="pt-PT"/>
+        </w:rPr>
+        <w:t>Nome do Orientador</w:t>
+      </w:r>
+      <w:r>
+        <w:rPr>
+          <w:rStyle w:val="eop"/>
+        </w:rPr>
+        <w:t> </w:t>
+      </w:r>
+    </w:p>
+    <w:p>
+      <w:pPr>
+        <w:pStyle w:val="paragraph"/>
+        <w:spacing w:before="0" w:beforeAutospacing="0" w:after="0" w:afterAutospacing="0"/>
+        <w:jc w:val="right"/>
+        <w:textAlignment w:val="baseline"/>
+        <w:rPr>
+          <w:smallCaps/>
+          <w:lang w:val="pt-PT"/>
+        </w:rPr>
+      </w:pPr>
+      <w:bookmarkStart w:id="2" w:name="_Int_EdXdT0G2"/>
+      <w:r>
+        <w:rPr>
+          <w:rStyle w:val="normaltextrun"/>
+          <w:smallCaps/>
+          <w:lang w:val="pt-PT"/>
+        </w:rPr>
+        <w:t>Warner</w:t>
+      </w:r>
+      <w:bookmarkEnd w:id="2"/>
+      <w:r>
+        <w:rPr>
+          <w:rStyle w:val="normaltextrun"/>
+          <w:smallCaps/>
+          <w:lang w:val="pt-PT"/>
+        </w:rPr>
+        <w:t xml:space="preserve"> </w:t>
+      </w:r>
+      <w:bookmarkStart w:id="3" w:name="_Int_UFbIYfj1"/>
+      <w:r>
+        <w:rPr>
+          <w:rStyle w:val="normaltextrun"/>
+          <w:smallCaps/>
+          <w:lang w:val="pt-PT"/>
+        </w:rPr>
+        <w:t>Brezolin</w:t>
+      </w:r>
+      <w:bookmarkEnd w:id="3"/>
     </w:p>
     <w:p>
       <w:pPr>
@@ -204,7 +245,9 @@
           <w:szCs w:val="24"/>
         </w:rPr>
       </w:pPr>
-      <w:r>
+    </w:p>
+    <w:p>
+      <w:pPr>
         <w:rPr>
           <w:rFonts w:ascii="Times New Roman" w:hAnsi="Times New Roman" w:cs="Times New Roman"/>
           <w:b/>
@@ -212,11 +255,8 @@
           <w:sz w:val="24"/>
           <w:szCs w:val="24"/>
         </w:rPr>
-        <w:t>RESUMO:</w:t>
-      </w:r>
-    </w:p>
-    <w:p>
-      <w:pPr>
+      </w:pPr>
+      <w:r>
         <w:rPr>
           <w:rFonts w:ascii="Times New Roman" w:hAnsi="Times New Roman" w:cs="Times New Roman"/>
           <w:b/>
@@ -224,10 +264,92 @@
           <w:sz w:val="24"/>
           <w:szCs w:val="24"/>
         </w:rPr>
-      </w:pPr>
-    </w:p>
-    <w:p>
-      <w:pPr>
+        <w:t>RESUMO:</w:t>
+      </w:r>
+    </w:p>
+    <w:p>
+      <w:pPr>
+        <w:spacing w:line="240" w:lineRule="auto"/>
+        <w:jc w:val="both"/>
+        <w:rPr>
+          <w:rFonts w:ascii="Times New Roman" w:hAnsi="Times New Roman" w:cs="Times New Roman"/>
+        </w:rPr>
+      </w:pPr>
+      <w:r>
+        <w:rPr>
+          <w:rFonts w:ascii="Times New Roman" w:hAnsi="Times New Roman" w:cs="Times New Roman"/>
+        </w:rPr>
+        <w:t xml:space="preserve">Este </w:t>
+      </w:r>
+      <w:r>
+        <w:rPr>
+          <w:rFonts w:ascii="Times New Roman" w:hAnsi="Times New Roman" w:cs="Times New Roman"/>
+        </w:rPr>
+        <w:t>projeto</w:t>
+      </w:r>
+      <w:r>
+        <w:rPr>
+          <w:rFonts w:ascii="Times New Roman" w:hAnsi="Times New Roman" w:cs="Times New Roman"/>
+        </w:rPr>
+        <w:t xml:space="preserve"> apresenta</w:t>
+      </w:r>
+      <w:r>
+        <w:rPr>
+          <w:rFonts w:ascii="Times New Roman" w:hAnsi="Times New Roman" w:cs="Times New Roman"/>
+        </w:rPr>
+        <w:t xml:space="preserve"> </w:t>
+      </w:r>
+      <w:r>
+        <w:rPr>
+          <w:rFonts w:ascii="Times New Roman" w:hAnsi="Times New Roman" w:cs="Times New Roman"/>
+        </w:rPr>
+        <w:t>o desenvolvimento de um software de gestão integrada para escolas, com o objetivo de atender às necessidades dos gestores e manter a integridade dos dados. A fundamentação teórica aborda a importância do papel do gestor na utilização de tecnologias automatizadas, a necessidade de capacitação dos profissionais e a adaptação do projeto de gestão à realidade de cada escola</w:t>
+      </w:r>
+      <w:r>
+        <w:rPr>
+          <w:rFonts w:ascii="Times New Roman" w:hAnsi="Times New Roman" w:cs="Times New Roman"/>
+        </w:rPr>
+        <w:t xml:space="preserve">, baseado, principalmente nos textos de Rios, (2018), nas pesquisas </w:t>
+      </w:r>
+      <w:proofErr w:type="gramStart"/>
+      <w:r>
+        <w:rPr>
+          <w:rFonts w:ascii="Times New Roman" w:hAnsi="Times New Roman" w:cs="Times New Roman"/>
+        </w:rPr>
+        <w:t>e  entrevistas</w:t>
+      </w:r>
+      <w:proofErr w:type="gramEnd"/>
+      <w:r>
+        <w:rPr>
+          <w:rFonts w:ascii="Times New Roman" w:hAnsi="Times New Roman" w:cs="Times New Roman"/>
+        </w:rPr>
+        <w:t xml:space="preserve"> realizadas por Batista &amp; Gonzales, (2012) e no projeto de utilização de um software gestor por Lima Júnior,(2019)</w:t>
+      </w:r>
+      <w:r>
+        <w:rPr>
+          <w:rFonts w:ascii="Times New Roman" w:hAnsi="Times New Roman" w:cs="Times New Roman"/>
+        </w:rPr>
+        <w:t>. A linguagem de programação C# e o banco de dados SQLITE são utilizados no desenvolvimento do software. Os resultados esperados são a facilidade de manipulação de dados pelo gestor e a organização do fluxo de informações.</w:t>
+      </w:r>
+    </w:p>
+    <w:p>
+      <w:pPr>
+        <w:spacing w:line="240" w:lineRule="auto"/>
+        <w:jc w:val="both"/>
+        <w:rPr>
+          <w:rFonts w:ascii="Times New Roman" w:hAnsi="Times New Roman" w:cs="Times New Roman"/>
+        </w:rPr>
+      </w:pPr>
+    </w:p>
+    <w:p>
+      <w:pPr>
+        <w:spacing w:line="240" w:lineRule="auto"/>
+        <w:jc w:val="both"/>
+        <w:rPr>
+          <w:rFonts w:ascii="Times New Roman" w:hAnsi="Times New Roman" w:cs="Times New Roman"/>
+        </w:rPr>
+      </w:pPr>
+      <w:r>
         <w:rPr>
           <w:rFonts w:ascii="Times New Roman" w:hAnsi="Times New Roman" w:cs="Times New Roman"/>
           <w:b/>
@@ -235,10 +357,43 @@
           <w:sz w:val="24"/>
           <w:szCs w:val="24"/>
         </w:rPr>
-      </w:pPr>
-    </w:p>
-    <w:p>
-      <w:pPr>
+        <w:t>PALAVRAS-CHAVE:</w:t>
+      </w:r>
+      <w:r>
+        <w:rPr>
+          <w:sz w:val="24"/>
+          <w:szCs w:val="24"/>
+        </w:rPr>
+        <w:t xml:space="preserve"> </w:t>
+      </w:r>
+      <w:r>
+        <w:rPr>
+          <w:rFonts w:ascii="Times New Roman" w:hAnsi="Times New Roman" w:cs="Times New Roman"/>
+        </w:rPr>
+        <w:t xml:space="preserve">Software de Gestão, Escolas, Capacitação, Tecnologias Automatizadas, Linguagem de Programação C#, Banco De Dados </w:t>
+      </w:r>
+      <w:proofErr w:type="spellStart"/>
+      <w:r>
+        <w:rPr>
+          <w:rFonts w:ascii="Times New Roman" w:hAnsi="Times New Roman" w:cs="Times New Roman"/>
+        </w:rPr>
+        <w:t>Sqlite</w:t>
+      </w:r>
+      <w:proofErr w:type="spellEnd"/>
+    </w:p>
+    <w:p>
+      <w:pPr>
+        <w:jc w:val="both"/>
+        <w:rPr>
+          <w:rFonts w:ascii="Times New Roman" w:hAnsi="Times New Roman" w:cs="Times New Roman"/>
+          <w:sz w:val="24"/>
+          <w:szCs w:val="24"/>
+        </w:rPr>
+      </w:pPr>
+    </w:p>
+    <w:p>
+      <w:pPr>
+        <w:spacing w:line="360" w:lineRule="auto"/>
         <w:rPr>
           <w:rFonts w:ascii="Times New Roman" w:hAnsi="Times New Roman" w:cs="Times New Roman"/>
           <w:b/>
@@ -247,9 +402,7 @@
           <w:szCs w:val="24"/>
         </w:rPr>
       </w:pPr>
-    </w:p>
-    <w:p>
-      <w:pPr>
+      <w:r>
         <w:rPr>
           <w:rFonts w:ascii="Times New Roman" w:hAnsi="Times New Roman" w:cs="Times New Roman"/>
           <w:b/>
@@ -257,157 +410,144 @@
           <w:sz w:val="24"/>
           <w:szCs w:val="24"/>
         </w:rPr>
-      </w:pPr>
-    </w:p>
-    <w:p>
-      <w:pPr>
-        <w:rPr>
-          <w:rFonts w:ascii="Times New Roman" w:hAnsi="Times New Roman" w:cs="Times New Roman"/>
-          <w:b/>
-          <w:bCs/>
-          <w:sz w:val="24"/>
-          <w:szCs w:val="24"/>
-        </w:rPr>
-      </w:pPr>
+        <w:t>INTRODUÇÃO:</w:t>
+      </w:r>
+    </w:p>
+    <w:p>
+      <w:pPr>
+        <w:spacing w:after="0" w:line="360" w:lineRule="auto"/>
+        <w:jc w:val="both"/>
+        <w:rPr>
+          <w:rFonts w:ascii="Times New Roman" w:hAnsi="Times New Roman" w:cs="Times New Roman"/>
+          <w:sz w:val="24"/>
+          <w:szCs w:val="24"/>
+        </w:rPr>
+      </w:pPr>
+      <w:r>
+        <w:rPr>
+          <w:rFonts w:ascii="Times New Roman" w:hAnsi="Times New Roman" w:cs="Times New Roman"/>
+          <w:sz w:val="24"/>
+          <w:szCs w:val="24"/>
+        </w:rPr>
+        <w:t xml:space="preserve">O uso de tecnologias para gestão tem se ampliado, não só em empresas, mas também em escolas. Em se tratando das escolas, o seu uso acarreta muitos benefícios, devido </w:t>
+      </w:r>
+      <w:r>
+        <w:rPr>
+          <w:rFonts w:ascii="Times New Roman" w:hAnsi="Times New Roman" w:cs="Times New Roman"/>
+          <w:sz w:val="24"/>
+          <w:szCs w:val="24"/>
+        </w:rPr>
+        <w:t>à</w:t>
+      </w:r>
+      <w:r>
+        <w:rPr>
+          <w:rFonts w:ascii="Times New Roman" w:hAnsi="Times New Roman" w:cs="Times New Roman"/>
+          <w:sz w:val="24"/>
+          <w:szCs w:val="24"/>
+        </w:rPr>
+        <w:t xml:space="preserve"> capacidade de organização do fluxo do trabalho, melhor gestão de dados e transparência para os agentes que participam da gestão.</w:t>
+      </w:r>
+    </w:p>
+    <w:p>
+      <w:pPr>
+        <w:spacing w:after="0" w:line="360" w:lineRule="auto"/>
+        <w:jc w:val="both"/>
+        <w:rPr>
+          <w:rFonts w:ascii="Times New Roman" w:hAnsi="Times New Roman" w:cs="Times New Roman"/>
+          <w:sz w:val="24"/>
+          <w:szCs w:val="24"/>
+        </w:rPr>
+      </w:pPr>
+      <w:r>
+        <w:rPr>
+          <w:rFonts w:ascii="Times New Roman" w:hAnsi="Times New Roman" w:cs="Times New Roman"/>
+          <w:sz w:val="24"/>
+          <w:szCs w:val="24"/>
+        </w:rPr>
+        <w:t xml:space="preserve">Para implementar um software de gestão, é importante notar as particularidades de cada escola, do gestor e do sistema como um todo. Alguns autores já abordaram esse tema, como </w:t>
+      </w:r>
+      <w:r>
+        <w:rPr>
+          <w:rFonts w:ascii="Times New Roman" w:hAnsi="Times New Roman" w:cs="Times New Roman"/>
+          <w:sz w:val="24"/>
+          <w:szCs w:val="24"/>
+        </w:rPr>
+        <w:t>Moran, (</w:t>
+      </w:r>
+      <w:r>
+        <w:rPr>
+          <w:rFonts w:ascii="Times New Roman" w:hAnsi="Times New Roman" w:cs="Times New Roman"/>
+          <w:sz w:val="24"/>
+          <w:szCs w:val="24"/>
+        </w:rPr>
+        <w:t>200</w:t>
+      </w:r>
+      <w:r>
+        <w:rPr>
+          <w:rFonts w:ascii="Times New Roman" w:hAnsi="Times New Roman" w:cs="Times New Roman"/>
+          <w:sz w:val="24"/>
+          <w:szCs w:val="24"/>
+        </w:rPr>
+        <w:t>3)</w:t>
+      </w:r>
+      <w:r>
+        <w:rPr>
+          <w:rFonts w:ascii="Times New Roman" w:hAnsi="Times New Roman" w:cs="Times New Roman"/>
+          <w:sz w:val="24"/>
+          <w:szCs w:val="24"/>
+        </w:rPr>
+        <w:t>, destacando a importância da capacitação do usuário final (o gestor) para o uso de tais sistemas e a importância que as funcionalidades sejam simples e objetivas no âmbito esperado.</w:t>
+      </w:r>
     </w:p>
     <w:p>
       <w:pPr>
         <w:spacing w:line="360" w:lineRule="auto"/>
-        <w:rPr>
-          <w:rFonts w:ascii="Times New Roman" w:hAnsi="Times New Roman" w:cs="Times New Roman"/>
-          <w:b/>
-          <w:bCs/>
-          <w:sz w:val="24"/>
-          <w:szCs w:val="24"/>
-        </w:rPr>
-      </w:pPr>
-      <w:r>
-        <w:rPr>
-          <w:rFonts w:ascii="Times New Roman" w:hAnsi="Times New Roman" w:cs="Times New Roman"/>
-          <w:b/>
-          <w:bCs/>
-          <w:sz w:val="24"/>
-          <w:szCs w:val="24"/>
-        </w:rPr>
-        <w:t>INTRODUÇÃO:</w:t>
-      </w:r>
-    </w:p>
-    <w:p>
-      <w:pPr>
-        <w:spacing w:after="0" w:line="360" w:lineRule="auto"/>
-        <w:jc w:val="both"/>
-        <w:rPr>
-          <w:rFonts w:ascii="Times New Roman" w:hAnsi="Times New Roman" w:cs="Times New Roman"/>
-          <w:sz w:val="24"/>
-          <w:szCs w:val="24"/>
-        </w:rPr>
-      </w:pPr>
-      <w:r>
-        <w:rPr>
-          <w:rFonts w:ascii="Times New Roman" w:hAnsi="Times New Roman" w:cs="Times New Roman"/>
-          <w:sz w:val="24"/>
-          <w:szCs w:val="24"/>
-        </w:rPr>
-        <w:t xml:space="preserve">O uso de tecnologias para gestão tem se ampliado, não só em empresas, mas também em escolas. Em se tratando das escolas, o seu uso acarreta muitos benefícios, devido </w:t>
-      </w:r>
-      <w:r>
-        <w:rPr>
-          <w:rFonts w:ascii="Times New Roman" w:hAnsi="Times New Roman" w:cs="Times New Roman"/>
-          <w:sz w:val="24"/>
-          <w:szCs w:val="24"/>
-        </w:rPr>
-        <w:t>à</w:t>
-      </w:r>
-      <w:r>
-        <w:rPr>
-          <w:rFonts w:ascii="Times New Roman" w:hAnsi="Times New Roman" w:cs="Times New Roman"/>
-          <w:sz w:val="24"/>
-          <w:szCs w:val="24"/>
-        </w:rPr>
-        <w:t xml:space="preserve"> capacidade de organização do fluxo do trabalho, melhor gestão de dados e transparência para os agentes que participam da gestão.</w:t>
-      </w:r>
-    </w:p>
-    <w:p>
-      <w:pPr>
-        <w:spacing w:after="0" w:line="360" w:lineRule="auto"/>
-        <w:jc w:val="both"/>
-        <w:rPr>
-          <w:rFonts w:ascii="Times New Roman" w:hAnsi="Times New Roman" w:cs="Times New Roman"/>
-          <w:sz w:val="24"/>
-          <w:szCs w:val="24"/>
-        </w:rPr>
-      </w:pPr>
-      <w:r>
-        <w:rPr>
-          <w:rFonts w:ascii="Times New Roman" w:hAnsi="Times New Roman" w:cs="Times New Roman"/>
-          <w:sz w:val="24"/>
-          <w:szCs w:val="24"/>
-        </w:rPr>
-        <w:t xml:space="preserve">Para implementar um software de gestão, é importante notar as particularidades de cada escola, do gestor e do sistema como um todo. Alguns autores já abordaram esse tema, como </w:t>
-      </w:r>
-      <w:r>
-        <w:rPr>
-          <w:rFonts w:ascii="Times New Roman" w:hAnsi="Times New Roman" w:cs="Times New Roman"/>
-          <w:sz w:val="24"/>
-          <w:szCs w:val="24"/>
-        </w:rPr>
-        <w:t>Moran</w:t>
-      </w:r>
-      <w:r>
-        <w:rPr>
-          <w:rFonts w:ascii="Times New Roman" w:hAnsi="Times New Roman" w:cs="Times New Roman"/>
-          <w:sz w:val="24"/>
-          <w:szCs w:val="24"/>
-        </w:rPr>
-        <w:t xml:space="preserve">, </w:t>
-      </w:r>
-      <w:r>
-        <w:rPr>
-          <w:rFonts w:ascii="Times New Roman" w:hAnsi="Times New Roman" w:cs="Times New Roman"/>
-          <w:sz w:val="24"/>
-          <w:szCs w:val="24"/>
-        </w:rPr>
-        <w:t>(</w:t>
-      </w:r>
-      <w:r>
-        <w:rPr>
-          <w:rFonts w:ascii="Times New Roman" w:hAnsi="Times New Roman" w:cs="Times New Roman"/>
-          <w:sz w:val="24"/>
-          <w:szCs w:val="24"/>
-        </w:rPr>
-        <w:t>200</w:t>
-      </w:r>
-      <w:r>
-        <w:rPr>
-          <w:rFonts w:ascii="Times New Roman" w:hAnsi="Times New Roman" w:cs="Times New Roman"/>
-          <w:sz w:val="24"/>
-          <w:szCs w:val="24"/>
-        </w:rPr>
-        <w:t>3</w:t>
-      </w:r>
-      <w:r>
-        <w:rPr>
-          <w:rFonts w:ascii="Times New Roman" w:hAnsi="Times New Roman" w:cs="Times New Roman"/>
-          <w:sz w:val="24"/>
-          <w:szCs w:val="24"/>
-        </w:rPr>
-        <w:t>)</w:t>
-      </w:r>
-      <w:r>
-        <w:rPr>
-          <w:rFonts w:ascii="Times New Roman" w:hAnsi="Times New Roman" w:cs="Times New Roman"/>
-          <w:sz w:val="24"/>
-          <w:szCs w:val="24"/>
-        </w:rPr>
-        <w:t xml:space="preserve">, destacando a importância da capacitação do usuário final (o gestor) para o uso de tais sistemas e a importância que as funcionalidades </w:t>
-      </w:r>
-      <w:r>
-        <w:rPr>
-          <w:rFonts w:ascii="Times New Roman" w:hAnsi="Times New Roman" w:cs="Times New Roman"/>
-          <w:sz w:val="24"/>
-          <w:szCs w:val="24"/>
-        </w:rPr>
-        <w:t>sejam simples e objetivas no âmbito esperado.</w:t>
+        <w:jc w:val="both"/>
+        <w:rPr>
+          <w:rFonts w:ascii="Times New Roman" w:hAnsi="Times New Roman" w:cs="Times New Roman"/>
+          <w:sz w:val="24"/>
+          <w:szCs w:val="24"/>
+        </w:rPr>
+      </w:pPr>
+      <w:r>
+        <w:rPr>
+          <w:rFonts w:ascii="Times New Roman" w:hAnsi="Times New Roman" w:cs="Times New Roman"/>
+          <w:sz w:val="24"/>
+          <w:szCs w:val="24"/>
+        </w:rPr>
+        <w:t xml:space="preserve">Essa pesquisa tem por objetivo o desenvolvimento um software </w:t>
+      </w:r>
+      <w:r>
+        <w:rPr>
+          <w:rFonts w:ascii="Times New Roman" w:hAnsi="Times New Roman" w:cs="Times New Roman"/>
+          <w:sz w:val="24"/>
+          <w:szCs w:val="24"/>
+        </w:rPr>
+        <w:t xml:space="preserve">de gestão integrada para as escolas de forma gratuita, </w:t>
+      </w:r>
+      <w:r>
+        <w:rPr>
+          <w:rFonts w:ascii="Times New Roman" w:hAnsi="Times New Roman" w:cs="Times New Roman"/>
+          <w:sz w:val="24"/>
+          <w:szCs w:val="24"/>
+        </w:rPr>
+        <w:t xml:space="preserve">que se adeque </w:t>
+      </w:r>
+      <w:r>
+        <w:rPr>
+          <w:rFonts w:ascii="Times New Roman" w:hAnsi="Times New Roman" w:cs="Times New Roman"/>
+          <w:sz w:val="24"/>
+          <w:szCs w:val="24"/>
+        </w:rPr>
+        <w:t>às</w:t>
+      </w:r>
+      <w:r>
+        <w:rPr>
+          <w:rFonts w:ascii="Times New Roman" w:hAnsi="Times New Roman" w:cs="Times New Roman"/>
+          <w:sz w:val="24"/>
+          <w:szCs w:val="24"/>
+        </w:rPr>
+        <w:t xml:space="preserve"> necessidades dos gestores, que mantenha a integridade dos dados e seja de uso adaptado ao usuário.</w:t>
       </w:r>
     </w:p>
     <w:p>
@@ -426,79 +566,7 @@
           <w:sz w:val="24"/>
           <w:szCs w:val="24"/>
         </w:rPr>
-        <w:t>Essa pesquisa tem por objetivo o desenvolvimento</w:t>
-      </w:r>
-      <w:r>
-        <w:rPr>
-          <w:rFonts w:ascii="Times New Roman" w:hAnsi="Times New Roman" w:cs="Times New Roman"/>
-          <w:sz w:val="24"/>
-          <w:szCs w:val="24"/>
-        </w:rPr>
-        <w:t xml:space="preserve"> </w:t>
-      </w:r>
-      <w:r>
-        <w:rPr>
-          <w:rFonts w:ascii="Times New Roman" w:hAnsi="Times New Roman" w:cs="Times New Roman"/>
-          <w:sz w:val="24"/>
-          <w:szCs w:val="24"/>
-        </w:rPr>
-        <w:t xml:space="preserve">um software </w:t>
-      </w:r>
-      <w:r>
-        <w:rPr>
-          <w:rFonts w:ascii="Times New Roman" w:hAnsi="Times New Roman" w:cs="Times New Roman"/>
-          <w:sz w:val="24"/>
-          <w:szCs w:val="24"/>
-        </w:rPr>
-        <w:t xml:space="preserve">de gestão integrada para as escolas </w:t>
-      </w:r>
-      <w:r>
-        <w:rPr>
-          <w:rFonts w:ascii="Times New Roman" w:hAnsi="Times New Roman" w:cs="Times New Roman"/>
-          <w:sz w:val="24"/>
-          <w:szCs w:val="24"/>
-        </w:rPr>
-        <w:t xml:space="preserve">de </w:t>
-      </w:r>
-      <w:r>
-        <w:rPr>
-          <w:rFonts w:ascii="Times New Roman" w:hAnsi="Times New Roman" w:cs="Times New Roman"/>
-          <w:sz w:val="24"/>
-          <w:szCs w:val="24"/>
-        </w:rPr>
-        <w:t xml:space="preserve">forma gratuita, </w:t>
-      </w:r>
-      <w:r>
-        <w:rPr>
-          <w:rFonts w:ascii="Times New Roman" w:hAnsi="Times New Roman" w:cs="Times New Roman"/>
-          <w:sz w:val="24"/>
-          <w:szCs w:val="24"/>
-        </w:rPr>
-        <w:t xml:space="preserve">que se adeque </w:t>
-      </w:r>
-      <w:r>
-        <w:rPr>
-          <w:rFonts w:ascii="Times New Roman" w:hAnsi="Times New Roman" w:cs="Times New Roman"/>
-          <w:sz w:val="24"/>
-          <w:szCs w:val="24"/>
-        </w:rPr>
-        <w:t>à</w:t>
-      </w:r>
-      <w:r>
-        <w:rPr>
-          <w:rFonts w:ascii="Times New Roman" w:hAnsi="Times New Roman" w:cs="Times New Roman"/>
-          <w:sz w:val="24"/>
-          <w:szCs w:val="24"/>
-        </w:rPr>
-        <w:t>s</w:t>
-      </w:r>
-      <w:r>
-        <w:rPr>
-          <w:rFonts w:ascii="Times New Roman" w:hAnsi="Times New Roman" w:cs="Times New Roman"/>
-          <w:sz w:val="24"/>
-          <w:szCs w:val="24"/>
-        </w:rPr>
-        <w:t xml:space="preserve"> necessidades dos gestores, que mantenha a integridade dos dados e seja de uso adaptado ao usuário.</w:t>
+        <w:t>O software contará com recursos de inclusão, exclusão e edição de dados, login, criação do calendário acadêmico e horário escolar, além de outras funcionalidades.</w:t>
       </w:r>
     </w:p>
     <w:p>
@@ -517,7 +585,8 @@
           <w:sz w:val="24"/>
           <w:szCs w:val="24"/>
         </w:rPr>
-        <w:t>O software contará com recursos de inclusão, exclusão e edição de dados, login, criação do calendário acadêmico e horário escolar, além de outras funcionalidades.</w:t>
+        <w:lastRenderedPageBreak/>
+        <w:t>As tecnologias utilizadas em seu desenvolvimento serão abordadas na seção Materiais e Métodos, mas o foco principal é a linguagem de programação C# com o uso do banco de dados SQLITE.</w:t>
       </w:r>
     </w:p>
     <w:p>
@@ -536,42 +605,7 @@
           <w:sz w:val="24"/>
           <w:szCs w:val="24"/>
         </w:rPr>
-        <w:t>As tecnologias utilizadas em seu desenvolvimento serão abordadas na seção Materiais e Métodos, mas o foco principal é a linguagem de programação C# com o uso do banco de dados SQLITE.</w:t>
-      </w:r>
-    </w:p>
-    <w:p>
-      <w:pPr>
-        <w:spacing w:line="360" w:lineRule="auto"/>
-        <w:jc w:val="both"/>
-        <w:rPr>
-          <w:rFonts w:ascii="Times New Roman" w:hAnsi="Times New Roman" w:cs="Times New Roman"/>
-          <w:sz w:val="24"/>
-          <w:szCs w:val="24"/>
-        </w:rPr>
-      </w:pPr>
-      <w:r>
-        <w:rPr>
-          <w:rFonts w:ascii="Times New Roman" w:hAnsi="Times New Roman" w:cs="Times New Roman"/>
-          <w:sz w:val="24"/>
-          <w:szCs w:val="24"/>
-        </w:rPr>
-        <w:t>Espera</w:t>
-      </w:r>
-      <w:r>
-        <w:rPr>
-          <w:rFonts w:ascii="Times New Roman" w:hAnsi="Times New Roman" w:cs="Times New Roman"/>
-          <w:sz w:val="24"/>
-          <w:szCs w:val="24"/>
-        </w:rPr>
-        <w:t>-</w:t>
-      </w:r>
-      <w:r>
-        <w:rPr>
-          <w:rFonts w:ascii="Times New Roman" w:hAnsi="Times New Roman" w:cs="Times New Roman"/>
-          <w:sz w:val="24"/>
-          <w:szCs w:val="24"/>
-        </w:rPr>
-        <w:t>se que com a criação do software, possa-se atender as demandas de uma escola, auxiliando no processo de gestão e mantendo uma base de dados sólida.</w:t>
+        <w:t>Espera-se que com a criação do software, possa-se atender as demandas de uma escola, auxiliando no processo de gestão e mantendo uma base de dados sólida.</w:t>
       </w:r>
     </w:p>
     <w:p>
@@ -609,7 +643,6 @@
           <w:sz w:val="24"/>
           <w:szCs w:val="24"/>
         </w:rPr>
-        <w:lastRenderedPageBreak/>
         <w:t>FUNDAMENTAÇÃO TEÓRICA</w:t>
       </w:r>
     </w:p>
@@ -628,47 +661,7 @@
           <w:sz w:val="24"/>
           <w:szCs w:val="24"/>
         </w:rPr>
-        <w:t xml:space="preserve"> </w:t>
-      </w:r>
-      <w:r>
-        <w:rPr>
-          <w:rFonts w:ascii="Times New Roman" w:eastAsia="Times New Roman" w:hAnsi="Times New Roman" w:cs="Times New Roman"/>
-          <w:sz w:val="24"/>
-          <w:szCs w:val="24"/>
-        </w:rPr>
-        <w:t>Ao final de 2008</w:t>
-      </w:r>
-      <w:r>
-        <w:rPr>
-          <w:rFonts w:ascii="Times New Roman" w:eastAsia="Times New Roman" w:hAnsi="Times New Roman" w:cs="Times New Roman"/>
-          <w:sz w:val="24"/>
-          <w:szCs w:val="24"/>
-        </w:rPr>
-        <w:t>, houve a aplicação dos primeiros softwares de gestão escolar</w:t>
-      </w:r>
-      <w:r>
-        <w:rPr>
-          <w:rFonts w:ascii="Times New Roman" w:eastAsia="Times New Roman" w:hAnsi="Times New Roman" w:cs="Times New Roman"/>
-          <w:sz w:val="24"/>
-          <w:szCs w:val="24"/>
-        </w:rPr>
-        <w:t xml:space="preserve"> na rede pública</w:t>
-      </w:r>
-      <w:r>
-        <w:rPr>
-          <w:rFonts w:ascii="Times New Roman" w:eastAsia="Times New Roman" w:hAnsi="Times New Roman" w:cs="Times New Roman"/>
-          <w:sz w:val="24"/>
-          <w:szCs w:val="24"/>
-        </w:rPr>
-        <w:t>. Em Minas Gerais, o SIMADE foi criado</w:t>
-      </w:r>
-      <w:r>
-        <w:rPr>
-          <w:rFonts w:ascii="Times New Roman" w:eastAsia="Times New Roman" w:hAnsi="Times New Roman" w:cs="Times New Roman"/>
-          <w:sz w:val="24"/>
-          <w:szCs w:val="24"/>
-        </w:rPr>
-        <w:t>.</w:t>
+        <w:t xml:space="preserve"> Ao final de 2008, houve a aplicação dos primeiros softwares de gestão escolar na rede pública. Em Minas Gerais, o SIMADE foi criado.</w:t>
       </w:r>
     </w:p>
     <w:p>
@@ -694,63 +687,15 @@
           <w:sz w:val="24"/>
           <w:szCs w:val="24"/>
         </w:rPr>
-        <w:t>T</w:t>
-      </w:r>
-      <w:r>
-        <w:rPr>
-          <w:rFonts w:ascii="Times New Roman" w:eastAsia="Times New Roman" w:hAnsi="Times New Roman" w:cs="Times New Roman"/>
-          <w:sz w:val="24"/>
-          <w:szCs w:val="24"/>
-        </w:rPr>
-        <w:t>omaz</w:t>
-      </w:r>
-      <w:r>
-        <w:rPr>
-          <w:rFonts w:ascii="Times New Roman" w:eastAsia="Times New Roman" w:hAnsi="Times New Roman" w:cs="Times New Roman"/>
-          <w:sz w:val="24"/>
-          <w:szCs w:val="24"/>
-        </w:rPr>
-        <w:t>,</w:t>
-      </w:r>
-      <w:r>
-        <w:rPr>
-          <w:rFonts w:ascii="Times New Roman" w:eastAsia="Times New Roman" w:hAnsi="Times New Roman" w:cs="Times New Roman"/>
-          <w:sz w:val="24"/>
-          <w:szCs w:val="24"/>
-        </w:rPr>
-        <w:t xml:space="preserve"> </w:t>
-      </w:r>
-      <w:r>
-        <w:rPr>
-          <w:rFonts w:ascii="Times New Roman" w:eastAsia="Times New Roman" w:hAnsi="Times New Roman" w:cs="Times New Roman"/>
-          <w:sz w:val="24"/>
-          <w:szCs w:val="24"/>
-        </w:rPr>
-        <w:t>(2015,</w:t>
-      </w:r>
-      <w:r>
-        <w:rPr>
-          <w:rFonts w:ascii="Times New Roman" w:eastAsia="Times New Roman" w:hAnsi="Times New Roman" w:cs="Times New Roman"/>
-          <w:sz w:val="24"/>
-          <w:szCs w:val="24"/>
-        </w:rPr>
-        <w:t xml:space="preserve"> </w:t>
-      </w:r>
-      <w:r>
-        <w:rPr>
-          <w:rFonts w:ascii="Times New Roman" w:eastAsia="Times New Roman" w:hAnsi="Times New Roman" w:cs="Times New Roman"/>
-          <w:sz w:val="24"/>
-          <w:szCs w:val="24"/>
-        </w:rPr>
-        <w:t>p.23</w:t>
-      </w:r>
-      <w:r>
-        <w:rPr>
-          <w:rFonts w:ascii="Times New Roman" w:eastAsia="Times New Roman" w:hAnsi="Times New Roman" w:cs="Times New Roman"/>
-          <w:sz w:val="24"/>
-          <w:szCs w:val="24"/>
-        </w:rPr>
-        <w:t>),</w:t>
+        <w:t xml:space="preserve">Tomaz, </w:t>
+      </w:r>
+      <w:r>
+        <w:rPr>
+          <w:rFonts w:ascii="Times New Roman" w:eastAsia="Times New Roman" w:hAnsi="Times New Roman" w:cs="Times New Roman"/>
+          <w:sz w:val="24"/>
+          <w:szCs w:val="24"/>
+        </w:rPr>
+        <w:t>(2015, p.23),</w:t>
       </w:r>
     </w:p>
     <w:p>
@@ -766,51 +711,19 @@
         <w:rPr>
           <w:rFonts w:ascii="Times New Roman" w:eastAsia="Times New Roman" w:hAnsi="Times New Roman" w:cs="Times New Roman"/>
         </w:rPr>
-        <w:t>O SIMADE é um sistema de informação alimentado pelas escolas</w:t>
-      </w:r>
-      <w:r>
-        <w:rPr>
-          <w:rFonts w:ascii="Times New Roman" w:eastAsia="Times New Roman" w:hAnsi="Times New Roman" w:cs="Times New Roman"/>
-        </w:rPr>
-        <w:t>, com informações sobre a estrutura física do estabelecimento, as informações sobre as turmas, programas pedagógicos e disciplinas ministradas, cadastro e aproveitamento dos alunos, cadastro e formação dos docentes, dentre outras</w:t>
-      </w:r>
-      <w:r>
-        <w:rPr>
-          <w:rFonts w:ascii="Times New Roman" w:eastAsia="Times New Roman" w:hAnsi="Times New Roman" w:cs="Times New Roman"/>
-        </w:rPr>
-        <w:t xml:space="preserve"> </w:t>
-      </w:r>
-      <w:r>
-        <w:rPr>
-          <w:rFonts w:ascii="Times New Roman" w:eastAsia="Times New Roman" w:hAnsi="Times New Roman" w:cs="Times New Roman"/>
-        </w:rPr>
-        <w:t>(</w:t>
-      </w:r>
-      <w:proofErr w:type="gramStart"/>
-      <w:r>
-        <w:rPr>
-          <w:rFonts w:ascii="Times New Roman" w:eastAsia="Times New Roman" w:hAnsi="Times New Roman" w:cs="Times New Roman"/>
-        </w:rPr>
-        <w:t>TOMAZ,</w:t>
-      </w:r>
-      <w:r>
-        <w:rPr>
-          <w:rFonts w:ascii="Times New Roman" w:eastAsia="Times New Roman" w:hAnsi="Times New Roman" w:cs="Times New Roman"/>
-        </w:rPr>
-        <w:t xml:space="preserve">  Aparecido</w:t>
-      </w:r>
-      <w:proofErr w:type="gramEnd"/>
-      <w:r>
-        <w:rPr>
-          <w:rFonts w:ascii="Times New Roman" w:eastAsia="Times New Roman" w:hAnsi="Times New Roman" w:cs="Times New Roman"/>
-        </w:rPr>
-        <w:t xml:space="preserve"> Paulo,</w:t>
-      </w:r>
-      <w:r>
-        <w:rPr>
-          <w:rFonts w:ascii="Times New Roman" w:eastAsia="Times New Roman" w:hAnsi="Times New Roman" w:cs="Times New Roman"/>
-        </w:rPr>
-        <w:t xml:space="preserve"> 2015, p23)</w:t>
+        <w:t xml:space="preserve">O SIMADE é um sistema de informação alimentado pelas escolas, com informações sobre a estrutura física do estabelecimento, as informações sobre as turmas, programas pedagógicos e disciplinas ministradas, cadastro e aproveitamento dos alunos, cadastro e formação dos docentes, dentre outras (TOMAZ, </w:t>
+      </w:r>
+      <w:r>
+        <w:rPr>
+          <w:rFonts w:ascii="Times New Roman" w:eastAsia="Times New Roman" w:hAnsi="Times New Roman" w:cs="Times New Roman"/>
+        </w:rPr>
+        <w:t>Paulo Aparecido</w:t>
+      </w:r>
+      <w:r>
+        <w:rPr>
+          <w:rFonts w:ascii="Times New Roman" w:eastAsia="Times New Roman" w:hAnsi="Times New Roman" w:cs="Times New Roman"/>
+        </w:rPr>
+        <w:t>, 2015, p23)</w:t>
       </w:r>
     </w:p>
     <w:p>
@@ -867,15 +780,7 @@
           <w:sz w:val="24"/>
           <w:szCs w:val="24"/>
         </w:rPr>
-        <w:t>O papel do gestor frente a utilização das tecnologias automatizadas.</w:t>
-      </w:r>
-      <w:r>
-        <w:rPr>
-          <w:rFonts w:ascii="Times New Roman" w:eastAsia="Times New Roman" w:hAnsi="Times New Roman" w:cs="Times New Roman"/>
-          <w:sz w:val="24"/>
-          <w:szCs w:val="24"/>
-        </w:rPr>
-        <w:t xml:space="preserve"> Em sua pesquisa, “O uso das tecnologias da informação e comunicação (TICS) e as escolas de referência em gestão”, </w:t>
+        <w:t xml:space="preserve">O papel do gestor frente a utilização das tecnologias automatizadas. Em sua pesquisa, “O uso das tecnologias da informação e comunicação (TICS) e as escolas de referência em gestão”, </w:t>
       </w:r>
       <w:r>
         <w:rPr>
@@ -951,71 +856,34 @@
           <w:sz w:val="24"/>
           <w:szCs w:val="24"/>
         </w:rPr>
-        <w:t xml:space="preserve"> vem de um processo primário de adequação de seu espaço escolar ao processo de gestão com base em tecnologia integrada</w:t>
-      </w:r>
-      <w:r>
-        <w:rPr>
-          <w:rFonts w:ascii="Times New Roman" w:eastAsia="Times New Roman" w:hAnsi="Times New Roman" w:cs="Times New Roman"/>
-          <w:sz w:val="24"/>
-          <w:szCs w:val="24"/>
-        </w:rPr>
-        <w:t>, ou seja, entender a escola. Para RIOS,</w:t>
-      </w:r>
-      <w:r>
-        <w:rPr>
-          <w:rFonts w:ascii="Times New Roman" w:eastAsia="Times New Roman" w:hAnsi="Times New Roman" w:cs="Times New Roman"/>
-          <w:sz w:val="24"/>
-          <w:szCs w:val="24"/>
-        </w:rPr>
-        <w:t xml:space="preserve"> </w:t>
-      </w:r>
-      <w:r>
-        <w:rPr>
-          <w:rFonts w:ascii="Times New Roman" w:eastAsia="Times New Roman" w:hAnsi="Times New Roman" w:cs="Times New Roman"/>
-          <w:sz w:val="24"/>
-          <w:szCs w:val="24"/>
-        </w:rPr>
-        <w:t>CARNEIRO MIRI</w:t>
-      </w:r>
-      <w:r>
-        <w:rPr>
-          <w:rFonts w:ascii="Times New Roman" w:eastAsia="Times New Roman" w:hAnsi="Times New Roman" w:cs="Times New Roman"/>
-          <w:sz w:val="24"/>
-          <w:szCs w:val="24"/>
-        </w:rPr>
-        <w:t>V</w:t>
-      </w:r>
-      <w:r>
-        <w:rPr>
-          <w:rFonts w:ascii="Times New Roman" w:eastAsia="Times New Roman" w:hAnsi="Times New Roman" w:cs="Times New Roman"/>
-          <w:sz w:val="24"/>
-          <w:szCs w:val="24"/>
-        </w:rPr>
-        <w:t>AN</w:t>
-      </w:r>
-      <w:r>
-        <w:rPr>
-          <w:rFonts w:ascii="Times New Roman" w:eastAsia="Times New Roman" w:hAnsi="Times New Roman" w:cs="Times New Roman"/>
-          <w:sz w:val="24"/>
-          <w:szCs w:val="24"/>
-        </w:rPr>
-        <w:t xml:space="preserve"> </w:t>
-      </w:r>
-      <w:r>
-        <w:rPr>
-          <w:rFonts w:ascii="Times New Roman" w:eastAsia="Times New Roman" w:hAnsi="Times New Roman" w:cs="Times New Roman"/>
-          <w:sz w:val="24"/>
-          <w:szCs w:val="24"/>
-        </w:rPr>
-        <w:t>(</w:t>
-      </w:r>
-      <w:r>
-        <w:rPr>
-          <w:rFonts w:ascii="Times New Roman" w:eastAsia="Times New Roman" w:hAnsi="Times New Roman" w:cs="Times New Roman"/>
-          <w:sz w:val="24"/>
-          <w:szCs w:val="24"/>
-        </w:rPr>
-        <w:t>2018, p.6)</w:t>
+        <w:t xml:space="preserve"> vem de um processo primário de adequação de seu espaço escolar ao processo de gestão com base em tecnologia integrada, ou seja, entender a escola. Para </w:t>
+      </w:r>
+      <w:r>
+        <w:rPr>
+          <w:rFonts w:ascii="Times New Roman" w:eastAsia="Times New Roman" w:hAnsi="Times New Roman" w:cs="Times New Roman"/>
+          <w:color w:val="000000" w:themeColor="text1"/>
+          <w:sz w:val="24"/>
+          <w:szCs w:val="24"/>
+        </w:rPr>
+        <w:t>R</w:t>
+      </w:r>
+      <w:r>
+        <w:rPr>
+          <w:rFonts w:ascii="Times New Roman" w:eastAsia="Times New Roman" w:hAnsi="Times New Roman" w:cs="Times New Roman"/>
+          <w:color w:val="000000" w:themeColor="text1"/>
+          <w:sz w:val="24"/>
+          <w:szCs w:val="24"/>
+        </w:rPr>
+        <w:t>ios,</w:t>
+      </w:r>
+      <w:r>
+        <w:rPr>
+          <w:rFonts w:ascii="Times New Roman" w:eastAsia="Times New Roman" w:hAnsi="Times New Roman" w:cs="Times New Roman"/>
+          <w:color w:val="000000" w:themeColor="text1"/>
+          <w:sz w:val="24"/>
+          <w:szCs w:val="24"/>
+        </w:rPr>
+        <w:t xml:space="preserve"> (2018, p.6)</w:t>
       </w:r>
     </w:p>
     <w:p>
@@ -1024,6 +892,7 @@
         <w:jc w:val="both"/>
         <w:rPr>
           <w:rFonts w:ascii="Times New Roman" w:eastAsia="Times New Roman" w:hAnsi="Times New Roman" w:cs="Times New Roman"/>
+          <w:color w:val="FF0000"/>
           <w:sz w:val="24"/>
           <w:szCs w:val="24"/>
         </w:rPr>
@@ -1043,61 +912,39 @@
         <w:rPr>
           <w:rFonts w:ascii="Times New Roman" w:eastAsia="Times New Roman" w:hAnsi="Times New Roman" w:cs="Times New Roman"/>
         </w:rPr>
-        <w:t>Cada escola tem uma situação concreta que interfere no processo de gestão</w:t>
-      </w:r>
-      <w:r>
-        <w:rPr>
-          <w:rFonts w:ascii="Times New Roman" w:eastAsia="Times New Roman" w:hAnsi="Times New Roman" w:cs="Times New Roman"/>
-        </w:rPr>
-        <w:t xml:space="preserve"> </w:t>
-      </w:r>
-      <w:r>
-        <w:rPr>
-          <w:rFonts w:ascii="Times New Roman" w:eastAsia="Times New Roman" w:hAnsi="Times New Roman" w:cs="Times New Roman"/>
-        </w:rPr>
-        <w:t>com tecnologias. Se atender a uma comunidade de classe alta ou de periferia com</w:t>
-      </w:r>
-      <w:r>
-        <w:rPr>
-          <w:rFonts w:ascii="Times New Roman" w:eastAsia="Times New Roman" w:hAnsi="Times New Roman" w:cs="Times New Roman"/>
-        </w:rPr>
-        <w:t xml:space="preserve"> </w:t>
-      </w:r>
-      <w:r>
-        <w:rPr>
-          <w:rFonts w:ascii="Times New Roman" w:eastAsia="Times New Roman" w:hAnsi="Times New Roman" w:cs="Times New Roman"/>
-        </w:rPr>
-        <w:t>os mesmos princípios pedagógicos, terá que adaptar o seu projeto de gestão à</w:t>
-      </w:r>
-      <w:r>
-        <w:rPr>
-          <w:rFonts w:ascii="Times New Roman" w:eastAsia="Times New Roman" w:hAnsi="Times New Roman" w:cs="Times New Roman"/>
-        </w:rPr>
-        <w:t xml:space="preserve"> </w:t>
-      </w:r>
-      <w:r>
-        <w:rPr>
-          <w:rFonts w:ascii="Times New Roman" w:eastAsia="Times New Roman" w:hAnsi="Times New Roman" w:cs="Times New Roman"/>
-        </w:rPr>
-        <w:t>realidade em que se insere</w:t>
-      </w:r>
-      <w:r>
-        <w:rPr>
-          <w:rFonts w:ascii="Times New Roman" w:eastAsia="Times New Roman" w:hAnsi="Times New Roman" w:cs="Times New Roman"/>
-        </w:rPr>
-        <w:t xml:space="preserve"> </w:t>
-      </w:r>
-      <w:r>
-        <w:rPr>
-          <w:rFonts w:ascii="Times New Roman" w:eastAsia="Times New Roman" w:hAnsi="Times New Roman" w:cs="Times New Roman"/>
-        </w:rPr>
-        <w:t>(</w:t>
-      </w:r>
-      <w:r>
-        <w:rPr>
-          <w:rFonts w:ascii="Times New Roman" w:eastAsia="Times New Roman" w:hAnsi="Times New Roman" w:cs="Times New Roman"/>
-        </w:rPr>
-        <w:t xml:space="preserve">RIOS, 2018, p. 6) </w:t>
+        <w:t>Cada escola tem uma situação concreta que interfere no processo de gestão com tecnologias. Se atender a uma comunidade de classe alta ou de periferia com os mesmos princípios pedagógicos, terá que adaptar o seu projeto de gestão à realidade em que se insere</w:t>
+      </w:r>
+      <w:r>
+        <w:rPr>
+          <w:rFonts w:ascii="Times New Roman" w:eastAsia="Times New Roman" w:hAnsi="Times New Roman" w:cs="Times New Roman"/>
+        </w:rPr>
+        <w:t xml:space="preserve"> (</w:t>
+      </w:r>
+      <w:r>
+        <w:rPr>
+          <w:rFonts w:ascii="Times New Roman" w:eastAsia="Times New Roman" w:hAnsi="Times New Roman" w:cs="Times New Roman"/>
+        </w:rPr>
+        <w:t xml:space="preserve">RIOS, </w:t>
+      </w:r>
+      <w:proofErr w:type="spellStart"/>
+      <w:r>
+        <w:rPr>
+          <w:rFonts w:ascii="Times New Roman" w:eastAsia="Times New Roman" w:hAnsi="Times New Roman" w:cs="Times New Roman"/>
+        </w:rPr>
+        <w:t>Mirivan</w:t>
+      </w:r>
+      <w:proofErr w:type="spellEnd"/>
+      <w:r>
+        <w:rPr>
+          <w:rFonts w:ascii="Times New Roman" w:eastAsia="Times New Roman" w:hAnsi="Times New Roman" w:cs="Times New Roman"/>
+        </w:rPr>
+        <w:t xml:space="preserve"> Carneiro, </w:t>
+      </w:r>
+      <w:r>
+        <w:rPr>
+          <w:rFonts w:ascii="Times New Roman" w:eastAsia="Times New Roman" w:hAnsi="Times New Roman" w:cs="Times New Roman"/>
+        </w:rPr>
+        <w:t xml:space="preserve">2018, p. 6) </w:t>
       </w:r>
     </w:p>
     <w:p>
@@ -1127,87 +974,7 @@
           <w:sz w:val="24"/>
           <w:szCs w:val="24"/>
         </w:rPr>
-        <w:t xml:space="preserve">Para que isso ocorra, é necessário a </w:t>
-      </w:r>
-      <w:r>
-        <w:rPr>
-          <w:rFonts w:ascii="Times New Roman" w:eastAsia="Times New Roman" w:hAnsi="Times New Roman" w:cs="Times New Roman"/>
-          <w:sz w:val="24"/>
-          <w:szCs w:val="24"/>
-        </w:rPr>
-        <w:t>que haja</w:t>
-      </w:r>
-      <w:r>
-        <w:rPr>
-          <w:rFonts w:ascii="Times New Roman" w:eastAsia="Times New Roman" w:hAnsi="Times New Roman" w:cs="Times New Roman"/>
-          <w:sz w:val="24"/>
-          <w:szCs w:val="24"/>
-        </w:rPr>
-        <w:t xml:space="preserve"> capacitações</w:t>
-      </w:r>
-      <w:r>
-        <w:rPr>
-          <w:rFonts w:ascii="Times New Roman" w:eastAsia="Times New Roman" w:hAnsi="Times New Roman" w:cs="Times New Roman"/>
-          <w:sz w:val="24"/>
-          <w:szCs w:val="24"/>
-        </w:rPr>
-        <w:t xml:space="preserve"> dos profissionais</w:t>
-      </w:r>
-      <w:r>
-        <w:rPr>
-          <w:rFonts w:ascii="Times New Roman" w:eastAsia="Times New Roman" w:hAnsi="Times New Roman" w:cs="Times New Roman"/>
-          <w:sz w:val="24"/>
-          <w:szCs w:val="24"/>
-        </w:rPr>
-        <w:t xml:space="preserve"> para o uso das tecnologias,</w:t>
-      </w:r>
-      <w:r>
-        <w:rPr>
-          <w:rFonts w:ascii="Times New Roman" w:eastAsia="Times New Roman" w:hAnsi="Times New Roman" w:cs="Times New Roman"/>
-          <w:sz w:val="24"/>
-          <w:szCs w:val="24"/>
-        </w:rPr>
-        <w:t xml:space="preserve"> bem como um manual de utilização do software, listando as funções básicas e instruções de uso. De acordo com L</w:t>
-      </w:r>
-      <w:r>
-        <w:rPr>
-          <w:rFonts w:ascii="Times New Roman" w:eastAsia="Times New Roman" w:hAnsi="Times New Roman" w:cs="Times New Roman"/>
-          <w:sz w:val="24"/>
-          <w:szCs w:val="24"/>
-        </w:rPr>
-        <w:t xml:space="preserve">ima </w:t>
-      </w:r>
-      <w:r>
-        <w:rPr>
-          <w:rFonts w:ascii="Times New Roman" w:eastAsia="Times New Roman" w:hAnsi="Times New Roman" w:cs="Times New Roman"/>
-          <w:sz w:val="24"/>
-          <w:szCs w:val="24"/>
-        </w:rPr>
-        <w:t>J</w:t>
-      </w:r>
-      <w:r>
-        <w:rPr>
-          <w:rFonts w:ascii="Times New Roman" w:eastAsia="Times New Roman" w:hAnsi="Times New Roman" w:cs="Times New Roman"/>
-          <w:sz w:val="24"/>
-          <w:szCs w:val="24"/>
-        </w:rPr>
-        <w:t>únior</w:t>
-      </w:r>
-      <w:r>
-        <w:rPr>
-          <w:rFonts w:ascii="Times New Roman" w:eastAsia="Times New Roman" w:hAnsi="Times New Roman" w:cs="Times New Roman"/>
-          <w:sz w:val="24"/>
-          <w:szCs w:val="24"/>
-        </w:rPr>
-        <w:t xml:space="preserve">, </w:t>
-      </w:r>
-      <w:r>
-        <w:rPr>
-          <w:rFonts w:ascii="Times New Roman" w:eastAsia="Times New Roman" w:hAnsi="Times New Roman" w:cs="Times New Roman"/>
-          <w:sz w:val="24"/>
-          <w:szCs w:val="24"/>
-        </w:rPr>
-        <w:t xml:space="preserve">(2019, p.20), a etapa de treinamento </w:t>
+        <w:t xml:space="preserve">Para que isso ocorra, é necessário a que haja capacitações dos profissionais para o uso das tecnologias, bem como um manual de utilização do software, listando as funções básicas e instruções de uso. De acordo com Lima Júnior, (2019, p.20), a etapa de treinamento </w:t>
       </w:r>
     </w:p>
     <w:p>
@@ -1223,25 +990,7 @@
         <w:rPr>
           <w:rFonts w:ascii="Times New Roman" w:eastAsia="Times New Roman" w:hAnsi="Times New Roman" w:cs="Times New Roman"/>
         </w:rPr>
-        <w:t>[</w:t>
-      </w:r>
-      <w:r>
-        <w:rPr>
-          <w:rFonts w:ascii="Times New Roman" w:eastAsia="Times New Roman" w:hAnsi="Times New Roman" w:cs="Times New Roman"/>
-        </w:rPr>
-        <w:t>..</w:t>
-      </w:r>
-      <w:r>
-        <w:rPr>
-          <w:rFonts w:ascii="Times New Roman" w:eastAsia="Times New Roman" w:hAnsi="Times New Roman" w:cs="Times New Roman"/>
-        </w:rPr>
-        <w:t>.</w:t>
-      </w:r>
-      <w:r>
-        <w:rPr>
-          <w:rFonts w:ascii="Times New Roman" w:eastAsia="Times New Roman" w:hAnsi="Times New Roman" w:cs="Times New Roman"/>
-        </w:rPr>
-        <w:t>]</w:t>
+        <w:t>[...]</w:t>
       </w:r>
       <w:r>
         <w:rPr>
@@ -1259,19 +1008,7 @@
         <w:rPr>
           <w:rFonts w:ascii="Times New Roman" w:eastAsia="Times New Roman" w:hAnsi="Times New Roman" w:cs="Times New Roman"/>
         </w:rPr>
-        <w:t xml:space="preserve">o conceito por trás da função, e o mais importante, uma </w:t>
-      </w:r>
-      <w:r>
-        <w:rPr>
-          <w:rFonts w:ascii="Times New Roman" w:eastAsia="Times New Roman" w:hAnsi="Times New Roman" w:cs="Times New Roman"/>
-        </w:rPr>
-        <w:t>vivência</w:t>
-      </w:r>
-      <w:r>
-        <w:rPr>
-          <w:rFonts w:ascii="Times New Roman" w:eastAsia="Times New Roman" w:hAnsi="Times New Roman" w:cs="Times New Roman"/>
-        </w:rPr>
-        <w:t xml:space="preserve"> de utilização real do</w:t>
+        <w:t>o conceito por trás da função, e o mais importante, uma vivência de utilização real do</w:t>
       </w:r>
       <w:r>
         <w:rPr>
@@ -1289,31 +1026,7 @@
         <w:rPr>
           <w:rFonts w:ascii="Times New Roman" w:eastAsia="Times New Roman" w:hAnsi="Times New Roman" w:cs="Times New Roman"/>
         </w:rPr>
-        <w:t xml:space="preserve"> </w:t>
-      </w:r>
-      <w:r>
-        <w:rPr>
-          <w:rFonts w:ascii="Times New Roman" w:eastAsia="Times New Roman" w:hAnsi="Times New Roman" w:cs="Times New Roman"/>
-        </w:rPr>
-        <w:t>(LIMA</w:t>
-      </w:r>
-      <w:r>
-        <w:rPr>
-          <w:rFonts w:ascii="Times New Roman" w:eastAsia="Times New Roman" w:hAnsi="Times New Roman" w:cs="Times New Roman"/>
-        </w:rPr>
-        <w:t xml:space="preserve"> JÚNIOR</w:t>
-      </w:r>
-      <w:r>
-        <w:rPr>
-          <w:rFonts w:ascii="Times New Roman" w:eastAsia="Times New Roman" w:hAnsi="Times New Roman" w:cs="Times New Roman"/>
-        </w:rPr>
-        <w:t xml:space="preserve">, </w:t>
-      </w:r>
-      <w:r>
-        <w:rPr>
-          <w:rFonts w:ascii="Times New Roman" w:eastAsia="Times New Roman" w:hAnsi="Times New Roman" w:cs="Times New Roman"/>
-        </w:rPr>
-        <w:t>2019, p. 20)</w:t>
+        <w:t xml:space="preserve"> (LIMA JÚNIOR, 2019, p. 20)</w:t>
       </w:r>
     </w:p>
     <w:p>
@@ -1342,6 +1055,7 @@
           <w:sz w:val="24"/>
           <w:szCs w:val="24"/>
         </w:rPr>
+        <w:lastRenderedPageBreak/>
         <w:t xml:space="preserve">Da parte do software, é importante estar </w:t>
       </w:r>
       <w:r>
@@ -1459,34 +1173,7 @@
           <w:lang w:eastAsia="pt-BR"/>
           <w14:ligatures w14:val="none"/>
         </w:rPr>
-        <w:t xml:space="preserve"> </w:t>
-      </w:r>
-      <w:r>
-        <w:rPr>
-          <w:rFonts w:ascii="Times New Roman" w:eastAsia="Times New Roman" w:hAnsi="Times New Roman" w:cs="Times New Roman"/>
-          <w:kern w:val="0"/>
-          <w:lang w:eastAsia="pt-BR"/>
-          <w14:ligatures w14:val="none"/>
-        </w:rPr>
-        <w:t>(A</w:t>
-      </w:r>
-      <w:r>
-        <w:rPr>
-          <w:rFonts w:ascii="Times New Roman" w:eastAsia="Times New Roman" w:hAnsi="Times New Roman" w:cs="Times New Roman"/>
-          <w:kern w:val="0"/>
-          <w:lang w:eastAsia="pt-BR"/>
-          <w14:ligatures w14:val="none"/>
-        </w:rPr>
-        <w:t>LURA</w:t>
-      </w:r>
-      <w:r>
-        <w:rPr>
-          <w:rFonts w:ascii="Times New Roman" w:eastAsia="Times New Roman" w:hAnsi="Times New Roman" w:cs="Times New Roman"/>
-          <w:kern w:val="0"/>
-          <w:lang w:eastAsia="pt-BR"/>
-          <w14:ligatures w14:val="none"/>
-        </w:rPr>
-        <w:t>)</w:t>
+        <w:t xml:space="preserve"> (ALURA)</w:t>
       </w:r>
     </w:p>
     <w:p>
@@ -1505,7 +1192,6 @@
           <w:sz w:val="24"/>
           <w:szCs w:val="24"/>
         </w:rPr>
-        <w:lastRenderedPageBreak/>
         <w:t>Assim sendo, o desenvolvimento deverá ser pautado na visão do usuário, com adequação de seu ambiente de trabalho e capacitação do mesmo para utilização do aplicativo.</w:t>
       </w:r>
     </w:p>
@@ -1556,7 +1242,7 @@
           <w:sz w:val="24"/>
           <w:szCs w:val="24"/>
         </w:rPr>
-        <w:t xml:space="preserve">2.1 </w:t>
+        <w:t>2.1 L</w:t>
       </w:r>
       <w:r>
         <w:rPr>
@@ -1566,16 +1252,6 @@
           <w:sz w:val="24"/>
           <w:szCs w:val="24"/>
         </w:rPr>
-        <w:t>L</w:t>
-      </w:r>
-      <w:r>
-        <w:rPr>
-          <w:rFonts w:ascii="Times New Roman" w:hAnsi="Times New Roman" w:cs="Times New Roman"/>
-          <w:b/>
-          <w:bCs/>
-          <w:sz w:val="24"/>
-          <w:szCs w:val="24"/>
-        </w:rPr>
         <w:t>INGUAGEM DE PROGRAMAÇÃO</w:t>
       </w:r>
     </w:p>
@@ -1595,23 +1271,7 @@
           <w:sz w:val="24"/>
           <w:szCs w:val="24"/>
         </w:rPr>
-        <w:t xml:space="preserve">O software será desenvolvido na linguagem de programação C#. </w:t>
-      </w:r>
-      <w:r>
-        <w:rPr>
-          <w:rFonts w:ascii="Times New Roman" w:hAnsi="Times New Roman" w:cs="Times New Roman"/>
-          <w:sz w:val="24"/>
-          <w:szCs w:val="24"/>
-        </w:rPr>
-        <w:t>U</w:t>
-      </w:r>
-      <w:r>
-        <w:rPr>
-          <w:rFonts w:ascii="Times New Roman" w:hAnsi="Times New Roman" w:cs="Times New Roman"/>
-          <w:sz w:val="24"/>
-          <w:szCs w:val="24"/>
-        </w:rPr>
-        <w:t xml:space="preserve">ma linguagem fortemente </w:t>
+        <w:t xml:space="preserve">O software será desenvolvido na linguagem de programação C#. Uma linguagem fortemente </w:t>
       </w:r>
       <w:proofErr w:type="spellStart"/>
       <w:r>
@@ -1629,39 +1289,7 @@
           <w:sz w:val="24"/>
           <w:szCs w:val="24"/>
         </w:rPr>
-        <w:t>,</w:t>
-      </w:r>
-      <w:r>
-        <w:rPr>
-          <w:rFonts w:ascii="Times New Roman" w:hAnsi="Times New Roman" w:cs="Times New Roman"/>
-          <w:sz w:val="24"/>
-          <w:szCs w:val="24"/>
-        </w:rPr>
-        <w:t xml:space="preserve"> </w:t>
-      </w:r>
-      <w:r>
-        <w:rPr>
-          <w:rFonts w:ascii="Times New Roman" w:hAnsi="Times New Roman" w:cs="Times New Roman"/>
-          <w:sz w:val="24"/>
-          <w:szCs w:val="24"/>
-        </w:rPr>
-        <w:t>com o</w:t>
-      </w:r>
-      <w:r>
-        <w:rPr>
-          <w:rFonts w:ascii="Times New Roman" w:hAnsi="Times New Roman" w:cs="Times New Roman"/>
-          <w:sz w:val="24"/>
-          <w:szCs w:val="24"/>
-        </w:rPr>
-        <w:t>rientação a objetos criada em 2000</w:t>
-      </w:r>
-      <w:r>
-        <w:rPr>
-          <w:rFonts w:ascii="Times New Roman" w:hAnsi="Times New Roman" w:cs="Times New Roman"/>
-          <w:sz w:val="24"/>
-          <w:szCs w:val="24"/>
-        </w:rPr>
-        <w:t xml:space="preserve"> por um time de desenvolvedores da Microsoft, sendo o de maior destaque Anders </w:t>
+        <w:t xml:space="preserve">, com orientação a objetos criada em 2000 por um time de desenvolvedores da Microsoft, sendo o de maior destaque Anders </w:t>
       </w:r>
       <w:proofErr w:type="spellStart"/>
       <w:r>
@@ -1679,89 +1307,23 @@
           <w:sz w:val="24"/>
           <w:szCs w:val="24"/>
         </w:rPr>
-        <w:t xml:space="preserve">. </w:t>
-      </w:r>
-      <w:r>
-        <w:rPr>
-          <w:rFonts w:ascii="Times New Roman" w:hAnsi="Times New Roman" w:cs="Times New Roman"/>
-          <w:sz w:val="24"/>
-          <w:szCs w:val="24"/>
-        </w:rPr>
-        <w:t xml:space="preserve">No livro “Introdução A Linguagem C#”, </w:t>
-      </w:r>
-      <w:proofErr w:type="spellStart"/>
-      <w:r>
-        <w:rPr>
-          <w:rFonts w:ascii="Times New Roman" w:hAnsi="Times New Roman" w:cs="Times New Roman"/>
-          <w:sz w:val="24"/>
-          <w:szCs w:val="24"/>
-        </w:rPr>
-        <w:t>S</w:t>
-      </w:r>
-      <w:r>
-        <w:rPr>
-          <w:rFonts w:ascii="Times New Roman" w:hAnsi="Times New Roman" w:cs="Times New Roman"/>
-          <w:sz w:val="24"/>
-          <w:szCs w:val="24"/>
-        </w:rPr>
-        <w:t>adala</w:t>
-      </w:r>
-      <w:proofErr w:type="spellEnd"/>
-      <w:r>
-        <w:rPr>
-          <w:rFonts w:ascii="Times New Roman" w:hAnsi="Times New Roman" w:cs="Times New Roman"/>
-          <w:sz w:val="24"/>
-          <w:szCs w:val="24"/>
-        </w:rPr>
-        <w:t>,</w:t>
-      </w:r>
-      <w:r>
-        <w:rPr>
-          <w:rFonts w:ascii="Times New Roman" w:hAnsi="Times New Roman" w:cs="Times New Roman"/>
-          <w:sz w:val="24"/>
-          <w:szCs w:val="24"/>
-        </w:rPr>
-        <w:t xml:space="preserve"> (</w:t>
-      </w:r>
-      <w:r>
-        <w:rPr>
-          <w:rFonts w:ascii="Times New Roman" w:hAnsi="Times New Roman" w:cs="Times New Roman"/>
-          <w:sz w:val="24"/>
-          <w:szCs w:val="24"/>
-        </w:rPr>
-        <w:t>2013</w:t>
-      </w:r>
-      <w:r>
-        <w:rPr>
-          <w:rFonts w:ascii="Times New Roman" w:hAnsi="Times New Roman" w:cs="Times New Roman"/>
-          <w:sz w:val="24"/>
-          <w:szCs w:val="24"/>
-        </w:rPr>
-        <w:t>)</w:t>
-      </w:r>
-      <w:r>
-        <w:rPr>
-          <w:rFonts w:ascii="Times New Roman" w:hAnsi="Times New Roman" w:cs="Times New Roman"/>
-          <w:sz w:val="24"/>
-          <w:szCs w:val="24"/>
-        </w:rPr>
-        <w:t xml:space="preserve"> </w:t>
-      </w:r>
-      <w:r>
-        <w:rPr>
-          <w:rFonts w:ascii="Times New Roman" w:hAnsi="Times New Roman" w:cs="Times New Roman"/>
-          <w:sz w:val="24"/>
-          <w:szCs w:val="24"/>
-        </w:rPr>
-        <w:t>traz</w:t>
-      </w:r>
-      <w:r>
-        <w:rPr>
-          <w:rFonts w:ascii="Times New Roman" w:hAnsi="Times New Roman" w:cs="Times New Roman"/>
-          <w:sz w:val="24"/>
-          <w:szCs w:val="24"/>
-        </w:rPr>
-        <w:t xml:space="preserve"> as principais características da linguagem como </w:t>
+        <w:t xml:space="preserve">. No livro “Introdução A Linguagem C#”, </w:t>
+      </w:r>
+      <w:r>
+        <w:rPr>
+          <w:rFonts w:ascii="Times New Roman" w:hAnsi="Times New Roman" w:cs="Times New Roman"/>
+          <w:sz w:val="24"/>
+          <w:szCs w:val="24"/>
+        </w:rPr>
+        <w:t>Tavares</w:t>
+      </w:r>
+      <w:r>
+        <w:rPr>
+          <w:rFonts w:ascii="Times New Roman" w:hAnsi="Times New Roman" w:cs="Times New Roman"/>
+          <w:sz w:val="24"/>
+          <w:szCs w:val="24"/>
+        </w:rPr>
+        <w:t xml:space="preserve">, (2013) traz as principais características da linguagem como </w:t>
       </w:r>
     </w:p>
     <w:p>
@@ -1951,23 +1513,7 @@
           <w:sz w:val="24"/>
           <w:szCs w:val="24"/>
         </w:rPr>
-        <w:t xml:space="preserve"> é uma IDE (ambiente de desenvolvimento integrado, em português) oficial da Microsoft para desenvolvimento de </w:t>
-      </w:r>
-      <w:r>
-        <w:rPr>
-          <w:rFonts w:ascii="Times New Roman" w:hAnsi="Times New Roman" w:cs="Times New Roman"/>
-          <w:sz w:val="24"/>
-          <w:szCs w:val="24"/>
-        </w:rPr>
-        <w:t>softwares</w:t>
-      </w:r>
-      <w:r>
-        <w:rPr>
-          <w:rFonts w:ascii="Times New Roman" w:hAnsi="Times New Roman" w:cs="Times New Roman"/>
-          <w:sz w:val="24"/>
-          <w:szCs w:val="24"/>
-        </w:rPr>
-        <w:t xml:space="preserve">. Integrado com o </w:t>
+        <w:t xml:space="preserve"> é uma IDE (ambiente de desenvolvimento integrado, em português) oficial da Microsoft para desenvolvimento de softwares. Integrado com o </w:t>
       </w:r>
       <w:r>
         <w:rPr>
@@ -1985,15 +1531,7 @@
           <w:sz w:val="24"/>
           <w:szCs w:val="24"/>
         </w:rPr>
-        <w:t>, ele é capaz</w:t>
-      </w:r>
-      <w:r>
-        <w:rPr>
-          <w:rFonts w:ascii="Times New Roman" w:hAnsi="Times New Roman" w:cs="Times New Roman"/>
-          <w:sz w:val="24"/>
-          <w:szCs w:val="24"/>
-        </w:rPr>
-        <w:t xml:space="preserve"> de fornecer ferramentas para desenvolvimento de </w:t>
+        <w:t xml:space="preserve">, ele é capaz de fornecer ferramentas para desenvolvimento de </w:t>
       </w:r>
       <w:proofErr w:type="spellStart"/>
       <w:r>
@@ -2059,57 +1597,42 @@
           <w:color w:val="191919"/>
           <w:shd w:val="clear" w:color="auto" w:fill="FFFFFF"/>
         </w:rPr>
-        <w:t xml:space="preserve"> (</w:t>
-      </w:r>
-      <w:r>
+        <w:t xml:space="preserve"> (VISUAL STUDIO)</w:t>
+      </w:r>
+    </w:p>
+    <w:p>
+      <w:pPr>
+        <w:spacing w:line="360" w:lineRule="auto"/>
+        <w:ind w:left="2268"/>
+        <w:jc w:val="both"/>
         <w:rPr>
           <w:rFonts w:ascii="Times New Roman" w:hAnsi="Times New Roman" w:cs="Times New Roman"/>
           <w:color w:val="191919"/>
           <w:shd w:val="clear" w:color="auto" w:fill="FFFFFF"/>
         </w:rPr>
-        <w:t>VISUAL STUDIO</w:t>
-      </w:r>
-      <w:r>
+      </w:pPr>
+    </w:p>
+    <w:p>
+      <w:pPr>
+        <w:spacing w:line="360" w:lineRule="auto"/>
+        <w:jc w:val="both"/>
         <w:rPr>
           <w:rFonts w:ascii="Times New Roman" w:hAnsi="Times New Roman" w:cs="Times New Roman"/>
           <w:color w:val="191919"/>
+          <w:sz w:val="24"/>
+          <w:szCs w:val="24"/>
           <w:shd w:val="clear" w:color="auto" w:fill="FFFFFF"/>
         </w:rPr>
-        <w:t>)</w:t>
-      </w:r>
-    </w:p>
-    <w:p>
-      <w:pPr>
-        <w:spacing w:line="360" w:lineRule="auto"/>
-        <w:ind w:left="2268"/>
-        <w:jc w:val="both"/>
+      </w:pPr>
+      <w:r>
         <w:rPr>
           <w:rFonts w:ascii="Times New Roman" w:hAnsi="Times New Roman" w:cs="Times New Roman"/>
           <w:color w:val="191919"/>
+          <w:sz w:val="24"/>
+          <w:szCs w:val="24"/>
           <w:shd w:val="clear" w:color="auto" w:fill="FFFFFF"/>
         </w:rPr>
-      </w:pPr>
-    </w:p>
-    <w:p>
-      <w:pPr>
-        <w:spacing w:line="360" w:lineRule="auto"/>
-        <w:jc w:val="both"/>
-        <w:rPr>
-          <w:rFonts w:ascii="Times New Roman" w:hAnsi="Times New Roman" w:cs="Times New Roman"/>
-          <w:color w:val="191919"/>
-          <w:sz w:val="24"/>
-          <w:szCs w:val="24"/>
-          <w:shd w:val="clear" w:color="auto" w:fill="FFFFFF"/>
-        </w:rPr>
-      </w:pPr>
-      <w:r>
-        <w:rPr>
-          <w:rFonts w:ascii="Times New Roman" w:hAnsi="Times New Roman" w:cs="Times New Roman"/>
-          <w:color w:val="191919"/>
-          <w:sz w:val="24"/>
-          <w:szCs w:val="24"/>
-          <w:shd w:val="clear" w:color="auto" w:fill="FFFFFF"/>
-        </w:rPr>
+        <w:lastRenderedPageBreak/>
         <w:t xml:space="preserve">Dentro do </w:t>
       </w:r>
       <w:r>
@@ -2156,17 +1679,7 @@
           <w:szCs w:val="24"/>
           <w:shd w:val="clear" w:color="auto" w:fill="FFFFFF"/>
         </w:rPr>
-        <w:t>. O desenvolvimento do software contará com alguns desses pacotes. Eles serão destrinchados</w:t>
-      </w:r>
-      <w:r>
-        <w:rPr>
-          <w:rFonts w:ascii="Times New Roman" w:hAnsi="Times New Roman" w:cs="Times New Roman"/>
-          <w:color w:val="191919"/>
-          <w:sz w:val="24"/>
-          <w:szCs w:val="24"/>
-          <w:shd w:val="clear" w:color="auto" w:fill="FFFFFF"/>
-        </w:rPr>
-        <w:t xml:space="preserve"> na sequência.</w:t>
+        <w:t>. O desenvolvimento do software contará com alguns desses pacotes. Eles serão destrinchados na sequência.</w:t>
       </w:r>
     </w:p>
     <w:p>
@@ -2260,7 +1773,6 @@
           <w:sz w:val="24"/>
           <w:szCs w:val="24"/>
         </w:rPr>
-        <w:lastRenderedPageBreak/>
         <w:t>EPPLUS</w:t>
       </w:r>
       <w:r>
@@ -2269,15 +1781,7 @@
           <w:sz w:val="24"/>
           <w:szCs w:val="24"/>
         </w:rPr>
-        <w:t>: Utilizado para a manipulação completa de planilhas Excel.</w:t>
-      </w:r>
-      <w:r>
-        <w:rPr>
-          <w:rFonts w:ascii="Times New Roman" w:hAnsi="Times New Roman" w:cs="Times New Roman"/>
-          <w:sz w:val="24"/>
-          <w:szCs w:val="24"/>
-        </w:rPr>
-        <w:t xml:space="preserve"> </w:t>
+        <w:t xml:space="preserve">: Utilizado para a manipulação completa de planilhas Excel. </w:t>
       </w:r>
     </w:p>
     <w:p>
@@ -2396,6 +1900,64 @@
     </w:p>
     <w:p>
       <w:pPr>
+        <w:pStyle w:val="PargrafodaLista"/>
+        <w:numPr>
+          <w:ilvl w:val="0"/>
+          <w:numId w:val="6"/>
+        </w:numPr>
+        <w:spacing w:line="360" w:lineRule="auto"/>
+        <w:jc w:val="both"/>
+        <w:rPr>
+          <w:rFonts w:ascii="Times New Roman" w:hAnsi="Times New Roman" w:cs="Times New Roman"/>
+          <w:sz w:val="24"/>
+          <w:szCs w:val="24"/>
+        </w:rPr>
+      </w:pPr>
+      <w:proofErr w:type="spellStart"/>
+      <w:r>
+        <w:rPr>
+          <w:rFonts w:ascii="Times New Roman" w:hAnsi="Times New Roman" w:cs="Times New Roman"/>
+          <w:i/>
+          <w:iCs/>
+          <w:sz w:val="24"/>
+          <w:szCs w:val="24"/>
+        </w:rPr>
+        <w:t>FullCalendar</w:t>
+      </w:r>
+      <w:proofErr w:type="spellEnd"/>
+      <w:r>
+        <w:rPr>
+          <w:rFonts w:ascii="Times New Roman" w:hAnsi="Times New Roman" w:cs="Times New Roman"/>
+          <w:i/>
+          <w:iCs/>
+          <w:sz w:val="24"/>
+          <w:szCs w:val="24"/>
+        </w:rPr>
+        <w:t>:</w:t>
+      </w:r>
+      <w:r>
+        <w:rPr>
+          <w:rFonts w:ascii="Times New Roman" w:hAnsi="Times New Roman" w:cs="Times New Roman"/>
+          <w:sz w:val="24"/>
+          <w:szCs w:val="24"/>
+        </w:rPr>
+        <w:t xml:space="preserve"> Utilizado para a criação de um calendário virtual.</w:t>
+      </w:r>
+    </w:p>
+    <w:p>
+      <w:pPr>
+        <w:spacing w:line="360" w:lineRule="auto"/>
+        <w:ind w:left="360"/>
+        <w:jc w:val="both"/>
+        <w:rPr>
+          <w:rFonts w:ascii="Times New Roman" w:hAnsi="Times New Roman" w:cs="Times New Roman"/>
+          <w:sz w:val="24"/>
+          <w:szCs w:val="24"/>
+        </w:rPr>
+      </w:pPr>
+    </w:p>
+    <w:p>
+      <w:pPr>
         <w:spacing w:line="360" w:lineRule="auto"/>
         <w:jc w:val="both"/>
         <w:rPr>
@@ -2423,6 +1985,7 @@
         <w:jc w:val="both"/>
         <w:rPr>
           <w:rFonts w:ascii="Times New Roman" w:hAnsi="Times New Roman" w:cs="Times New Roman"/>
+          <w:color w:val="000000" w:themeColor="text1"/>
           <w:sz w:val="24"/>
           <w:szCs w:val="24"/>
         </w:rPr>
@@ -2478,15 +2041,7 @@
           <w:sz w:val="24"/>
           <w:szCs w:val="24"/>
         </w:rPr>
-        <w:t>F</w:t>
-      </w:r>
-      <w:r>
-        <w:rPr>
-          <w:rFonts w:ascii="Times New Roman" w:hAnsi="Times New Roman" w:cs="Times New Roman"/>
-          <w:sz w:val="24"/>
-          <w:szCs w:val="24"/>
-        </w:rPr>
-        <w:t>igma</w:t>
+        <w:t>Figma</w:t>
       </w:r>
       <w:proofErr w:type="spellEnd"/>
       <w:r>
@@ -2505,37 +2060,15 @@
           <w:sz w:val="24"/>
           <w:szCs w:val="24"/>
         </w:rPr>
-        <w:t>w</w:t>
-      </w:r>
-      <w:r>
-        <w:rPr>
-          <w:rFonts w:ascii="Times New Roman" w:hAnsi="Times New Roman" w:cs="Times New Roman"/>
-          <w:i/>
-          <w:iCs/>
-          <w:sz w:val="24"/>
-          <w:szCs w:val="24"/>
-        </w:rPr>
-        <w:t>eb</w:t>
-      </w:r>
-      <w:r>
-        <w:rPr>
-          <w:rFonts w:ascii="Times New Roman" w:hAnsi="Times New Roman" w:cs="Times New Roman"/>
-          <w:i/>
-          <w:iCs/>
-          <w:sz w:val="24"/>
-          <w:szCs w:val="24"/>
-        </w:rPr>
-        <w:t>-a</w:t>
-      </w:r>
-      <w:r>
-        <w:rPr>
-          <w:rFonts w:ascii="Times New Roman" w:hAnsi="Times New Roman" w:cs="Times New Roman"/>
-          <w:i/>
-          <w:iCs/>
-          <w:sz w:val="24"/>
-          <w:szCs w:val="24"/>
-        </w:rPr>
-        <w:t>pp</w:t>
+        <w:t>web-app</w:t>
+      </w:r>
+      <w:r>
+        <w:rPr>
+          <w:rFonts w:ascii="Times New Roman" w:hAnsi="Times New Roman" w:cs="Times New Roman"/>
+          <w:sz w:val="24"/>
+          <w:szCs w:val="24"/>
+        </w:rPr>
+        <w:t xml:space="preserve"> (Aplicativo Web) que permite a prototipação e criação de telas, além de contar também com a possibilidade de fazer um caminho pelo sistema.</w:t>
       </w:r>
       <w:r>
         <w:rPr>
@@ -2548,19 +2081,23 @@
       <w:r>
         <w:rPr>
           <w:rFonts w:ascii="Times New Roman" w:hAnsi="Times New Roman" w:cs="Times New Roman"/>
-          <w:sz w:val="24"/>
-          <w:szCs w:val="24"/>
-        </w:rPr>
-        <w:t>(Aplicativo Web) que permite a prototipação e criação de telas, além de contar também com a possibilidade de fazer um caminho pelo sistema</w:t>
-      </w:r>
-      <w:r>
-        <w:rPr>
-          <w:rFonts w:ascii="Times New Roman" w:hAnsi="Times New Roman" w:cs="Times New Roman"/>
-          <w:sz w:val="24"/>
-          <w:szCs w:val="24"/>
-        </w:rPr>
-        <w:t>.</w:t>
-      </w:r>
+          <w:color w:val="000000" w:themeColor="text1"/>
+          <w:sz w:val="24"/>
+          <w:szCs w:val="24"/>
+        </w:rPr>
+        <w:t xml:space="preserve">A Figura 1 representa um dos protótipos desenvolvidos no </w:t>
+      </w:r>
+      <w:proofErr w:type="spellStart"/>
+      <w:r>
+        <w:rPr>
+          <w:rFonts w:ascii="Times New Roman" w:hAnsi="Times New Roman" w:cs="Times New Roman"/>
+          <w:color w:val="000000" w:themeColor="text1"/>
+          <w:sz w:val="24"/>
+          <w:szCs w:val="24"/>
+        </w:rPr>
+        <w:t>Figma</w:t>
+      </w:r>
+      <w:proofErr w:type="spellEnd"/>
     </w:p>
     <w:p>
       <w:pPr>
@@ -2568,149 +2105,223 @@
         <w:jc w:val="both"/>
         <w:rPr>
           <w:rFonts w:ascii="Times New Roman" w:hAnsi="Times New Roman" w:cs="Times New Roman"/>
-          <w:sz w:val="24"/>
-          <w:szCs w:val="24"/>
-        </w:rPr>
-      </w:pPr>
-      <w:r>
-        <w:rPr>
-          <w:rFonts w:ascii="Times New Roman" w:hAnsi="Times New Roman" w:cs="Times New Roman"/>
-          <w:sz w:val="24"/>
-          <w:szCs w:val="24"/>
-        </w:rPr>
-        <w:t>Alguns exemplos dos protótipos</w:t>
-      </w:r>
-      <w:r>
-        <w:rPr>
-          <w:rFonts w:ascii="Times New Roman" w:hAnsi="Times New Roman" w:cs="Times New Roman"/>
-          <w:sz w:val="24"/>
-          <w:szCs w:val="24"/>
-        </w:rPr>
-        <w:t>:</w:t>
-      </w:r>
-    </w:p>
-    <w:p>
-      <w:pPr>
-        <w:pStyle w:val="Legenda"/>
-        <w:keepNext/>
-        <w:jc w:val="both"/>
-      </w:pPr>
-      <w:r>
-        <w:t xml:space="preserve">Protótipo da tela de aluno </w:t>
-      </w:r>
-    </w:p>
-    <w:p>
-      <w:pPr>
-        <w:keepNext/>
-        <w:spacing w:line="360" w:lineRule="auto"/>
-        <w:jc w:val="both"/>
-      </w:pPr>
-      <w:r>
-        <w:rPr>
-          <w:rFonts w:ascii="Times New Roman" w:hAnsi="Times New Roman" w:cs="Times New Roman"/>
+        </w:rPr>
+      </w:pPr>
+      <w:r>
+        <w:rPr>
           <w:noProof/>
+        </w:rPr>
+        <w:lastRenderedPageBreak/>
+        <mc:AlternateContent>
+          <mc:Choice Requires="wps">
+            <w:drawing>
+              <wp:anchor distT="0" distB="0" distL="114300" distR="114300" simplePos="0" relativeHeight="251660288" behindDoc="1" locked="0" layoutInCell="1" allowOverlap="1" wp14:anchorId="354DACAF" wp14:editId="3DA9666E">
+                <wp:simplePos x="0" y="0"/>
+                <wp:positionH relativeFrom="column">
+                  <wp:posOffset>-36830</wp:posOffset>
+                </wp:positionH>
+                <wp:positionV relativeFrom="paragraph">
+                  <wp:posOffset>4606925</wp:posOffset>
+                </wp:positionV>
+                <wp:extent cx="5760085" cy="635"/>
+                <wp:effectExtent l="0" t="0" r="0" b="0"/>
+                <wp:wrapTight wrapText="bothSides">
+                  <wp:wrapPolygon edited="0">
+                    <wp:start x="0" y="0"/>
+                    <wp:lineTo x="0" y="21600"/>
+                    <wp:lineTo x="21600" y="21600"/>
+                    <wp:lineTo x="21600" y="0"/>
+                  </wp:wrapPolygon>
+                </wp:wrapTight>
+                <wp:docPr id="1504062996" name="Caixa de Texto 1"/>
+                <wp:cNvGraphicFramePr/>
+                <a:graphic xmlns:a="http://schemas.openxmlformats.org/drawingml/2006/main">
+                  <a:graphicData uri="http://schemas.microsoft.com/office/word/2010/wordprocessingShape">
+                    <wps:wsp>
+                      <wps:cNvSpPr txBox="1"/>
+                      <wps:spPr>
+                        <a:xfrm>
+                          <a:off x="0" y="0"/>
+                          <a:ext cx="5760085" cy="635"/>
+                        </a:xfrm>
+                        <a:prstGeom prst="rect">
+                          <a:avLst/>
+                        </a:prstGeom>
+                        <a:solidFill>
+                          <a:prstClr val="white"/>
+                        </a:solidFill>
+                        <a:ln>
+                          <a:noFill/>
+                        </a:ln>
+                      </wps:spPr>
+                      <wps:txbx>
+                        <w:txbxContent>
+                          <w:p>
+                            <w:pPr>
+                              <w:pStyle w:val="Legenda"/>
+                              <w:rPr>
+                                <w:rFonts w:ascii="Times New Roman" w:hAnsi="Times New Roman" w:cs="Times New Roman"/>
+                                <w:b/>
+                                <w:bCs/>
+                                <w:i w:val="0"/>
+                                <w:iCs w:val="0"/>
+                                <w:noProof/>
+                                <w:color w:val="000000" w:themeColor="text1"/>
+                                <w:sz w:val="22"/>
+                                <w:szCs w:val="22"/>
+                              </w:rPr>
+                            </w:pPr>
+                            <w:r>
+                              <w:rPr>
+                                <w:rFonts w:ascii="Times New Roman" w:hAnsi="Times New Roman" w:cs="Times New Roman"/>
+                                <w:b/>
+                                <w:bCs/>
+                                <w:i w:val="0"/>
+                                <w:iCs w:val="0"/>
+                                <w:color w:val="000000" w:themeColor="text1"/>
+                                <w:sz w:val="22"/>
+                                <w:szCs w:val="22"/>
+                              </w:rPr>
+                              <w:t xml:space="preserve">Fonte: </w:t>
+                            </w:r>
+                            <w:r>
+                              <w:rPr>
+                                <w:rFonts w:ascii="Times New Roman" w:hAnsi="Times New Roman" w:cs="Times New Roman"/>
+                                <w:i w:val="0"/>
+                                <w:iCs w:val="0"/>
+                                <w:color w:val="000000" w:themeColor="text1"/>
+                                <w:sz w:val="22"/>
+                                <w:szCs w:val="22"/>
+                              </w:rPr>
+                              <w:t>Criação própria dos autores</w:t>
+                            </w:r>
+                            <w:r>
+                              <w:rPr>
+                                <w:rFonts w:ascii="Times New Roman" w:hAnsi="Times New Roman" w:cs="Times New Roman"/>
+                                <w:b/>
+                                <w:bCs/>
+                                <w:i w:val="0"/>
+                                <w:iCs w:val="0"/>
+                                <w:color w:val="000000" w:themeColor="text1"/>
+                                <w:sz w:val="22"/>
+                                <w:szCs w:val="22"/>
+                              </w:rPr>
+                              <w:t xml:space="preserve"> </w:t>
+                            </w:r>
+                          </w:p>
+                        </w:txbxContent>
+                      </wps:txbx>
+                      <wps:bodyPr rot="0" spcFirstLastPara="0" vertOverflow="overflow" horzOverflow="overflow" vert="horz" wrap="square" lIns="0" tIns="0" rIns="0" bIns="0" numCol="1" spcCol="0" rtlCol="0" fromWordArt="0" anchor="t" anchorCtr="0" forceAA="0" compatLnSpc="1">
+                        <a:prstTxWarp prst="textNoShape">
+                          <a:avLst/>
+                        </a:prstTxWarp>
+                        <a:spAutoFit/>
+                      </wps:bodyPr>
+                    </wps:wsp>
+                  </a:graphicData>
+                </a:graphic>
+              </wp:anchor>
+            </w:drawing>
+          </mc:Choice>
+          <mc:Fallback>
+            <w:pict>
+              <v:shapetype w14:anchorId="354DACAF" id="_x0000_t202" coordsize="21600,21600" o:spt="202" path="m,l,21600r21600,l21600,xe">
+                <v:stroke joinstyle="miter"/>
+                <v:path gradientshapeok="t" o:connecttype="rect"/>
+              </v:shapetype>
+              <v:shape id="Caixa de Texto 1" o:spid="_x0000_s1026" type="#_x0000_t202" style="position:absolute;left:0;text-align:left;margin-left:-2.9pt;margin-top:362.75pt;width:453.55pt;height:.05pt;z-index:-251656192;visibility:visible;mso-wrap-style:square;mso-wrap-distance-left:9pt;mso-wrap-distance-top:0;mso-wrap-distance-right:9pt;mso-wrap-distance-bottom:0;mso-position-horizontal:absolute;mso-position-horizontal-relative:text;mso-position-vertical:absolute;mso-position-vertical-relative:text;v-text-anchor:top" o:gfxdata="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" stroked="f">
+                <v:textbox style="mso-fit-shape-to-text:t" inset="0,0,0,0">
+                  <w:txbxContent>
+                    <w:p>
+                      <w:pPr>
+                        <w:pStyle w:val="Legenda"/>
+                        <w:rPr>
+                          <w:rFonts w:ascii="Times New Roman" w:hAnsi="Times New Roman" w:cs="Times New Roman"/>
+                          <w:b/>
+                          <w:bCs/>
+                          <w:i w:val="0"/>
+                          <w:iCs w:val="0"/>
+                          <w:noProof/>
+                          <w:color w:val="000000" w:themeColor="text1"/>
+                          <w:sz w:val="22"/>
+                          <w:szCs w:val="22"/>
+                        </w:rPr>
+                      </w:pPr>
+                      <w:r>
+                        <w:rPr>
+                          <w:rFonts w:ascii="Times New Roman" w:hAnsi="Times New Roman" w:cs="Times New Roman"/>
+                          <w:b/>
+                          <w:bCs/>
+                          <w:i w:val="0"/>
+                          <w:iCs w:val="0"/>
+                          <w:color w:val="000000" w:themeColor="text1"/>
+                          <w:sz w:val="22"/>
+                          <w:szCs w:val="22"/>
+                        </w:rPr>
+                        <w:t xml:space="preserve">Fonte: </w:t>
+                      </w:r>
+                      <w:r>
+                        <w:rPr>
+                          <w:rFonts w:ascii="Times New Roman" w:hAnsi="Times New Roman" w:cs="Times New Roman"/>
+                          <w:i w:val="0"/>
+                          <w:iCs w:val="0"/>
+                          <w:color w:val="000000" w:themeColor="text1"/>
+                          <w:sz w:val="22"/>
+                          <w:szCs w:val="22"/>
+                        </w:rPr>
+                        <w:t>Criação própria dos autores</w:t>
+                      </w:r>
+                      <w:r>
+                        <w:rPr>
+                          <w:rFonts w:ascii="Times New Roman" w:hAnsi="Times New Roman" w:cs="Times New Roman"/>
+                          <w:b/>
+                          <w:bCs/>
+                          <w:i w:val="0"/>
+                          <w:iCs w:val="0"/>
+                          <w:color w:val="000000" w:themeColor="text1"/>
+                          <w:sz w:val="22"/>
+                          <w:szCs w:val="22"/>
+                        </w:rPr>
+                        <w:t xml:space="preserve"> </w:t>
+                      </w:r>
+                    </w:p>
+                  </w:txbxContent>
+                </v:textbox>
+                <w10:wrap type="tight"/>
+              </v:shape>
+            </w:pict>
+          </mc:Fallback>
+        </mc:AlternateContent>
+      </w:r>
+      <w:r>
+        <w:rPr>
+          <w:rFonts w:ascii="Times New Roman" w:hAnsi="Times New Roman" w:cs="Times New Roman"/>
+          <w:b/>
+          <w:bCs/>
+          <w:noProof/>
           <w:sz w:val="24"/>
           <w:szCs w:val="24"/>
         </w:rPr>
         <w:drawing>
-          <wp:inline distT="0" distB="0" distL="0" distR="0" wp14:anchorId="6868780B" wp14:editId="6C7BF831">
+          <wp:anchor distT="0" distB="0" distL="114300" distR="114300" simplePos="0" relativeHeight="251659264" behindDoc="1" locked="0" layoutInCell="1" allowOverlap="1" wp14:anchorId="4863E659" wp14:editId="371C7DCF">
+            <wp:simplePos x="0" y="0"/>
+            <wp:positionH relativeFrom="page">
+              <wp:posOffset>1043305</wp:posOffset>
+            </wp:positionH>
+            <wp:positionV relativeFrom="paragraph">
+              <wp:posOffset>335280</wp:posOffset>
+            </wp:positionV>
             <wp:extent cx="5760085" cy="4214495"/>
             <wp:effectExtent l="0" t="0" r="0" b="0"/>
-            <wp:docPr id="850747435" name="Imagem 1" descr="Interface gráfica do usuário&#10;&#10;Descrição gerada automaticamente">
-              <a:extLst xmlns:a="http://schemas.openxmlformats.org/drawingml/2006/main">
-                <a:ext uri="{C183D7F6-B498-43B3-948B-1728B52AA6E4}">
-                  <adec:decorative xmlns:adec="http://schemas.microsoft.com/office/drawing/2017/decorative" val="0"/>
-                </a:ext>
-              </a:extLst>
-            </wp:docPr>
-            <wp:cNvGraphicFramePr>
-              <a:graphicFrameLocks xmlns:a="http://schemas.openxmlformats.org/drawingml/2006/main" noChangeAspect="1"/>
-            </wp:cNvGraphicFramePr>
-            <a:graphic xmlns:a="http://schemas.openxmlformats.org/drawingml/2006/main">
-              <a:graphicData uri="http://schemas.openxmlformats.org/drawingml/2006/picture">
-                <pic:pic xmlns:pic="http://schemas.openxmlformats.org/drawingml/2006/picture">
-                  <pic:nvPicPr>
-                    <pic:cNvPr id="850747435" name="Imagem 1" descr="Interface gráfica do usuário&#10;&#10;Descrição gerada automaticamente">
-                      <a:extLst>
-                        <a:ext uri="{C183D7F6-B498-43B3-948B-1728B52AA6E4}">
-                          <adec:decorative xmlns:adec="http://schemas.microsoft.com/office/drawing/2017/decorative" val="0"/>
-                        </a:ext>
-                      </a:extLst>
-                    </pic:cNvPr>
-                    <pic:cNvPicPr/>
-                  </pic:nvPicPr>
-                  <pic:blipFill>
-                    <a:blip r:embed="rId10">
-                      <a:extLst>
-                        <a:ext uri="{28A0092B-C50C-407E-A947-70E740481C1C}">
-                          <a14:useLocalDpi xmlns:a14="http://schemas.microsoft.com/office/drawing/2010/main" val="0"/>
-                        </a:ext>
-                      </a:extLst>
-                    </a:blip>
-                    <a:stretch>
-                      <a:fillRect/>
-                    </a:stretch>
-                  </pic:blipFill>
-                  <pic:spPr>
-                    <a:xfrm>
-                      <a:off x="0" y="0"/>
-                      <a:ext cx="5760085" cy="4214495"/>
-                    </a:xfrm>
-                    <a:prstGeom prst="rect">
-                      <a:avLst/>
-                    </a:prstGeom>
-                  </pic:spPr>
-                </pic:pic>
-              </a:graphicData>
-            </a:graphic>
-          </wp:inline>
-        </w:drawing>
-      </w:r>
-    </w:p>
-    <w:p>
-      <w:pPr>
-        <w:pStyle w:val="Legenda"/>
-        <w:jc w:val="both"/>
-      </w:pPr>
-      <w:r>
-        <w:t>F</w:t>
-      </w:r>
-      <w:r>
-        <w:t>onte: COSTA, Igor &amp; MATINATA, Jorge</w:t>
-      </w:r>
-      <w:r>
-        <w:t>.</w:t>
-      </w:r>
-    </w:p>
-    <w:p/>
-    <w:p>
-      <w:pPr>
-        <w:pStyle w:val="Legenda"/>
-        <w:keepNext/>
-        <w:jc w:val="both"/>
-      </w:pPr>
-      <w:r>
-        <w:lastRenderedPageBreak/>
-        <w:t>Protótipo da Tela de início</w:t>
-      </w:r>
-    </w:p>
-    <w:p>
-      <w:pPr>
-        <w:keepNext/>
-        <w:spacing w:line="360" w:lineRule="auto"/>
-        <w:jc w:val="both"/>
-      </w:pPr>
-      <w:r>
-        <w:rPr>
-          <w:rFonts w:ascii="Times New Roman" w:hAnsi="Times New Roman" w:cs="Times New Roman"/>
-          <w:noProof/>
-          <w:sz w:val="24"/>
-          <w:szCs w:val="24"/>
-        </w:rPr>
-        <w:drawing>
-          <wp:inline distT="0" distB="0" distL="0" distR="0" wp14:anchorId="4A401172" wp14:editId="03DBAF4F">
-            <wp:extent cx="5760085" cy="4214495"/>
-            <wp:effectExtent l="0" t="0" r="0" b="0"/>
+            <wp:wrapTight wrapText="bothSides">
+              <wp:wrapPolygon edited="0">
+                <wp:start x="0" y="0"/>
+                <wp:lineTo x="0" y="21444"/>
+                <wp:lineTo x="21508" y="21444"/>
+                <wp:lineTo x="21508" y="0"/>
+                <wp:lineTo x="0" y="0"/>
+              </wp:wrapPolygon>
+            </wp:wrapTight>
             <wp:docPr id="528112852" name="Imagem 3" descr="Tela de Início&#10;&#10;&#10;Descrição gerada automaticamente"/>
             <wp:cNvGraphicFramePr>
               <a:graphicFrameLocks xmlns:a="http://schemas.openxmlformats.org/drawingml/2006/main" noChangeAspect="1"/>
@@ -2746,33 +2357,40 @@
                 </pic:pic>
               </a:graphicData>
             </a:graphic>
-          </wp:inline>
+            <wp14:sizeRelH relativeFrom="margin">
+              <wp14:pctWidth>0</wp14:pctWidth>
+            </wp14:sizeRelH>
+            <wp14:sizeRelV relativeFrom="margin">
+              <wp14:pctHeight>0</wp14:pctHeight>
+            </wp14:sizeRelV>
+          </wp:anchor>
         </w:drawing>
       </w:r>
-    </w:p>
-    <w:p>
-      <w:pPr>
-        <w:pStyle w:val="Legenda"/>
-        <w:jc w:val="both"/>
-      </w:pPr>
-      <w:r>
-        <w:t xml:space="preserve">Fonte: COSTA, Igor &amp; MATINATA, Jorge </w:t>
-      </w:r>
-    </w:p>
-    <w:p/>
-    <w:p>
-      <w:pPr>
-        <w:spacing w:line="360" w:lineRule="auto"/>
-        <w:jc w:val="both"/>
+      <w:r>
         <w:rPr>
           <w:rFonts w:ascii="Times New Roman" w:hAnsi="Times New Roman" w:cs="Times New Roman"/>
           <w:b/>
           <w:bCs/>
-          <w:sz w:val="24"/>
-          <w:szCs w:val="24"/>
-        </w:rPr>
-      </w:pPr>
-      <w:r>
+        </w:rPr>
+        <w:t>Figura 1</w:t>
+      </w:r>
+      <w:r>
+        <w:rPr>
+          <w:rFonts w:ascii="Times New Roman" w:hAnsi="Times New Roman" w:cs="Times New Roman"/>
+        </w:rPr>
+        <w:t xml:space="preserve"> </w:t>
+      </w:r>
+      <w:r>
+        <w:rPr>
+          <w:rFonts w:ascii="Times New Roman" w:hAnsi="Times New Roman" w:cs="Times New Roman"/>
+        </w:rPr>
+        <w:t>Protótipo da Tela de início</w:t>
+      </w:r>
+    </w:p>
+    <w:p>
+      <w:pPr>
+        <w:spacing w:line="360" w:lineRule="auto"/>
+        <w:jc w:val="both"/>
         <w:rPr>
           <w:rFonts w:ascii="Times New Roman" w:hAnsi="Times New Roman" w:cs="Times New Roman"/>
           <w:b/>
@@ -2780,9 +2398,12 @@
           <w:sz w:val="24"/>
           <w:szCs w:val="24"/>
         </w:rPr>
-        <w:t>2.4</w:t>
-      </w:r>
-      <w:r>
+      </w:pPr>
+    </w:p>
+    <w:p>
+      <w:pPr>
+        <w:spacing w:line="360" w:lineRule="auto"/>
+        <w:jc w:val="both"/>
         <w:rPr>
           <w:rFonts w:ascii="Times New Roman" w:hAnsi="Times New Roman" w:cs="Times New Roman"/>
           <w:b/>
@@ -2790,7 +2411,16 @@
           <w:sz w:val="24"/>
           <w:szCs w:val="24"/>
         </w:rPr>
-        <w:t xml:space="preserve"> BANCO DE DADOS</w:t>
+      </w:pPr>
+      <w:r>
+        <w:rPr>
+          <w:rFonts w:ascii="Times New Roman" w:hAnsi="Times New Roman" w:cs="Times New Roman"/>
+          <w:b/>
+          <w:bCs/>
+          <w:sz w:val="24"/>
+          <w:szCs w:val="24"/>
+        </w:rPr>
+        <w:t>2.4 BANCO DE DADOS</w:t>
       </w:r>
     </w:p>
     <w:p>
@@ -2809,15 +2439,7 @@
           <w:sz w:val="24"/>
           <w:szCs w:val="24"/>
         </w:rPr>
-        <w:t>Um banco de dados é um conjunto organizado de informações ou dados, normalmente armazenados eletronicamente em um computador ou servidor. Existem vários modelos de banco de dados, mas o utilizado no projeto será</w:t>
-      </w:r>
-      <w:r>
-        <w:rPr>
-          <w:rFonts w:ascii="Times New Roman" w:hAnsi="Times New Roman" w:cs="Times New Roman"/>
-          <w:sz w:val="24"/>
-          <w:szCs w:val="24"/>
-        </w:rPr>
-        <w:t xml:space="preserve"> o </w:t>
+        <w:t xml:space="preserve">Um banco de dados é um conjunto organizado de informações ou dados, normalmente armazenados eletronicamente em um computador ou servidor. Existem vários modelos de banco de dados, mas o utilizado no projeto será o </w:t>
       </w:r>
       <w:proofErr w:type="spellStart"/>
       <w:r>
@@ -2828,17 +2450,7 @@
           <w:sz w:val="24"/>
           <w:szCs w:val="24"/>
         </w:rPr>
-        <w:t>SQL</w:t>
-      </w:r>
-      <w:r>
-        <w:rPr>
-          <w:rFonts w:ascii="Times New Roman" w:hAnsi="Times New Roman" w:cs="Times New Roman"/>
-          <w:i/>
-          <w:iCs/>
-          <w:sz w:val="24"/>
-          <w:szCs w:val="24"/>
-        </w:rPr>
-        <w:t>ite</w:t>
+        <w:t>SQLite</w:t>
       </w:r>
       <w:proofErr w:type="spellEnd"/>
       <w:r>
@@ -2847,63 +2459,7 @@
           <w:sz w:val="24"/>
           <w:szCs w:val="24"/>
         </w:rPr>
-        <w:t>, um banco de dados público, ou seja, sem vínculos a nenhuma empresa e seu uso é de forma gratuita. Ele é recomendado para aplicações sem grande</w:t>
-      </w:r>
-      <w:r>
-        <w:rPr>
-          <w:rFonts w:ascii="Times New Roman" w:hAnsi="Times New Roman" w:cs="Times New Roman"/>
-          <w:sz w:val="24"/>
-          <w:szCs w:val="24"/>
-        </w:rPr>
-        <w:t xml:space="preserve"> </w:t>
-      </w:r>
-      <w:r>
-        <w:rPr>
-          <w:rFonts w:ascii="Times New Roman" w:hAnsi="Times New Roman" w:cs="Times New Roman"/>
-          <w:sz w:val="24"/>
-          <w:szCs w:val="24"/>
-        </w:rPr>
-        <w:t>fluxo de dados</w:t>
-      </w:r>
-      <w:r>
-        <w:rPr>
-          <w:rFonts w:ascii="Times New Roman" w:hAnsi="Times New Roman" w:cs="Times New Roman"/>
-          <w:sz w:val="24"/>
-          <w:szCs w:val="24"/>
-        </w:rPr>
-        <w:t xml:space="preserve"> </w:t>
-      </w:r>
-      <w:r>
-        <w:rPr>
-          <w:rFonts w:ascii="Times New Roman" w:hAnsi="Times New Roman" w:cs="Times New Roman"/>
-          <w:sz w:val="24"/>
-          <w:szCs w:val="24"/>
-        </w:rPr>
-        <w:t>(menos de 100.000</w:t>
-      </w:r>
-      <w:r>
-        <w:rPr>
-          <w:rFonts w:ascii="Times New Roman" w:hAnsi="Times New Roman" w:cs="Times New Roman"/>
-          <w:sz w:val="24"/>
-          <w:szCs w:val="24"/>
-        </w:rPr>
-        <w:t xml:space="preserve"> diários</w:t>
-      </w:r>
-      <w:r>
-        <w:rPr>
-          <w:rFonts w:ascii="Times New Roman" w:hAnsi="Times New Roman" w:cs="Times New Roman"/>
-          <w:sz w:val="24"/>
-          <w:szCs w:val="24"/>
-        </w:rPr>
-        <w:t>)</w:t>
-      </w:r>
-      <w:r>
-        <w:rPr>
-          <w:rFonts w:ascii="Times New Roman" w:hAnsi="Times New Roman" w:cs="Times New Roman"/>
-          <w:sz w:val="24"/>
-          <w:szCs w:val="24"/>
-        </w:rPr>
-        <w:t>. Sua principal diferença é a limitação nos tipos, sendo assim ele é bem mais literal e de uso facilitado. Segundo o site oficial,</w:t>
+        <w:t>, um banco de dados público, ou seja, sem vínculos a nenhuma empresa e seu uso é de forma gratuita. Ele é recomendado para aplicações sem grande fluxo de dados (menos de 100.000 diários). Sua principal diferença é a limitação nos tipos, sendo assim ele é bem mais literal e de uso facilitado. Segundo o site oficial,</w:t>
       </w:r>
     </w:p>
     <w:p>
@@ -2944,7 +2500,7 @@
           <w:lang w:val="pt-PT" w:eastAsia="pt-BR"/>
           <w14:ligatures w14:val="none"/>
         </w:rPr>
-        <w:t>O formato de arquivo SQLite é estável, multiplataforma e compatível com versões anteriores e os desenvolvedores se comprometem a mantê-lo assim até o ano de 2050. Os arquivos de banco de dados SQLite são comumente usados ​​como contêineres para transferir conteúdo rico entre sistemas e como um formato de arquivo de longo prazo para dados. Existem mais de 1 trilhão (1e12) de bancos de dados SQLite em uso ativo</w:t>
+        <w:t>O formato de arquivo SQLite é estável, multiplataforma e compatível com versões anteriores e os desenvolvedores se comprometem a mantê-lo assim até o ano de 2050. Os arquivos de banco de dados SQLite são comumente usados ​​como containers para transferir conteúdo rico entre sistemas e como um formato de arquivo de longo prazo para dados. Existem mais de 1 trilhão (1e12) de bancos de dados SQLite em uso ativo. (</w:t>
       </w:r>
       <w:r>
         <w:rPr>
@@ -2953,16 +2509,7 @@
           <w:lang w:val="pt-PT" w:eastAsia="pt-BR"/>
           <w14:ligatures w14:val="none"/>
         </w:rPr>
-        <w:t>.</w:t>
-      </w:r>
-      <w:r>
-        <w:rPr>
-          <w:rFonts w:ascii="Times New Roman" w:eastAsia="Times New Roman" w:hAnsi="Times New Roman" w:cs="Times New Roman"/>
-          <w:kern w:val="0"/>
-          <w:lang w:val="pt-PT" w:eastAsia="pt-BR"/>
-          <w14:ligatures w14:val="none"/>
-        </w:rPr>
-        <w:t>(SQLITE)</w:t>
+        <w:t>SQLITE. Tradução nossa)</w:t>
       </w:r>
     </w:p>
     <w:p>
@@ -3051,7 +2598,51 @@
           <w:lang w:val="pt-PT" w:eastAsia="pt-BR"/>
           <w14:ligatures w14:val="none"/>
         </w:rPr>
-        <w:t>SQL</w:t>
+        <w:t>SQLite</w:t>
+      </w:r>
+      <w:r>
+        <w:rPr>
+          <w:rFonts w:ascii="Times New Roman" w:eastAsia="Times New Roman" w:hAnsi="Times New Roman" w:cs="Times New Roman"/>
+          <w:kern w:val="0"/>
+          <w:sz w:val="24"/>
+          <w:szCs w:val="24"/>
+          <w:lang w:val="pt-PT" w:eastAsia="pt-BR"/>
+          <w14:ligatures w14:val="none"/>
+        </w:rPr>
+        <w:t xml:space="preserve"> </w:t>
+      </w:r>
+      <w:r>
+        <w:rPr>
+          <w:rFonts w:ascii="Times New Roman" w:eastAsia="Times New Roman" w:hAnsi="Times New Roman" w:cs="Times New Roman"/>
+          <w:kern w:val="0"/>
+          <w:sz w:val="24"/>
+          <w:szCs w:val="24"/>
+          <w:lang w:val="pt-PT" w:eastAsia="pt-BR"/>
+          <w14:ligatures w14:val="none"/>
+        </w:rPr>
+        <w:t>será</w:t>
+      </w:r>
+      <w:r>
+        <w:rPr>
+          <w:rFonts w:ascii="Times New Roman" w:eastAsia="Times New Roman" w:hAnsi="Times New Roman" w:cs="Times New Roman"/>
+          <w:kern w:val="0"/>
+          <w:sz w:val="24"/>
+          <w:szCs w:val="24"/>
+          <w:lang w:val="pt-PT" w:eastAsia="pt-BR"/>
+          <w14:ligatures w14:val="none"/>
+        </w:rPr>
+        <w:t xml:space="preserve"> utilizado para armazenar as informações obtidas do software, como o cadastro dos alunos, professores, relações de contas. </w:t>
+      </w:r>
+      <w:r>
+        <w:rPr>
+          <w:rFonts w:ascii="Times New Roman" w:eastAsia="Times New Roman" w:hAnsi="Times New Roman" w:cs="Times New Roman"/>
+          <w:kern w:val="0"/>
+          <w:sz w:val="24"/>
+          <w:szCs w:val="24"/>
+          <w:lang w:val="pt-PT" w:eastAsia="pt-BR"/>
+          <w14:ligatures w14:val="none"/>
+        </w:rPr>
+        <w:t xml:space="preserve">Para gerenciar o </w:t>
       </w:r>
       <w:r>
         <w:rPr>
@@ -3064,7 +2655,7 @@
           <w:lang w:val="pt-PT" w:eastAsia="pt-BR"/>
           <w14:ligatures w14:val="none"/>
         </w:rPr>
-        <w:t>ite</w:t>
+        <w:t>SQLite</w:t>
       </w:r>
       <w:r>
         <w:rPr>
@@ -3075,40 +2666,7 @@
           <w:lang w:val="pt-PT" w:eastAsia="pt-BR"/>
           <w14:ligatures w14:val="none"/>
         </w:rPr>
-        <w:t xml:space="preserve"> </w:t>
-      </w:r>
-      <w:r>
-        <w:rPr>
-          <w:rFonts w:ascii="Times New Roman" w:eastAsia="Times New Roman" w:hAnsi="Times New Roman" w:cs="Times New Roman"/>
-          <w:kern w:val="0"/>
-          <w:sz w:val="24"/>
-          <w:szCs w:val="24"/>
-          <w:lang w:val="pt-PT" w:eastAsia="pt-BR"/>
-          <w14:ligatures w14:val="none"/>
-        </w:rPr>
-        <w:t>será</w:t>
-      </w:r>
-      <w:r>
-        <w:rPr>
-          <w:rFonts w:ascii="Times New Roman" w:eastAsia="Times New Roman" w:hAnsi="Times New Roman" w:cs="Times New Roman"/>
-          <w:kern w:val="0"/>
-          <w:sz w:val="24"/>
-          <w:szCs w:val="24"/>
-          <w:lang w:val="pt-PT" w:eastAsia="pt-BR"/>
-          <w14:ligatures w14:val="none"/>
-        </w:rPr>
-        <w:t xml:space="preserve"> utilizado para armazenar as informações obtidas do software, como o cadastro dos alunos, professores, relações de contas. </w:t>
-      </w:r>
-      <w:r>
-        <w:rPr>
-          <w:rFonts w:ascii="Times New Roman" w:eastAsia="Times New Roman" w:hAnsi="Times New Roman" w:cs="Times New Roman"/>
-          <w:kern w:val="0"/>
-          <w:sz w:val="24"/>
-          <w:szCs w:val="24"/>
-          <w:lang w:val="pt-PT" w:eastAsia="pt-BR"/>
-          <w14:ligatures w14:val="none"/>
-        </w:rPr>
-        <w:t xml:space="preserve">Para gerenciar o </w:t>
+        <w:t xml:space="preserve"> e desenvolver suas tabelas, foi usado também um SGBD (Sistema de gerenciamento de banco de dados), o </w:t>
       </w:r>
       <w:r>
         <w:rPr>
@@ -3121,66 +2679,7 @@
           <w:lang w:val="pt-PT" w:eastAsia="pt-BR"/>
           <w14:ligatures w14:val="none"/>
         </w:rPr>
-        <w:t>SQLite</w:t>
-      </w:r>
-      <w:r>
-        <w:rPr>
-          <w:rFonts w:ascii="Times New Roman" w:eastAsia="Times New Roman" w:hAnsi="Times New Roman" w:cs="Times New Roman"/>
-          <w:kern w:val="0"/>
-          <w:sz w:val="24"/>
-          <w:szCs w:val="24"/>
-          <w:lang w:val="pt-PT" w:eastAsia="pt-BR"/>
-          <w14:ligatures w14:val="none"/>
-        </w:rPr>
-        <w:t xml:space="preserve"> e desenvolver suas tabelas, foi usado também um SGBD</w:t>
-      </w:r>
-      <w:r>
-        <w:rPr>
-          <w:rFonts w:ascii="Times New Roman" w:eastAsia="Times New Roman" w:hAnsi="Times New Roman" w:cs="Times New Roman"/>
-          <w:kern w:val="0"/>
-          <w:sz w:val="24"/>
-          <w:szCs w:val="24"/>
-          <w:lang w:val="pt-PT" w:eastAsia="pt-BR"/>
-          <w14:ligatures w14:val="none"/>
-        </w:rPr>
-        <w:t xml:space="preserve"> (Sistema de gerenciamento de banco de dados)</w:t>
-      </w:r>
-      <w:r>
-        <w:rPr>
-          <w:rFonts w:ascii="Times New Roman" w:eastAsia="Times New Roman" w:hAnsi="Times New Roman" w:cs="Times New Roman"/>
-          <w:kern w:val="0"/>
-          <w:sz w:val="24"/>
-          <w:szCs w:val="24"/>
-          <w:lang w:val="pt-PT" w:eastAsia="pt-BR"/>
-          <w14:ligatures w14:val="none"/>
-        </w:rPr>
-        <w:t xml:space="preserve">, o </w:t>
-      </w:r>
-      <w:r>
-        <w:rPr>
-          <w:rFonts w:ascii="Times New Roman" w:eastAsia="Times New Roman" w:hAnsi="Times New Roman" w:cs="Times New Roman"/>
-          <w:i/>
-          <w:iCs/>
-          <w:kern w:val="0"/>
-          <w:sz w:val="24"/>
-          <w:szCs w:val="24"/>
-          <w:lang w:val="pt-PT" w:eastAsia="pt-BR"/>
-          <w14:ligatures w14:val="none"/>
-        </w:rPr>
-        <w:t>SQLiteStudio</w:t>
-      </w:r>
-      <w:r>
-        <w:rPr>
-          <w:rFonts w:ascii="Times New Roman" w:eastAsia="Times New Roman" w:hAnsi="Times New Roman" w:cs="Times New Roman"/>
-          <w:i/>
-          <w:iCs/>
-          <w:kern w:val="0"/>
-          <w:sz w:val="24"/>
-          <w:szCs w:val="24"/>
-          <w:lang w:val="pt-PT" w:eastAsia="pt-BR"/>
-          <w14:ligatures w14:val="none"/>
-        </w:rPr>
-        <w:t>.</w:t>
+        <w:t>SQLiteStudio.</w:t>
       </w:r>
     </w:p>
     <w:p>
@@ -3269,7 +2768,7 @@
           <w:lang w:val="pt-PT" w:eastAsia="pt-BR"/>
           <w14:ligatures w14:val="none"/>
         </w:rPr>
-        <w:t xml:space="preserve">Alguns dados do banco, como o login do usuário </w:t>
+        <w:t>Alguns dados do banco, como o login do usuário e</w:t>
       </w:r>
       <w:r>
         <w:rPr>
@@ -3280,7 +2779,7 @@
           <w:lang w:val="pt-PT" w:eastAsia="pt-BR"/>
           <w14:ligatures w14:val="none"/>
         </w:rPr>
-        <w:t xml:space="preserve"> e sua senha serão criptografados utilizando criptografia MD5, que será abordada no tópico posterior.</w:t>
+        <w:t xml:space="preserve"> sua senha serão criptografados utilizando criptografia MD5, que será abordada no tópico posterior.</w:t>
       </w:r>
     </w:p>
     <w:p>
@@ -3405,7 +2904,7 @@
           <w:lang w:val="pt-PT" w:eastAsia="pt-BR"/>
           <w14:ligatures w14:val="none"/>
         </w:rPr>
-        <w:t xml:space="preserve">Criptografia é uma forma de “camuflar” um dado ou mensagem, afim de que só pessoas autorizadas possam saber do que se trata. O md5 é um estilo de criptografia de via única, ou seja, ele serve apenas para criptografar a mensagem ou dado, sendo impossível a descriptografia. </w:t>
+        <w:t xml:space="preserve">Criptografia é uma forma de “camuflar” um dado ou mensagem, a fim de que só pessoas autorizadas possam saber do que se trata. O md5 é um estilo de criptografia de via única, ou seja, ele serve apenas para criptografar a mensagem ou dado, sendo impossível a descriptografia. </w:t>
       </w:r>
     </w:p>
     <w:p>
@@ -3434,6 +2933,7 @@
         <w:jc w:val="both"/>
         <w:rPr>
           <w:rFonts w:ascii="Times New Roman" w:eastAsia="Times New Roman" w:hAnsi="Times New Roman" w:cs="Times New Roman"/>
+          <w:color w:val="000000" w:themeColor="text1"/>
           <w:kern w:val="0"/>
           <w:lang w:val="pt-PT" w:eastAsia="pt-BR"/>
           <w14:ligatures w14:val="none"/>
@@ -3464,7 +2964,17 @@
           <w:lang w:val="pt-PT" w:eastAsia="pt-BR"/>
           <w14:ligatures w14:val="none"/>
         </w:rPr>
-        <w:t xml:space="preserve"> (DEVMEDIA)</w:t>
+        <w:t xml:space="preserve"> (</w:t>
+      </w:r>
+      <w:r>
+        <w:rPr>
+          <w:rFonts w:ascii="Times New Roman" w:eastAsia="Times New Roman" w:hAnsi="Times New Roman" w:cs="Times New Roman"/>
+          <w:color w:val="000000" w:themeColor="text1"/>
+          <w:kern w:val="0"/>
+          <w:lang w:val="pt-PT" w:eastAsia="pt-BR"/>
+          <w14:ligatures w14:val="none"/>
+        </w:rPr>
+        <w:t>AYRES,Christiano.DEVMEDIA)</w:t>
       </w:r>
     </w:p>
     <w:p>
@@ -3540,7 +3050,7 @@
           <w:lang w:val="pt-PT" w:eastAsia="pt-BR"/>
           <w14:ligatures w14:val="none"/>
         </w:rPr>
-        <w:t xml:space="preserve">O problema de se utilizar MD5 é que a geração de chaves é inteiramente aleatória para um texto, ou seja, existe a infíma chance de um código </w:t>
+        <w:t xml:space="preserve">O problema de se utilizar MD5 é que a geração de chaves é inteiramente aleatória para um texto, ou seja, existe a ínfima chance de um código </w:t>
       </w:r>
       <w:r>
         <w:rPr>
@@ -3641,31 +3151,7 @@
           <w:sz w:val="24"/>
           <w:szCs w:val="24"/>
         </w:rPr>
-        <w:t xml:space="preserve">O desenvolvimento desse software tem a intenção de fornecer um aplicativo de </w:t>
-      </w:r>
-      <w:r>
-        <w:rPr>
-          <w:rFonts w:ascii="Times New Roman" w:hAnsi="Times New Roman" w:cs="Times New Roman"/>
-          <w:sz w:val="24"/>
-          <w:szCs w:val="24"/>
-        </w:rPr>
-        <w:t>gerência</w:t>
-      </w:r>
-      <w:r>
-        <w:rPr>
-          <w:rFonts w:ascii="Times New Roman" w:hAnsi="Times New Roman" w:cs="Times New Roman"/>
-          <w:sz w:val="24"/>
-          <w:szCs w:val="24"/>
-        </w:rPr>
-        <w:t xml:space="preserve"> que facilite a manipulação de dados por parte do gestor escolar, ao mesmo tempo que serve como um sistema de organização do fluxo de informações. </w:t>
-      </w:r>
-      <w:r>
-        <w:rPr>
-          <w:rFonts w:ascii="Times New Roman" w:hAnsi="Times New Roman" w:cs="Times New Roman"/>
-          <w:sz w:val="24"/>
-          <w:szCs w:val="24"/>
-        </w:rPr>
-        <w:t>O usuário final deve-se sentir apto à utilização do software de forma independente e concisa.</w:t>
+        <w:t>O desenvolvimento desse software tem a intenção de fornecer um aplicativo de gerência que facilite a manipulação de dados por parte do gestor escolar, ao mesmo tempo que serve como um sistema de organização do fluxo de informações. O usuário final deve-se sentir apto à utilização do software de forma independente e concisa. Além disso, o uso do software deve acarretar uma maior agilidade no processo de criação dos horários escolares, do calendário acadêmico, facilitar o processo de inserção, remoção e edição de alunos e professores, e por fim, obter uma segurança maior dos dados.</w:t>
       </w:r>
     </w:p>
     <w:p>
@@ -3718,33 +3204,8 @@
           <w:sz w:val="24"/>
           <w:szCs w:val="24"/>
         </w:rPr>
-        <w:t>EXPERIÊNCIA</w:t>
-      </w:r>
-      <w:r>
-        <w:rPr>
-          <w:rFonts w:ascii="Times New Roman" w:hAnsi="Times New Roman" w:cs="Times New Roman"/>
-          <w:sz w:val="24"/>
-          <w:szCs w:val="24"/>
-        </w:rPr>
-        <w:t xml:space="preserve"> do usuário</w:t>
-      </w:r>
-      <w:r>
-        <w:rPr>
-          <w:rFonts w:ascii="Times New Roman" w:hAnsi="Times New Roman" w:cs="Times New Roman"/>
-          <w:sz w:val="24"/>
-          <w:szCs w:val="24"/>
-        </w:rPr>
-        <w:t>.</w:t>
-      </w:r>
-      <w:r>
-        <w:rPr>
-          <w:rFonts w:ascii="Times New Roman" w:hAnsi="Times New Roman" w:cs="Times New Roman"/>
-          <w:sz w:val="24"/>
-          <w:szCs w:val="24"/>
-        </w:rPr>
-        <w:t xml:space="preserve"> </w:t>
-      </w:r>
-      <w:proofErr w:type="spellStart"/>
+        <w:t xml:space="preserve">ALURA. </w:t>
+      </w:r>
       <w:r>
         <w:rPr>
           <w:rFonts w:ascii="Times New Roman" w:hAnsi="Times New Roman" w:cs="Times New Roman"/>
@@ -3753,42 +3214,25 @@
           <w:sz w:val="24"/>
           <w:szCs w:val="24"/>
         </w:rPr>
-        <w:t>Alura</w:t>
-      </w:r>
-      <w:proofErr w:type="spellEnd"/>
-      <w:r>
-        <w:rPr>
-          <w:rFonts w:ascii="Times New Roman" w:hAnsi="Times New Roman" w:cs="Times New Roman"/>
-          <w:sz w:val="24"/>
-          <w:szCs w:val="24"/>
-        </w:rPr>
-        <w:t>.</w:t>
-      </w:r>
-      <w:r>
-        <w:rPr>
-          <w:rFonts w:ascii="Times New Roman" w:hAnsi="Times New Roman" w:cs="Times New Roman"/>
-          <w:sz w:val="24"/>
-          <w:szCs w:val="24"/>
-        </w:rPr>
-        <w:t xml:space="preserve"> Disponível em: </w:t>
-      </w:r>
-      <w:hyperlink r:id="rId12" w:history="1">
+        <w:t>EXPERIÊNCIA do usuário</w:t>
+      </w:r>
+      <w:r>
+        <w:rPr>
+          <w:rFonts w:ascii="Times New Roman" w:hAnsi="Times New Roman" w:cs="Times New Roman"/>
+          <w:sz w:val="24"/>
+          <w:szCs w:val="24"/>
+        </w:rPr>
+        <w:t xml:space="preserve">. Disponível em: </w:t>
+      </w:r>
+      <w:hyperlink r:id="rId12">
         <w:r>
           <w:rPr>
             <w:rStyle w:val="Hyperlink"/>
-            <w:rFonts w:ascii="Times New Roman" w:hAnsi="Times New Roman" w:cs="Times New Roman"/>
-            <w:sz w:val="24"/>
-            <w:szCs w:val="24"/>
           </w:rPr>
           <w:t>https://www.alura.com.br/apostila-ux-usabilidade-mobile-web/experiencia</w:t>
         </w:r>
       </w:hyperlink>
       <w:r>
-        <w:rPr>
-          <w:rFonts w:ascii="Times New Roman" w:hAnsi="Times New Roman" w:cs="Times New Roman"/>
-          <w:sz w:val="24"/>
-          <w:szCs w:val="24"/>
-        </w:rPr>
         <w:t xml:space="preserve"> </w:t>
       </w:r>
       <w:r>
@@ -3797,15 +3241,7 @@
           <w:sz w:val="24"/>
           <w:szCs w:val="24"/>
         </w:rPr>
-        <w:t>.</w:t>
-      </w:r>
-      <w:r>
-        <w:rPr>
-          <w:rFonts w:ascii="Times New Roman" w:hAnsi="Times New Roman" w:cs="Times New Roman"/>
-          <w:sz w:val="24"/>
-          <w:szCs w:val="24"/>
-        </w:rPr>
-        <w:t xml:space="preserve"> Acesso em: 04 abril 2023.</w:t>
+        <w:t>.  Acesso em: 04 abril 2023.</w:t>
       </w:r>
     </w:p>
     <w:p>
@@ -3824,25 +3260,7 @@
           <w:sz w:val="24"/>
           <w:szCs w:val="24"/>
         </w:rPr>
-        <w:t xml:space="preserve">BATISTA, F. </w:t>
-      </w:r>
-      <w:proofErr w:type="spellStart"/>
-      <w:r>
-        <w:rPr>
-          <w:rFonts w:ascii="Times New Roman" w:hAnsi="Times New Roman" w:cs="Times New Roman"/>
-          <w:sz w:val="24"/>
-          <w:szCs w:val="24"/>
-        </w:rPr>
-        <w:t>da</w:t>
-      </w:r>
-      <w:proofErr w:type="spellEnd"/>
-      <w:r>
-        <w:rPr>
-          <w:rFonts w:ascii="Times New Roman" w:hAnsi="Times New Roman" w:cs="Times New Roman"/>
-          <w:sz w:val="24"/>
-          <w:szCs w:val="24"/>
-        </w:rPr>
-        <w:t xml:space="preserve"> S.; GONZALEZ, W. R. C. O uso das tecnologias da informação e comunicação (TICS) e as escolas de referência em gestão. </w:t>
+        <w:t xml:space="preserve">AYRES, Cristiano. </w:t>
       </w:r>
       <w:r>
         <w:rPr>
@@ -3852,35 +3270,128 @@
           <w:sz w:val="24"/>
           <w:szCs w:val="24"/>
         </w:rPr>
-        <w:t>Revista Ibero-Americana de Estudos em Educação</w:t>
-      </w:r>
-      <w:r>
-        <w:rPr>
-          <w:rFonts w:ascii="Times New Roman" w:hAnsi="Times New Roman" w:cs="Times New Roman"/>
-          <w:sz w:val="24"/>
-          <w:szCs w:val="24"/>
-        </w:rPr>
-        <w:t>, Araraquara, v. 11, n. 4, p. 2159–2173, 2016. DOI: 10.21723/</w:t>
-      </w:r>
-      <w:proofErr w:type="gramStart"/>
-      <w:r>
-        <w:rPr>
-          <w:rFonts w:ascii="Times New Roman" w:hAnsi="Times New Roman" w:cs="Times New Roman"/>
-          <w:sz w:val="24"/>
-          <w:szCs w:val="24"/>
-        </w:rPr>
-        <w:t>riaee.v11.n</w:t>
-      </w:r>
-      <w:proofErr w:type="gramEnd"/>
-      <w:r>
-        <w:rPr>
-          <w:rFonts w:ascii="Times New Roman" w:hAnsi="Times New Roman" w:cs="Times New Roman"/>
-          <w:sz w:val="24"/>
-          <w:szCs w:val="24"/>
-        </w:rPr>
-        <w:t xml:space="preserve">4.8316. Disponível em: </w:t>
-      </w:r>
-      <w:hyperlink r:id="rId13" w:history="1">
+        <w:t>Criptografia MD5</w:t>
+      </w:r>
+      <w:r>
+        <w:rPr>
+          <w:rFonts w:ascii="Times New Roman" w:hAnsi="Times New Roman" w:cs="Times New Roman"/>
+          <w:sz w:val="24"/>
+          <w:szCs w:val="24"/>
+        </w:rPr>
+        <w:t xml:space="preserve">. </w:t>
+      </w:r>
+      <w:proofErr w:type="spellStart"/>
+      <w:r>
+        <w:rPr>
+          <w:rFonts w:ascii="Times New Roman" w:hAnsi="Times New Roman" w:cs="Times New Roman"/>
+          <w:sz w:val="24"/>
+          <w:szCs w:val="24"/>
+        </w:rPr>
+        <w:t>DevMedia</w:t>
+      </w:r>
+      <w:proofErr w:type="spellEnd"/>
+      <w:r>
+        <w:rPr>
+          <w:rFonts w:ascii="Times New Roman" w:hAnsi="Times New Roman" w:cs="Times New Roman"/>
+          <w:sz w:val="24"/>
+          <w:szCs w:val="24"/>
+        </w:rPr>
+        <w:t xml:space="preserve">, 2007. Disponível em: </w:t>
+      </w:r>
+      <w:hyperlink r:id="rId13">
+        <w:r>
+          <w:rPr>
+            <w:rStyle w:val="Hyperlink"/>
+          </w:rPr>
+          <w:t>https://www.devmedia.com.br/criptografia-md5/2944</w:t>
+        </w:r>
+      </w:hyperlink>
+      <w:r>
+        <w:t xml:space="preserve"> </w:t>
+      </w:r>
+      <w:r>
+        <w:rPr>
+          <w:rFonts w:ascii="Times New Roman" w:hAnsi="Times New Roman" w:cs="Times New Roman"/>
+          <w:sz w:val="24"/>
+          <w:szCs w:val="24"/>
+        </w:rPr>
+        <w:t>.  Acesso em: 25 maio 2023.</w:t>
+      </w:r>
+    </w:p>
+    <w:p>
+      <w:pPr>
+        <w:spacing w:line="360" w:lineRule="auto"/>
+        <w:jc w:val="both"/>
+        <w:rPr>
+          <w:rFonts w:ascii="Times New Roman" w:hAnsi="Times New Roman" w:cs="Times New Roman"/>
+          <w:sz w:val="24"/>
+          <w:szCs w:val="24"/>
+        </w:rPr>
+      </w:pPr>
+      <w:r>
+        <w:rPr>
+          <w:rFonts w:ascii="Times New Roman" w:hAnsi="Times New Roman" w:cs="Times New Roman"/>
+          <w:sz w:val="24"/>
+          <w:szCs w:val="24"/>
+        </w:rPr>
+        <w:lastRenderedPageBreak/>
+        <w:t xml:space="preserve">BATISTA, F. </w:t>
+      </w:r>
+      <w:proofErr w:type="spellStart"/>
+      <w:r>
+        <w:rPr>
+          <w:rFonts w:ascii="Times New Roman" w:hAnsi="Times New Roman" w:cs="Times New Roman"/>
+          <w:sz w:val="24"/>
+          <w:szCs w:val="24"/>
+        </w:rPr>
+        <w:t>da</w:t>
+      </w:r>
+      <w:proofErr w:type="spellEnd"/>
+      <w:r>
+        <w:rPr>
+          <w:rFonts w:ascii="Times New Roman" w:hAnsi="Times New Roman" w:cs="Times New Roman"/>
+          <w:sz w:val="24"/>
+          <w:szCs w:val="24"/>
+        </w:rPr>
+        <w:t xml:space="preserve"> S.; GONZALEZ, W. R. C. </w:t>
+      </w:r>
+      <w:r>
+        <w:rPr>
+          <w:rFonts w:ascii="Times New Roman" w:hAnsi="Times New Roman" w:cs="Times New Roman"/>
+          <w:b/>
+          <w:bCs/>
+          <w:sz w:val="24"/>
+          <w:szCs w:val="24"/>
+        </w:rPr>
+        <w:t>O uso das tecnologias da informação e comunicação (TICS) e as escolas de referência em gestão</w:t>
+      </w:r>
+      <w:r>
+        <w:rPr>
+          <w:rFonts w:ascii="Times New Roman" w:hAnsi="Times New Roman" w:cs="Times New Roman"/>
+          <w:sz w:val="24"/>
+          <w:szCs w:val="24"/>
+        </w:rPr>
+        <w:t>. Revista Ibero-Americana de Estudos em Educação, Araraquara, v. 11, n. 4, p. 2159–2173, 2016. DOI: 10.21723/</w:t>
+      </w:r>
+      <w:proofErr w:type="spellStart"/>
+      <w:r>
+        <w:rPr>
+          <w:rFonts w:ascii="Times New Roman" w:hAnsi="Times New Roman" w:cs="Times New Roman"/>
+          <w:sz w:val="24"/>
+          <w:szCs w:val="24"/>
+        </w:rPr>
+        <w:t>riaee</w:t>
+      </w:r>
+      <w:proofErr w:type="spellEnd"/>
+      <w:r>
+        <w:rPr>
+          <w:rFonts w:ascii="Times New Roman" w:hAnsi="Times New Roman" w:cs="Times New Roman"/>
+          <w:sz w:val="24"/>
+          <w:szCs w:val="24"/>
+        </w:rPr>
+        <w:t xml:space="preserve">. V11.n4.8316. Disponível em: </w:t>
+      </w:r>
+      <w:hyperlink r:id="rId14">
         <w:r>
           <w:rPr>
             <w:rStyle w:val="Hyperlink"/>
@@ -3897,55 +3408,7 @@
           <w:sz w:val="24"/>
           <w:szCs w:val="24"/>
         </w:rPr>
-        <w:t xml:space="preserve"> </w:t>
-      </w:r>
-      <w:r>
-        <w:rPr>
-          <w:rFonts w:ascii="Times New Roman" w:hAnsi="Times New Roman" w:cs="Times New Roman"/>
-          <w:sz w:val="24"/>
-          <w:szCs w:val="24"/>
-        </w:rPr>
-        <w:t xml:space="preserve">. Acesso em: </w:t>
-      </w:r>
-      <w:r>
-        <w:rPr>
-          <w:rFonts w:ascii="Times New Roman" w:hAnsi="Times New Roman" w:cs="Times New Roman"/>
-          <w:sz w:val="24"/>
-          <w:szCs w:val="24"/>
-        </w:rPr>
-        <w:t>11</w:t>
-      </w:r>
-      <w:r>
-        <w:rPr>
-          <w:rFonts w:ascii="Times New Roman" w:hAnsi="Times New Roman" w:cs="Times New Roman"/>
-          <w:sz w:val="24"/>
-          <w:szCs w:val="24"/>
-        </w:rPr>
-        <w:t xml:space="preserve"> </w:t>
-      </w:r>
-      <w:r>
-        <w:rPr>
-          <w:rFonts w:ascii="Times New Roman" w:hAnsi="Times New Roman" w:cs="Times New Roman"/>
-          <w:sz w:val="24"/>
-          <w:szCs w:val="24"/>
-        </w:rPr>
-        <w:t>abril</w:t>
-      </w:r>
-      <w:r>
-        <w:rPr>
-          <w:rFonts w:ascii="Times New Roman" w:hAnsi="Times New Roman" w:cs="Times New Roman"/>
-          <w:sz w:val="24"/>
-          <w:szCs w:val="24"/>
-        </w:rPr>
-        <w:t xml:space="preserve"> 2023</w:t>
-      </w:r>
-      <w:r>
-        <w:rPr>
-          <w:rFonts w:ascii="Times New Roman" w:hAnsi="Times New Roman" w:cs="Times New Roman"/>
-          <w:sz w:val="24"/>
-          <w:szCs w:val="24"/>
-        </w:rPr>
-        <w:t>.</w:t>
+        <w:t xml:space="preserve"> . Acesso em: 11 abril 2023.</w:t>
       </w:r>
     </w:p>
     <w:p>
@@ -3956,34 +3419,18 @@
           <w:rFonts w:ascii="Times New Roman" w:hAnsi="Times New Roman" w:cs="Times New Roman"/>
           <w:sz w:val="24"/>
           <w:szCs w:val="24"/>
-        </w:rPr>
-      </w:pPr>
-      <w:r>
-        <w:rPr>
-          <w:rFonts w:ascii="Times New Roman" w:hAnsi="Times New Roman" w:cs="Times New Roman"/>
-          <w:sz w:val="24"/>
-          <w:szCs w:val="24"/>
-        </w:rPr>
-        <w:lastRenderedPageBreak/>
-        <w:t>AYRES, Cristiano</w:t>
-      </w:r>
-      <w:r>
-        <w:rPr>
-          <w:rFonts w:ascii="Times New Roman" w:hAnsi="Times New Roman" w:cs="Times New Roman"/>
-          <w:sz w:val="24"/>
-          <w:szCs w:val="24"/>
-        </w:rPr>
-        <w:t xml:space="preserve">. </w:t>
-      </w:r>
-      <w:r>
-        <w:rPr>
-          <w:rFonts w:ascii="Times New Roman" w:hAnsi="Times New Roman" w:cs="Times New Roman"/>
-          <w:sz w:val="24"/>
-          <w:szCs w:val="24"/>
-        </w:rPr>
-        <w:t xml:space="preserve">Criptografia MD5. </w:t>
-      </w:r>
-      <w:proofErr w:type="spellStart"/>
+          <w:shd w:val="clear" w:color="auto" w:fill="FFFFFF"/>
+        </w:rPr>
+      </w:pPr>
+      <w:r>
+        <w:rPr>
+          <w:rFonts w:ascii="Times New Roman" w:hAnsi="Times New Roman" w:cs="Times New Roman"/>
+          <w:sz w:val="24"/>
+          <w:szCs w:val="24"/>
+          <w:shd w:val="clear" w:color="auto" w:fill="FFFFFF"/>
+        </w:rPr>
+        <w:t xml:space="preserve">LIMA JÚNIOR, João Bosco de. </w:t>
+      </w:r>
       <w:r>
         <w:rPr>
           <w:rFonts w:ascii="Times New Roman" w:hAnsi="Times New Roman" w:cs="Times New Roman"/>
@@ -3991,31 +3438,25 @@
           <w:bCs/>
           <w:sz w:val="24"/>
           <w:szCs w:val="24"/>
-        </w:rPr>
-        <w:t>DevMedia</w:t>
-      </w:r>
-      <w:proofErr w:type="spellEnd"/>
-      <w:r>
-        <w:rPr>
-          <w:rFonts w:ascii="Times New Roman" w:hAnsi="Times New Roman" w:cs="Times New Roman"/>
-          <w:sz w:val="24"/>
-          <w:szCs w:val="24"/>
-        </w:rPr>
-        <w:t xml:space="preserve">, 2007. </w:t>
-      </w:r>
-      <w:r>
-        <w:rPr>
-          <w:rFonts w:ascii="Times New Roman" w:hAnsi="Times New Roman" w:cs="Times New Roman"/>
-          <w:sz w:val="24"/>
-          <w:szCs w:val="24"/>
-        </w:rPr>
-        <w:t>Disponível</w:t>
-      </w:r>
-      <w:r>
-        <w:rPr>
-          <w:rFonts w:ascii="Times New Roman" w:hAnsi="Times New Roman" w:cs="Times New Roman"/>
-          <w:sz w:val="24"/>
-          <w:szCs w:val="24"/>
+          <w:shd w:val="clear" w:color="auto" w:fill="FFFFFF"/>
+        </w:rPr>
+        <w:t>Implantação e treinamento para o uso do sistema de gestão escolar i-Educar.</w:t>
+      </w:r>
+      <w:r>
+        <w:rPr>
+          <w:rFonts w:ascii="Times New Roman" w:hAnsi="Times New Roman" w:cs="Times New Roman"/>
+          <w:sz w:val="24"/>
+          <w:szCs w:val="24"/>
+          <w:shd w:val="clear" w:color="auto" w:fill="FFFFFF"/>
+        </w:rPr>
+        <w:t xml:space="preserve"> 2019. 21 f. Trabalho de Conclusão de Curso (Bacharelado em Ciência da Computação) – Unidade Acadêmica de Garanhuns, Universidade Federal Rural de Pernambuco,</w:t>
+      </w:r>
+      <w:r>
+        <w:rPr>
+          <w:rFonts w:ascii="Times New Roman" w:hAnsi="Times New Roman" w:cs="Times New Roman"/>
+          <w:sz w:val="24"/>
+          <w:szCs w:val="24"/>
+          <w:shd w:val="clear" w:color="auto" w:fill="FFFFFF"/>
         </w:rPr>
         <w:t xml:space="preserve"> </w:t>
       </w:r>
@@ -4024,41 +3465,16 @@
           <w:rFonts w:ascii="Times New Roman" w:hAnsi="Times New Roman" w:cs="Times New Roman"/>
           <w:sz w:val="24"/>
           <w:szCs w:val="24"/>
-        </w:rPr>
-        <w:t xml:space="preserve">em:&lt; </w:t>
-      </w:r>
-      <w:hyperlink r:id="rId14" w:history="1">
-        <w:r>
-          <w:rPr>
-            <w:rStyle w:val="Hyperlink"/>
-            <w:rFonts w:ascii="Times New Roman" w:hAnsi="Times New Roman" w:cs="Times New Roman"/>
-            <w:sz w:val="24"/>
-            <w:szCs w:val="24"/>
-          </w:rPr>
-          <w:t>https://www.devmedia.com.br/criptografia-md5/2944</w:t>
-        </w:r>
-      </w:hyperlink>
-      <w:r>
-        <w:rPr>
-          <w:rFonts w:ascii="Times New Roman" w:hAnsi="Times New Roman" w:cs="Times New Roman"/>
-          <w:sz w:val="24"/>
-          <w:szCs w:val="24"/>
-        </w:rPr>
-        <w:t xml:space="preserve"> &gt;. Acesso em: 2</w:t>
-      </w:r>
-      <w:r>
-        <w:rPr>
-          <w:rFonts w:ascii="Times New Roman" w:hAnsi="Times New Roman" w:cs="Times New Roman"/>
-          <w:sz w:val="24"/>
-          <w:szCs w:val="24"/>
-        </w:rPr>
-        <w:t>5</w:t>
-      </w:r>
-      <w:r>
-        <w:rPr>
-          <w:rFonts w:ascii="Times New Roman" w:hAnsi="Times New Roman" w:cs="Times New Roman"/>
-          <w:sz w:val="24"/>
-          <w:szCs w:val="24"/>
+          <w:shd w:val="clear" w:color="auto" w:fill="FFFFFF"/>
+        </w:rPr>
+        <w:t>Garanhuns,</w:t>
+      </w:r>
+      <w:r>
+        <w:rPr>
+          <w:rFonts w:ascii="Times New Roman" w:hAnsi="Times New Roman" w:cs="Times New Roman"/>
+          <w:sz w:val="24"/>
+          <w:szCs w:val="24"/>
+          <w:shd w:val="clear" w:color="auto" w:fill="FFFFFF"/>
         </w:rPr>
         <w:t xml:space="preserve"> </w:t>
       </w:r>
@@ -4067,29 +3483,10 @@
           <w:rFonts w:ascii="Times New Roman" w:hAnsi="Times New Roman" w:cs="Times New Roman"/>
           <w:sz w:val="24"/>
           <w:szCs w:val="24"/>
-        </w:rPr>
-        <w:t>maio 2023</w:t>
-      </w:r>
-      <w:r>
-        <w:rPr>
-          <w:rFonts w:ascii="Times New Roman" w:hAnsi="Times New Roman" w:cs="Times New Roman"/>
-          <w:sz w:val="24"/>
-          <w:szCs w:val="24"/>
-        </w:rPr>
-        <w:t>.</w:t>
-      </w:r>
-    </w:p>
-    <w:p>
-      <w:pPr>
-        <w:spacing w:line="360" w:lineRule="auto"/>
-        <w:jc w:val="both"/>
-        <w:rPr>
-          <w:rFonts w:ascii="Times New Roman" w:hAnsi="Times New Roman" w:cs="Times New Roman"/>
-          <w:sz w:val="24"/>
-          <w:szCs w:val="24"/>
           <w:shd w:val="clear" w:color="auto" w:fill="FFFFFF"/>
         </w:rPr>
-      </w:pPr>
+        <w:t>2019</w:t>
+      </w:r>
       <w:r>
         <w:rPr>
           <w:rFonts w:ascii="Times New Roman" w:hAnsi="Times New Roman" w:cs="Times New Roman"/>
@@ -4097,88 +3494,7 @@
           <w:szCs w:val="24"/>
           <w:shd w:val="clear" w:color="auto" w:fill="FFFFFF"/>
         </w:rPr>
-        <w:t>LIMA JÚNIOR, João Bosco de. Implantação e treinamento para o uso do sistema de gestão escolar i-Educar. 2019. 21 f. Trabalho de Conclusão de Curso (Bacharelado em Ciência da Computação) – Unidade Acadêmica de Garanhuns, Universidade Federal Rural de Pernambuco,</w:t>
-      </w:r>
-      <w:r>
-        <w:rPr>
-          <w:rFonts w:ascii="Times New Roman" w:hAnsi="Times New Roman" w:cs="Times New Roman"/>
-          <w:sz w:val="24"/>
-          <w:szCs w:val="24"/>
-          <w:shd w:val="clear" w:color="auto" w:fill="FFFFFF"/>
-        </w:rPr>
-        <w:t xml:space="preserve"> </w:t>
-      </w:r>
-      <w:r>
-        <w:rPr>
-          <w:rFonts w:ascii="Times New Roman" w:hAnsi="Times New Roman" w:cs="Times New Roman"/>
-          <w:sz w:val="24"/>
-          <w:szCs w:val="24"/>
-          <w:shd w:val="clear" w:color="auto" w:fill="FFFFFF"/>
-        </w:rPr>
-        <w:t>Garanhuns,</w:t>
-      </w:r>
-      <w:r>
-        <w:rPr>
-          <w:rFonts w:ascii="Times New Roman" w:hAnsi="Times New Roman" w:cs="Times New Roman"/>
-          <w:sz w:val="24"/>
-          <w:szCs w:val="24"/>
-          <w:shd w:val="clear" w:color="auto" w:fill="FFFFFF"/>
-        </w:rPr>
-        <w:t xml:space="preserve"> </w:t>
-      </w:r>
-      <w:r>
-        <w:rPr>
-          <w:rFonts w:ascii="Times New Roman" w:hAnsi="Times New Roman" w:cs="Times New Roman"/>
-          <w:sz w:val="24"/>
-          <w:szCs w:val="24"/>
-          <w:shd w:val="clear" w:color="auto" w:fill="FFFFFF"/>
-        </w:rPr>
-        <w:t>2019</w:t>
-      </w:r>
-      <w:r>
-        <w:rPr>
-          <w:rFonts w:ascii="Times New Roman" w:hAnsi="Times New Roman" w:cs="Times New Roman"/>
-          <w:sz w:val="24"/>
-          <w:szCs w:val="24"/>
-          <w:shd w:val="clear" w:color="auto" w:fill="FFFFFF"/>
-        </w:rPr>
-        <w:t>.</w:t>
-      </w:r>
-      <w:r>
-        <w:rPr>
-          <w:rFonts w:ascii="Times New Roman" w:hAnsi="Times New Roman" w:cs="Times New Roman"/>
-          <w:sz w:val="24"/>
-          <w:szCs w:val="24"/>
-          <w:shd w:val="clear" w:color="auto" w:fill="FFFFFF"/>
-        </w:rPr>
-        <w:t xml:space="preserve"> </w:t>
-      </w:r>
-      <w:r>
-        <w:rPr>
-          <w:rFonts w:ascii="Times New Roman" w:hAnsi="Times New Roman" w:cs="Times New Roman"/>
-          <w:sz w:val="24"/>
-          <w:szCs w:val="24"/>
-          <w:shd w:val="clear" w:color="auto" w:fill="FFFFFF"/>
-        </w:rPr>
-        <w:t>Disponível</w:t>
-      </w:r>
-      <w:r>
-        <w:rPr>
-          <w:rFonts w:ascii="Times New Roman" w:hAnsi="Times New Roman" w:cs="Times New Roman"/>
-          <w:sz w:val="24"/>
-          <w:szCs w:val="24"/>
-          <w:shd w:val="clear" w:color="auto" w:fill="FFFFFF"/>
-        </w:rPr>
-        <w:t xml:space="preserve"> </w:t>
-      </w:r>
-      <w:r>
-        <w:rPr>
-          <w:rFonts w:ascii="Times New Roman" w:hAnsi="Times New Roman" w:cs="Times New Roman"/>
-          <w:sz w:val="24"/>
-          <w:szCs w:val="24"/>
-          <w:shd w:val="clear" w:color="auto" w:fill="FFFFFF"/>
-        </w:rPr>
-        <w:t xml:space="preserve">em: </w:t>
+        <w:t xml:space="preserve">. Disponível em: </w:t>
       </w:r>
       <w:hyperlink r:id="rId15" w:history="1">
         <w:r>
@@ -4199,7 +3515,7 @@
           <w:szCs w:val="24"/>
           <w:shd w:val="clear" w:color="auto" w:fill="FFFFFF"/>
         </w:rPr>
-        <w:t>. Acesso em: 19 abril 2023</w:t>
+        <w:t>.  Acesso em: 19 abril 2023</w:t>
       </w:r>
     </w:p>
     <w:p>
@@ -4208,6 +3524,145 @@
         <w:jc w:val="both"/>
         <w:rPr>
           <w:rFonts w:ascii="Times New Roman" w:hAnsi="Times New Roman" w:cs="Times New Roman"/>
+          <w:color w:val="000000" w:themeColor="text1"/>
+          <w:sz w:val="24"/>
+          <w:szCs w:val="24"/>
+        </w:rPr>
+      </w:pPr>
+      <w:r>
+        <w:rPr>
+          <w:rFonts w:ascii="Times New Roman" w:hAnsi="Times New Roman" w:cs="Times New Roman"/>
+          <w:sz w:val="24"/>
+          <w:szCs w:val="24"/>
+        </w:rPr>
+        <w:t xml:space="preserve">MICROSOFT. </w:t>
+      </w:r>
+      <w:r>
+        <w:rPr>
+          <w:rFonts w:ascii="Times New Roman" w:hAnsi="Times New Roman" w:cs="Times New Roman"/>
+          <w:b/>
+          <w:bCs/>
+          <w:sz w:val="24"/>
+          <w:szCs w:val="24"/>
+        </w:rPr>
+        <w:t>Visual Studio: IDE e editor de código para desenvolvedores.</w:t>
+      </w:r>
+      <w:r>
+        <w:rPr>
+          <w:rFonts w:ascii="Times New Roman" w:hAnsi="Times New Roman" w:cs="Times New Roman"/>
+          <w:sz w:val="24"/>
+          <w:szCs w:val="24"/>
+        </w:rPr>
+        <w:t xml:space="preserve"> 2022. Disponível em:  </w:t>
+      </w:r>
+      <w:hyperlink r:id="rId16">
+        <w:r>
+          <w:rPr>
+            <w:rStyle w:val="Hyperlink"/>
+            <w:rFonts w:ascii="Times New Roman" w:hAnsi="Times New Roman" w:cs="Times New Roman"/>
+            <w:sz w:val="24"/>
+            <w:szCs w:val="24"/>
+          </w:rPr>
+          <w:t>https://visualstudio.microsoft.com/pt-br/</w:t>
+        </w:r>
+      </w:hyperlink>
+      <w:r>
+        <w:rPr>
+          <w:rFonts w:ascii="Times New Roman" w:hAnsi="Times New Roman" w:cs="Times New Roman"/>
+          <w:sz w:val="24"/>
+          <w:szCs w:val="24"/>
+        </w:rPr>
+        <w:t xml:space="preserve"> .</w:t>
+      </w:r>
+      <w:r>
+        <w:rPr>
+          <w:rFonts w:ascii="Times New Roman" w:hAnsi="Times New Roman" w:cs="Times New Roman"/>
+          <w:color w:val="FF0000"/>
+          <w:sz w:val="24"/>
+          <w:szCs w:val="24"/>
+        </w:rPr>
+        <w:t xml:space="preserve"> </w:t>
+      </w:r>
+      <w:r>
+        <w:rPr>
+          <w:rFonts w:ascii="Times New Roman" w:hAnsi="Times New Roman" w:cs="Times New Roman"/>
+          <w:color w:val="000000" w:themeColor="text1"/>
+          <w:sz w:val="24"/>
+          <w:szCs w:val="24"/>
+        </w:rPr>
+        <w:t>Acesso em: 15 maio 2023.</w:t>
+      </w:r>
+    </w:p>
+    <w:p>
+      <w:pPr>
+        <w:tabs>
+          <w:tab w:val="left" w:pos="7125"/>
+        </w:tabs>
+        <w:spacing w:line="360" w:lineRule="auto"/>
+        <w:jc w:val="both"/>
+        <w:rPr>
+          <w:rFonts w:ascii="Times New Roman" w:hAnsi="Times New Roman" w:cs="Times New Roman"/>
+          <w:color w:val="000000" w:themeColor="text1"/>
+          <w:sz w:val="24"/>
+          <w:szCs w:val="24"/>
+        </w:rPr>
+      </w:pPr>
+      <w:r>
+        <w:rPr>
+          <w:rFonts w:ascii="Times New Roman" w:hAnsi="Times New Roman" w:cs="Times New Roman"/>
+          <w:color w:val="000000" w:themeColor="text1"/>
+          <w:sz w:val="24"/>
+          <w:szCs w:val="24"/>
+        </w:rPr>
+        <w:t xml:space="preserve">MORAN, José. </w:t>
+      </w:r>
+      <w:r>
+        <w:rPr>
+          <w:rFonts w:ascii="Times New Roman" w:hAnsi="Times New Roman" w:cs="Times New Roman"/>
+          <w:b/>
+          <w:bCs/>
+          <w:color w:val="000000" w:themeColor="text1"/>
+          <w:sz w:val="24"/>
+          <w:szCs w:val="24"/>
+        </w:rPr>
+        <w:t>Gestão inovadora da escola com tecnologias.</w:t>
+      </w:r>
+      <w:r>
+        <w:rPr>
+          <w:rFonts w:ascii="Times New Roman" w:hAnsi="Times New Roman" w:cs="Times New Roman"/>
+          <w:color w:val="000000" w:themeColor="text1"/>
+          <w:sz w:val="24"/>
+          <w:szCs w:val="24"/>
+        </w:rPr>
+        <w:t xml:space="preserve"> 2003. Disponível em:   </w:t>
+      </w:r>
+      <w:hyperlink r:id="rId17" w:history="1">
+        <w:r>
+          <w:rPr>
+            <w:rStyle w:val="Hyperlink"/>
+            <w:rFonts w:ascii="Times New Roman" w:hAnsi="Times New Roman" w:cs="Times New Roman"/>
+            <w:sz w:val="24"/>
+            <w:szCs w:val="24"/>
+          </w:rPr>
+          <w:t>http://www2.eca.usp.br/prof/moran/site/textos/tecnologias_eduacacao/gestao.pdf</w:t>
+        </w:r>
+      </w:hyperlink>
+      <w:r>
+        <w:rPr>
+          <w:rFonts w:ascii="Times New Roman" w:hAnsi="Times New Roman" w:cs="Times New Roman"/>
+          <w:color w:val="000000" w:themeColor="text1"/>
+          <w:sz w:val="24"/>
+          <w:szCs w:val="24"/>
+        </w:rPr>
+        <w:t xml:space="preserve"> .  Acesso em: 11 abril 2023. </w:t>
+      </w:r>
+    </w:p>
+    <w:p>
+      <w:pPr>
+        <w:spacing w:line="360" w:lineRule="auto"/>
+        <w:jc w:val="both"/>
+        <w:rPr>
+          <w:rFonts w:ascii="Times New Roman" w:hAnsi="Times New Roman" w:cs="Times New Roman"/>
           <w:sz w:val="24"/>
           <w:szCs w:val="24"/>
         </w:rPr>
@@ -4236,17 +3691,27 @@
           <w:sz w:val="24"/>
           <w:szCs w:val="24"/>
         </w:rPr>
-        <w:t xml:space="preserve"> Carneiro. O gestor escolar e as novas tecnologias. 2018.</w:t>
-      </w:r>
-      <w:r>
-        <w:rPr>
-          <w:rFonts w:ascii="Times New Roman" w:hAnsi="Times New Roman" w:cs="Times New Roman"/>
-          <w:sz w:val="24"/>
-          <w:szCs w:val="24"/>
-        </w:rPr>
-        <w:t xml:space="preserve"> Disponível em: </w:t>
-      </w:r>
-      <w:hyperlink r:id="rId16" w:history="1">
+        <w:t xml:space="preserve"> Carneiro. </w:t>
+      </w:r>
+      <w:r>
+        <w:rPr>
+          <w:rFonts w:ascii="Times New Roman" w:hAnsi="Times New Roman" w:cs="Times New Roman"/>
+          <w:b/>
+          <w:bCs/>
+          <w:sz w:val="24"/>
+          <w:szCs w:val="24"/>
+        </w:rPr>
+        <w:t>O gestor escolar e as novas tecnologias</w:t>
+      </w:r>
+      <w:r>
+        <w:rPr>
+          <w:rFonts w:ascii="Times New Roman" w:hAnsi="Times New Roman" w:cs="Times New Roman"/>
+          <w:sz w:val="24"/>
+          <w:szCs w:val="24"/>
+        </w:rPr>
+        <w:t xml:space="preserve">. 2018. Disponível em: </w:t>
+      </w:r>
+      <w:hyperlink r:id="rId18">
         <w:r>
           <w:rPr>
             <w:rStyle w:val="Hyperlink"/>
@@ -4263,15 +3728,7 @@
           <w:sz w:val="24"/>
           <w:szCs w:val="24"/>
         </w:rPr>
-        <w:t>. Acesso em</w:t>
-      </w:r>
-      <w:r>
-        <w:rPr>
-          <w:rFonts w:ascii="Times New Roman" w:hAnsi="Times New Roman" w:cs="Times New Roman"/>
-          <w:sz w:val="24"/>
-          <w:szCs w:val="24"/>
-        </w:rPr>
-        <w:t>: 29 março 2023.</w:t>
+        <w:t>.   Acesso em: 29 março 2023.</w:t>
       </w:r>
     </w:p>
     <w:p>
@@ -4290,45 +3747,8 @@
           <w:sz w:val="24"/>
           <w:szCs w:val="24"/>
         </w:rPr>
-        <w:t xml:space="preserve">WHAT </w:t>
-      </w:r>
-      <w:proofErr w:type="spellStart"/>
-      <w:r>
-        <w:rPr>
-          <w:rFonts w:ascii="Times New Roman" w:hAnsi="Times New Roman" w:cs="Times New Roman"/>
-          <w:sz w:val="24"/>
-          <w:szCs w:val="24"/>
-        </w:rPr>
-        <w:t>is</w:t>
-      </w:r>
-      <w:proofErr w:type="spellEnd"/>
-      <w:r>
-        <w:rPr>
-          <w:rFonts w:ascii="Times New Roman" w:hAnsi="Times New Roman" w:cs="Times New Roman"/>
-          <w:sz w:val="24"/>
-          <w:szCs w:val="24"/>
-        </w:rPr>
-        <w:t xml:space="preserve"> </w:t>
-      </w:r>
-      <w:proofErr w:type="spellStart"/>
-      <w:r>
-        <w:rPr>
-          <w:rFonts w:ascii="Times New Roman" w:hAnsi="Times New Roman" w:cs="Times New Roman"/>
-          <w:sz w:val="24"/>
-          <w:szCs w:val="24"/>
-        </w:rPr>
-        <w:t>SQLite</w:t>
-      </w:r>
-      <w:proofErr w:type="spellEnd"/>
-      <w:r>
-        <w:rPr>
-          <w:rFonts w:ascii="Times New Roman" w:hAnsi="Times New Roman" w:cs="Times New Roman"/>
-          <w:sz w:val="24"/>
-          <w:szCs w:val="24"/>
-        </w:rPr>
-        <w:t xml:space="preserve">. </w:t>
-      </w:r>
-      <w:proofErr w:type="spellStart"/>
+        <w:t xml:space="preserve">SQLITE. </w:t>
+      </w:r>
       <w:r>
         <w:rPr>
           <w:rFonts w:ascii="Times New Roman" w:hAnsi="Times New Roman" w:cs="Times New Roman"/>
@@ -4337,6 +3757,39 @@
           <w:sz w:val="24"/>
           <w:szCs w:val="24"/>
         </w:rPr>
+        <w:t xml:space="preserve">WHAT </w:t>
+      </w:r>
+      <w:proofErr w:type="spellStart"/>
+      <w:r>
+        <w:rPr>
+          <w:rFonts w:ascii="Times New Roman" w:hAnsi="Times New Roman" w:cs="Times New Roman"/>
+          <w:b/>
+          <w:bCs/>
+          <w:sz w:val="24"/>
+          <w:szCs w:val="24"/>
+        </w:rPr>
+        <w:t>is</w:t>
+      </w:r>
+      <w:proofErr w:type="spellEnd"/>
+      <w:r>
+        <w:rPr>
+          <w:rFonts w:ascii="Times New Roman" w:hAnsi="Times New Roman" w:cs="Times New Roman"/>
+          <w:b/>
+          <w:bCs/>
+          <w:sz w:val="24"/>
+          <w:szCs w:val="24"/>
+        </w:rPr>
+        <w:t xml:space="preserve"> </w:t>
+      </w:r>
+      <w:proofErr w:type="spellStart"/>
+      <w:r>
+        <w:rPr>
+          <w:rFonts w:ascii="Times New Roman" w:hAnsi="Times New Roman" w:cs="Times New Roman"/>
+          <w:b/>
+          <w:bCs/>
+          <w:sz w:val="24"/>
+          <w:szCs w:val="24"/>
+        </w:rPr>
         <w:t>SQLite</w:t>
       </w:r>
       <w:proofErr w:type="spellEnd"/>
@@ -4346,17 +3799,9 @@
           <w:sz w:val="24"/>
           <w:szCs w:val="24"/>
         </w:rPr>
-        <w:t>. Tradução: nós mesmos.</w:t>
-      </w:r>
-      <w:r>
-        <w:rPr>
-          <w:rFonts w:ascii="Times New Roman" w:hAnsi="Times New Roman" w:cs="Times New Roman"/>
-          <w:sz w:val="24"/>
-          <w:szCs w:val="24"/>
-        </w:rPr>
-        <w:t xml:space="preserve"> 2023. Disponível em: </w:t>
-      </w:r>
-      <w:hyperlink r:id="rId17" w:history="1">
+        <w:t xml:space="preserve">.  2023. Disponível em: </w:t>
+      </w:r>
+      <w:hyperlink r:id="rId19">
         <w:r>
           <w:rPr>
             <w:rStyle w:val="Hyperlink"/>
@@ -4373,7 +3818,7 @@
           <w:sz w:val="24"/>
           <w:szCs w:val="24"/>
         </w:rPr>
-        <w:t>. Acesso em: 23 maio 2023.</w:t>
+        <w:t xml:space="preserve">. Acesso em: 23 maio 2023. </w:t>
       </w:r>
     </w:p>
     <w:p>
@@ -4392,12 +3837,31 @@
           <w:sz w:val="24"/>
           <w:szCs w:val="24"/>
         </w:rPr>
-        <w:t xml:space="preserve">TAVARES, </w:t>
+        <w:t>TAVARES</w:t>
+      </w:r>
+      <w:r>
+        <w:rPr>
+          <w:rFonts w:ascii="Times New Roman" w:hAnsi="Times New Roman" w:cs="Times New Roman"/>
+          <w:color w:val="FF0000"/>
+          <w:sz w:val="24"/>
+          <w:szCs w:val="24"/>
+        </w:rPr>
+        <w:t xml:space="preserve">, </w:t>
+      </w:r>
+      <w:r>
+        <w:rPr>
+          <w:rFonts w:ascii="Times New Roman" w:hAnsi="Times New Roman" w:cs="Times New Roman"/>
+          <w:color w:val="000000" w:themeColor="text1"/>
+          <w:sz w:val="24"/>
+          <w:szCs w:val="24"/>
+        </w:rPr>
+        <w:t xml:space="preserve">Nelson </w:t>
       </w:r>
       <w:proofErr w:type="spellStart"/>
       <w:r>
         <w:rPr>
           <w:rFonts w:ascii="Times New Roman" w:hAnsi="Times New Roman" w:cs="Times New Roman"/>
+          <w:color w:val="000000" w:themeColor="text1"/>
           <w:sz w:val="24"/>
           <w:szCs w:val="24"/>
         </w:rPr>
@@ -4407,10 +3871,47 @@
       <w:r>
         <w:rPr>
           <w:rFonts w:ascii="Times New Roman" w:hAnsi="Times New Roman" w:cs="Times New Roman"/>
-          <w:sz w:val="24"/>
-          <w:szCs w:val="24"/>
-        </w:rPr>
-        <w:t xml:space="preserve"> Nelson. Introdução a linguagem C#: conceitos básicos. Clube de autores. 2013.</w:t>
+          <w:b/>
+          <w:bCs/>
+          <w:color w:val="FF0000"/>
+          <w:sz w:val="24"/>
+          <w:szCs w:val="24"/>
+        </w:rPr>
+        <w:t xml:space="preserve">. </w:t>
+      </w:r>
+      <w:r>
+        <w:rPr>
+          <w:rFonts w:ascii="Times New Roman" w:hAnsi="Times New Roman" w:cs="Times New Roman"/>
+          <w:b/>
+          <w:bCs/>
+          <w:sz w:val="24"/>
+          <w:szCs w:val="24"/>
+        </w:rPr>
+        <w:t xml:space="preserve">Introdução a linguagem C#: </w:t>
+      </w:r>
+      <w:r>
+        <w:rPr>
+          <w:rFonts w:ascii="Times New Roman" w:hAnsi="Times New Roman" w:cs="Times New Roman"/>
+          <w:sz w:val="24"/>
+          <w:szCs w:val="24"/>
+        </w:rPr>
+        <w:t>conceitos básicos.</w:t>
+      </w:r>
+      <w:r>
+        <w:rPr>
+          <w:rFonts w:ascii="Times New Roman" w:hAnsi="Times New Roman" w:cs="Times New Roman"/>
+          <w:sz w:val="24"/>
+          <w:szCs w:val="24"/>
+        </w:rPr>
+        <w:t xml:space="preserve"> Ed.</w:t>
+      </w:r>
+      <w:r>
+        <w:rPr>
+          <w:rFonts w:ascii="Times New Roman" w:hAnsi="Times New Roman" w:cs="Times New Roman"/>
+          <w:sz w:val="24"/>
+          <w:szCs w:val="24"/>
+        </w:rPr>
+        <w:t xml:space="preserve"> Clube de autores. 2013.</w:t>
       </w:r>
     </w:p>
     <w:p>
@@ -4429,9 +3930,44 @@
           <w:sz w:val="24"/>
           <w:szCs w:val="24"/>
         </w:rPr>
-        <w:t xml:space="preserve">TOMAZ, Aparecido Paulo. Possibilidade de uso das informações do sistema mineiro de administração escolar na gestão das escolas. Disponível em: </w:t>
-      </w:r>
-      <w:hyperlink r:id="rId18" w:history="1">
+        <w:t xml:space="preserve">TOMAZ, </w:t>
+      </w:r>
+      <w:r>
+        <w:rPr>
+          <w:rFonts w:ascii="Times New Roman" w:hAnsi="Times New Roman" w:cs="Times New Roman"/>
+          <w:color w:val="000000" w:themeColor="text1"/>
+          <w:sz w:val="24"/>
+          <w:szCs w:val="24"/>
+        </w:rPr>
+        <w:t>Paulo Aparecido</w:t>
+      </w:r>
+      <w:r>
+        <w:rPr>
+          <w:rFonts w:ascii="Times New Roman" w:hAnsi="Times New Roman" w:cs="Times New Roman"/>
+          <w:sz w:val="24"/>
+          <w:szCs w:val="24"/>
+        </w:rPr>
+        <w:t xml:space="preserve">. </w:t>
+      </w:r>
+      <w:r>
+        <w:rPr>
+          <w:rFonts w:ascii="Times New Roman" w:hAnsi="Times New Roman" w:cs="Times New Roman"/>
+          <w:b/>
+          <w:bCs/>
+          <w:sz w:val="24"/>
+          <w:szCs w:val="24"/>
+        </w:rPr>
+        <w:t>Possibilidade de uso das informações do sistema mineiro de administração escolar na gestão das escolas</w:t>
+      </w:r>
+      <w:r>
+        <w:rPr>
+          <w:rFonts w:ascii="Times New Roman" w:hAnsi="Times New Roman" w:cs="Times New Roman"/>
+          <w:sz w:val="24"/>
+          <w:szCs w:val="24"/>
+        </w:rPr>
+        <w:t xml:space="preserve">. Disponível em: </w:t>
+      </w:r>
+      <w:hyperlink r:id="rId20" w:history="1">
         <w:r>
           <w:rPr>
             <w:rStyle w:val="Hyperlink"/>
@@ -4451,62 +3987,7 @@
         <w:t xml:space="preserve"> .Acesso em: 10 abril 2023.</w:t>
       </w:r>
     </w:p>
-    <w:p>
-      <w:pPr>
-        <w:spacing w:line="360" w:lineRule="auto"/>
-        <w:jc w:val="both"/>
-        <w:rPr>
-          <w:rFonts w:ascii="Times New Roman" w:hAnsi="Times New Roman" w:cs="Times New Roman"/>
-          <w:sz w:val="24"/>
-          <w:szCs w:val="24"/>
-        </w:rPr>
-      </w:pPr>
-      <w:r>
-        <w:rPr>
-          <w:rFonts w:ascii="Times New Roman" w:hAnsi="Times New Roman" w:cs="Times New Roman"/>
-          <w:sz w:val="24"/>
-          <w:szCs w:val="24"/>
-        </w:rPr>
-        <w:t xml:space="preserve">VISUAL Studio: IDE e editor de código para desenvolvedores. </w:t>
-      </w:r>
-      <w:r>
-        <w:rPr>
-          <w:rFonts w:ascii="Times New Roman" w:hAnsi="Times New Roman" w:cs="Times New Roman"/>
-          <w:b/>
-          <w:bCs/>
-          <w:sz w:val="24"/>
-          <w:szCs w:val="24"/>
-        </w:rPr>
-        <w:t>Microsoft</w:t>
-      </w:r>
-      <w:r>
-        <w:rPr>
-          <w:rFonts w:ascii="Times New Roman" w:hAnsi="Times New Roman" w:cs="Times New Roman"/>
-          <w:sz w:val="24"/>
-          <w:szCs w:val="24"/>
-        </w:rPr>
-        <w:t xml:space="preserve">. 2022. Disponível em:  </w:t>
-      </w:r>
-      <w:hyperlink r:id="rId19" w:history="1">
-        <w:r>
-          <w:rPr>
-            <w:rStyle w:val="Hyperlink"/>
-            <w:rFonts w:ascii="Times New Roman" w:hAnsi="Times New Roman" w:cs="Times New Roman"/>
-            <w:sz w:val="24"/>
-            <w:szCs w:val="24"/>
-          </w:rPr>
-          <w:t>https://visualstudio.microsoft.com/pt-br/</w:t>
-        </w:r>
-      </w:hyperlink>
-      <w:r>
-        <w:rPr>
-          <w:rFonts w:ascii="Times New Roman" w:hAnsi="Times New Roman" w:cs="Times New Roman"/>
-          <w:sz w:val="24"/>
-          <w:szCs w:val="24"/>
-        </w:rPr>
-        <w:t xml:space="preserve"> .</w:t>
-      </w:r>
-    </w:p>
+    <w:p/>
     <w:sectPr>
       <w:pgSz w:w="11906" w:h="16838"/>
       <w:pgMar w:top="1134" w:right="1134" w:bottom="1134" w:left="1701" w:header="709" w:footer="709" w:gutter="0"/>
@@ -4518,7 +3999,7 @@
 </file>
 
 <file path=word/endnotes.xml><?xml version="1.0" encoding="utf-8"?>
-<w:endnotes xmlns:wpc="http://schemas.microsoft.com/office/word/2010/wordprocessingCanvas" xmlns:cx="http://schemas.microsoft.com/office/drawing/2014/chartex" xmlns:cx1="http://schemas.microsoft.com/office/drawing/2015/9/8/chartex" xmlns:cx2="http://schemas.microsoft.com/office/drawing/2015/10/21/chartex" xmlns:cx3="http://schemas.microsoft.com/office/drawing/2016/5/9/chartex" xmlns:cx4="http://schemas.microsoft.com/office/drawing/2016/5/10/chartex" xmlns:cx5="http://schemas.microsoft.com/office/drawing/2016/5/11/chartex" xmlns:cx6="http://schemas.microsoft.com/office/drawing/2016/5/12/chartex" xmlns:cx7="http://schemas.microsoft.com/office/drawing/2016/5/13/chartex" xmlns:cx8="http://schemas.microsoft.com/office/drawing/2016/5/14/chartex" xmlns:mc="http://schemas.openxmlformats.org/markup-compatibility/2006" xmlns:aink="http://schemas.microsoft.com/office/drawing/2016/ink" xmlns:am3d="http://schemas.microsoft.com/office/drawing/2017/model3d" xmlns:o="urn:schemas-microsoft-com:office:office" xmlns:oel="http://schemas.microsoft.com/office/2019/extlst" xmlns:r="http://schemas.openxmlformats.org/officeDocument/2006/relationships" xmlns:m="http://schemas.openxmlformats.org/officeDocument/2006/math" xmlns:v="urn:schemas-microsoft-com:vml" xmlns:wp14="http://schemas.microsoft.com/office/word/2010/wordprocessingDrawing" xmlns:wp="http://schemas.openxmlformats.org/drawingml/2006/wordprocessingDrawing" xmlns:w10="urn:schemas-microsoft-com:office:word" xmlns:w="http://schemas.openxmlformats.org/wordprocessingml/2006/main" xmlns:w14="http://schemas.microsoft.com/office/word/2010/wordml" xmlns:w15="http://schemas.microsoft.com/office/word/2012/wordml" xmlns:w16cex="http://schemas.microsoft.com/office/word/2018/wordml/cex" xmlns:w16cid="http://schemas.microsoft.com/office/word/2016/wordml/cid" xmlns:w16="http://schemas.microsoft.com/office/word/2018/wordml" xmlns:w16du="http://schemas.microsoft.com/office/word/2023/wordml/word16du" xmlns:w16sdtdh="http://schemas.microsoft.com/office/word/2020/wordml/sdtdatahash" xmlns:w16se="http://schemas.microsoft.com/office/word/2015/wordml/symex" xmlns:wpg="http://schemas.microsoft.com/office/word/2010/wordprocessingGroup" xmlns:wpi="http://schemas.microsoft.com/office/word/2010/wordprocessingInk" xmlns:wne="http://schemas.microsoft.com/office/word/2006/wordml" xmlns:wps="http://schemas.microsoft.com/office/word/2010/wordprocessingShape" mc:Ignorable="w14 w15 w16se w16cid w16 w16cex w16sdtdh wp14">
+<w:endnotes xmlns:wpc="http://schemas.microsoft.com/office/word/2010/wordprocessingCanvas" xmlns:cx="http://schemas.microsoft.com/office/drawing/2014/chartex" xmlns:cx1="http://schemas.microsoft.com/office/drawing/2015/9/8/chartex" xmlns:cx2="http://schemas.microsoft.com/office/drawing/2015/10/21/chartex" xmlns:cx3="http://schemas.microsoft.com/office/drawing/2016/5/9/chartex" xmlns:cx4="http://schemas.microsoft.com/office/drawing/2016/5/10/chartex" xmlns:cx5="http://schemas.microsoft.com/office/drawing/2016/5/11/chartex" xmlns:cx6="http://schemas.microsoft.com/office/drawing/2016/5/12/chartex" xmlns:cx7="http://schemas.microsoft.com/office/drawing/2016/5/13/chartex" xmlns:cx8="http://schemas.microsoft.com/office/drawing/2016/5/14/chartex" xmlns:mc="http://schemas.openxmlformats.org/markup-compatibility/2006" xmlns:aink="http://schemas.microsoft.com/office/drawing/2016/ink" xmlns:am3d="http://schemas.microsoft.com/office/drawing/2017/model3d" xmlns:o="urn:schemas-microsoft-com:office:office" xmlns:oel="http://schemas.microsoft.com/office/2019/extlst" xmlns:r="http://schemas.openxmlformats.org/officeDocument/2006/relationships" xmlns:m="http://schemas.openxmlformats.org/officeDocument/2006/math" xmlns:v="urn:schemas-microsoft-com:vml" xmlns:wp14="http://schemas.microsoft.com/office/word/2010/wordprocessingDrawing" xmlns:wp="http://schemas.openxmlformats.org/drawingml/2006/wordprocessingDrawing" xmlns:w10="urn:schemas-microsoft-com:office:word" xmlns:w="http://schemas.openxmlformats.org/wordprocessingml/2006/main" xmlns:w14="http://schemas.microsoft.com/office/word/2010/wordml" xmlns:w15="http://schemas.microsoft.com/office/word/2012/wordml" xmlns:w16cex="http://schemas.microsoft.com/office/word/2018/wordml/cex" xmlns:w16cid="http://schemas.microsoft.com/office/word/2016/wordml/cid" xmlns:w16="http://schemas.microsoft.com/office/word/2018/wordml" xmlns:w16sdtdh="http://schemas.microsoft.com/office/word/2020/wordml/sdtdatahash" xmlns:w16se="http://schemas.microsoft.com/office/word/2015/wordml/symex" xmlns:wpg="http://schemas.microsoft.com/office/word/2010/wordprocessingGroup" xmlns:wpi="http://schemas.microsoft.com/office/word/2010/wordprocessingInk" xmlns:wne="http://schemas.microsoft.com/office/word/2006/wordml" xmlns:wps="http://schemas.microsoft.com/office/word/2010/wordprocessingShape" mc:Ignorable="w14 w15 w16se w16cid w16 w16cex w16sdtdh wp14">
   <w:endnote w:type="separator" w:id="-1">
     <w:p>
       <w:pPr>
@@ -4543,7 +4024,7 @@
 </file>
 
 <file path=word/footnotes.xml><?xml version="1.0" encoding="utf-8"?>
-<w:footnotes xmlns:wpc="http://schemas.microsoft.com/office/word/2010/wordprocessingCanvas" xmlns:cx="http://schemas.microsoft.com/office/drawing/2014/chartex" xmlns:cx1="http://schemas.microsoft.com/office/drawing/2015/9/8/chartex" xmlns:cx2="http://schemas.microsoft.com/office/drawing/2015/10/21/chartex" xmlns:cx3="http://schemas.microsoft.com/office/drawing/2016/5/9/chartex" xmlns:cx4="http://schemas.microsoft.com/office/drawing/2016/5/10/chartex" xmlns:cx5="http://schemas.microsoft.com/office/drawing/2016/5/11/chartex" xmlns:cx6="http://schemas.microsoft.com/office/drawing/2016/5/12/chartex" xmlns:cx7="http://schemas.microsoft.com/office/drawing/2016/5/13/chartex" xmlns:cx8="http://schemas.microsoft.com/office/drawing/2016/5/14/chartex" xmlns:mc="http://schemas.openxmlformats.org/markup-compatibility/2006" xmlns:aink="http://schemas.microsoft.com/office/drawing/2016/ink" xmlns:am3d="http://schemas.microsoft.com/office/drawing/2017/model3d" xmlns:o="urn:schemas-microsoft-com:office:office" xmlns:oel="http://schemas.microsoft.com/office/2019/extlst" xmlns:r="http://schemas.openxmlformats.org/officeDocument/2006/relationships" xmlns:m="http://schemas.openxmlformats.org/officeDocument/2006/math" xmlns:v="urn:schemas-microsoft-com:vml" xmlns:wp14="http://schemas.microsoft.com/office/word/2010/wordprocessingDrawing" xmlns:wp="http://schemas.openxmlformats.org/drawingml/2006/wordprocessingDrawing" xmlns:w10="urn:schemas-microsoft-com:office:word" xmlns:w="http://schemas.openxmlformats.org/wordprocessingml/2006/main" xmlns:w14="http://schemas.microsoft.com/office/word/2010/wordml" xmlns:w15="http://schemas.microsoft.com/office/word/2012/wordml" xmlns:w16cex="http://schemas.microsoft.com/office/word/2018/wordml/cex" xmlns:w16cid="http://schemas.microsoft.com/office/word/2016/wordml/cid" xmlns:w16="http://schemas.microsoft.com/office/word/2018/wordml" xmlns:w16du="http://schemas.microsoft.com/office/word/2023/wordml/word16du" xmlns:w16sdtdh="http://schemas.microsoft.com/office/word/2020/wordml/sdtdatahash" xmlns:w16se="http://schemas.microsoft.com/office/word/2015/wordml/symex" xmlns:wpg="http://schemas.microsoft.com/office/word/2010/wordprocessingGroup" xmlns:wpi="http://schemas.microsoft.com/office/word/2010/wordprocessingInk" xmlns:wne="http://schemas.microsoft.com/office/word/2006/wordml" xmlns:wps="http://schemas.microsoft.com/office/word/2010/wordprocessingShape" mc:Ignorable="w14 w15 w16se w16cid w16 w16cex w16sdtdh wp14">
+<w:footnotes xmlns:wpc="http://schemas.microsoft.com/office/word/2010/wordprocessingCanvas" xmlns:cx="http://schemas.microsoft.com/office/drawing/2014/chartex" xmlns:cx1="http://schemas.microsoft.com/office/drawing/2015/9/8/chartex" xmlns:cx2="http://schemas.microsoft.com/office/drawing/2015/10/21/chartex" xmlns:cx3="http://schemas.microsoft.com/office/drawing/2016/5/9/chartex" xmlns:cx4="http://schemas.microsoft.com/office/drawing/2016/5/10/chartex" xmlns:cx5="http://schemas.microsoft.com/office/drawing/2016/5/11/chartex" xmlns:cx6="http://schemas.microsoft.com/office/drawing/2016/5/12/chartex" xmlns:cx7="http://schemas.microsoft.com/office/drawing/2016/5/13/chartex" xmlns:cx8="http://schemas.microsoft.com/office/drawing/2016/5/14/chartex" xmlns:mc="http://schemas.openxmlformats.org/markup-compatibility/2006" xmlns:aink="http://schemas.microsoft.com/office/drawing/2016/ink" xmlns:am3d="http://schemas.microsoft.com/office/drawing/2017/model3d" xmlns:o="urn:schemas-microsoft-com:office:office" xmlns:oel="http://schemas.microsoft.com/office/2019/extlst" xmlns:r="http://schemas.openxmlformats.org/officeDocument/2006/relationships" xmlns:m="http://schemas.openxmlformats.org/officeDocument/2006/math" xmlns:v="urn:schemas-microsoft-com:vml" xmlns:wp14="http://schemas.microsoft.com/office/word/2010/wordprocessingDrawing" xmlns:wp="http://schemas.openxmlformats.org/drawingml/2006/wordprocessingDrawing" xmlns:w10="urn:schemas-microsoft-com:office:word" xmlns:w="http://schemas.openxmlformats.org/wordprocessingml/2006/main" xmlns:w14="http://schemas.microsoft.com/office/word/2010/wordml" xmlns:w15="http://schemas.microsoft.com/office/word/2012/wordml" xmlns:w16cex="http://schemas.microsoft.com/office/word/2018/wordml/cex" xmlns:w16cid="http://schemas.microsoft.com/office/word/2016/wordml/cid" xmlns:w16="http://schemas.microsoft.com/office/word/2018/wordml" xmlns:w16sdtdh="http://schemas.microsoft.com/office/word/2020/wordml/sdtdatahash" xmlns:w16se="http://schemas.microsoft.com/office/word/2015/wordml/symex" xmlns:wpg="http://schemas.microsoft.com/office/word/2010/wordprocessingGroup" xmlns:wpi="http://schemas.microsoft.com/office/word/2010/wordprocessingInk" xmlns:wne="http://schemas.microsoft.com/office/word/2006/wordml" xmlns:wps="http://schemas.microsoft.com/office/word/2010/wordprocessingShape" mc:Ignorable="w14 w15 w16se w16cid w16 w16cex w16sdtdh wp14">
   <w:footnote w:type="separator" w:id="-1">
     <w:p>
       <w:pPr>
@@ -4568,7 +4049,7 @@
 </file>
 
 <file path=word/numbering.xml><?xml version="1.0" encoding="utf-8"?>
-<w:numbering xmlns:wpc="http://schemas.microsoft.com/office/word/2010/wordprocessingCanvas" xmlns:cx="http://schemas.microsoft.com/office/drawing/2014/chartex" xmlns:cx1="http://schemas.microsoft.com/office/drawing/2015/9/8/chartex" xmlns:cx2="http://schemas.microsoft.com/office/drawing/2015/10/21/chartex" xmlns:cx3="http://schemas.microsoft.com/office/drawing/2016/5/9/chartex" xmlns:cx4="http://schemas.microsoft.com/office/drawing/2016/5/10/chartex" xmlns:cx5="http://schemas.microsoft.com/office/drawing/2016/5/11/chartex" xmlns:cx6="http://schemas.microsoft.com/office/drawing/2016/5/12/chartex" xmlns:cx7="http://schemas.microsoft.com/office/drawing/2016/5/13/chartex" xmlns:cx8="http://schemas.microsoft.com/office/drawing/2016/5/14/chartex" xmlns:mc="http://schemas.openxmlformats.org/markup-compatibility/2006" xmlns:aink="http://schemas.microsoft.com/office/drawing/2016/ink" xmlns:am3d="http://schemas.microsoft.com/office/drawing/2017/model3d" xmlns:o="urn:schemas-microsoft-com:office:office" xmlns:oel="http://schemas.microsoft.com/office/2019/extlst" xmlns:r="http://schemas.openxmlformats.org/officeDocument/2006/relationships" xmlns:m="http://schemas.openxmlformats.org/officeDocument/2006/math" xmlns:v="urn:schemas-microsoft-com:vml" xmlns:wp14="http://schemas.microsoft.com/office/word/2010/wordprocessingDrawing" xmlns:wp="http://schemas.openxmlformats.org/drawingml/2006/wordprocessingDrawing" xmlns:w10="urn:schemas-microsoft-com:office:word" xmlns:w="http://schemas.openxmlformats.org/wordprocessingml/2006/main" xmlns:w14="http://schemas.microsoft.com/office/word/2010/wordml" xmlns:w15="http://schemas.microsoft.com/office/word/2012/wordml" xmlns:w16cex="http://schemas.microsoft.com/office/word/2018/wordml/cex" xmlns:w16cid="http://schemas.microsoft.com/office/word/2016/wordml/cid" xmlns:w16="http://schemas.microsoft.com/office/word/2018/wordml" xmlns:w16du="http://schemas.microsoft.com/office/word/2023/wordml/word16du" xmlns:w16sdtdh="http://schemas.microsoft.com/office/word/2020/wordml/sdtdatahash" xmlns:w16se="http://schemas.microsoft.com/office/word/2015/wordml/symex" xmlns:wpg="http://schemas.microsoft.com/office/word/2010/wordprocessingGroup" xmlns:wpi="http://schemas.microsoft.com/office/word/2010/wordprocessingInk" xmlns:wne="http://schemas.microsoft.com/office/word/2006/wordml" xmlns:wps="http://schemas.microsoft.com/office/word/2010/wordprocessingShape" mc:Ignorable="w14 w15 w16se w16cid w16 w16cex w16sdtdh wp14">
+<w:numbering xmlns:wpc="http://schemas.microsoft.com/office/word/2010/wordprocessingCanvas" xmlns:cx="http://schemas.microsoft.com/office/drawing/2014/chartex" xmlns:cx1="http://schemas.microsoft.com/office/drawing/2015/9/8/chartex" xmlns:cx2="http://schemas.microsoft.com/office/drawing/2015/10/21/chartex" xmlns:cx3="http://schemas.microsoft.com/office/drawing/2016/5/9/chartex" xmlns:cx4="http://schemas.microsoft.com/office/drawing/2016/5/10/chartex" xmlns:cx5="http://schemas.microsoft.com/office/drawing/2016/5/11/chartex" xmlns:cx6="http://schemas.microsoft.com/office/drawing/2016/5/12/chartex" xmlns:cx7="http://schemas.microsoft.com/office/drawing/2016/5/13/chartex" xmlns:cx8="http://schemas.microsoft.com/office/drawing/2016/5/14/chartex" xmlns:mc="http://schemas.openxmlformats.org/markup-compatibility/2006" xmlns:aink="http://schemas.microsoft.com/office/drawing/2016/ink" xmlns:am3d="http://schemas.microsoft.com/office/drawing/2017/model3d" xmlns:o="urn:schemas-microsoft-com:office:office" xmlns:oel="http://schemas.microsoft.com/office/2019/extlst" xmlns:r="http://schemas.openxmlformats.org/officeDocument/2006/relationships" xmlns:m="http://schemas.openxmlformats.org/officeDocument/2006/math" xmlns:v="urn:schemas-microsoft-com:vml" xmlns:wp14="http://schemas.microsoft.com/office/word/2010/wordprocessingDrawing" xmlns:wp="http://schemas.openxmlformats.org/drawingml/2006/wordprocessingDrawing" xmlns:w10="urn:schemas-microsoft-com:office:word" xmlns:w="http://schemas.openxmlformats.org/wordprocessingml/2006/main" xmlns:w14="http://schemas.microsoft.com/office/word/2010/wordml" xmlns:w15="http://schemas.microsoft.com/office/word/2012/wordml" xmlns:w16cex="http://schemas.microsoft.com/office/word/2018/wordml/cex" xmlns:w16cid="http://schemas.microsoft.com/office/word/2016/wordml/cid" xmlns:w16="http://schemas.microsoft.com/office/word/2018/wordml" xmlns:w16sdtdh="http://schemas.microsoft.com/office/word/2020/wordml/sdtdatahash" xmlns:w16se="http://schemas.microsoft.com/office/word/2015/wordml/symex" xmlns:wpg="http://schemas.microsoft.com/office/word/2010/wordprocessingGroup" xmlns:wpi="http://schemas.microsoft.com/office/word/2010/wordprocessingInk" xmlns:wne="http://schemas.microsoft.com/office/word/2006/wordml" xmlns:wps="http://schemas.microsoft.com/office/word/2010/wordprocessingShape" mc:Ignorable="w14 w15 w16se w16cid w16 w16cex w16sdtdh wp14">
   <w:abstractNum w:abstractNumId="0" w15:restartNumberingAfterBreak="0">
     <w:nsid w:val="18302E8F"/>
     <w:multiLevelType w:val="hybridMultilevel"/>
@@ -5569,6 +5050,7 @@
   <w:style w:type="paragraph" w:default="1" w:styleId="Normal">
     <w:name w:val="Normal"/>
     <w:qFormat/>
+    <w:rsid w:val="00AC6FE6"/>
   </w:style>
   <w:style w:type="paragraph" w:styleId="Ttulo2">
     <w:name w:val="heading 2"/>
@@ -6172,23 +5654,6 @@
 </file>
 
 <file path=customXml/item1.xml><?xml version="1.0" encoding="utf-8"?>
-<p:properties xmlns:p="http://schemas.microsoft.com/office/2006/metadata/properties" xmlns:xsi="http://www.w3.org/2001/XMLSchema-instance" xmlns:pc="http://schemas.microsoft.com/office/infopath/2007/PartnerControls">
-  <documentManagement>
-    <ReferenceId xmlns="6d60744a-056f-4cb2-8da2-59d8c9da681a" xsi:nil="true"/>
-  </documentManagement>
-</p:properties>
-</file>
-
-<file path=customXml/item2.xml><?xml version="1.0" encoding="utf-8"?>
-<?mso-contentType ?>
-<FormTemplates xmlns="http://schemas.microsoft.com/sharepoint/v3/contenttype/forms">
-  <Display>DocumentLibraryForm</Display>
-  <Edit>DocumentLibraryForm</Edit>
-  <New>DocumentLibraryForm</New>
-</FormTemplates>
-</file>
-
-<file path=customXml/item3.xml><?xml version="1.0" encoding="utf-8"?>
 <ct:contentTypeSchema xmlns:ct="http://schemas.microsoft.com/office/2006/metadata/contentType" xmlns:ma="http://schemas.microsoft.com/office/2006/metadata/properties/metaAttributes" ct:_="" ma:_="" ma:contentTypeName="Document" ma:contentTypeID="0x0101001CF4134618EDB44D939846C8E56AB8E5" ma:contentTypeVersion="4" ma:contentTypeDescription="Create a new document." ma:contentTypeScope="" ma:versionID="18c09503c100701633a867784151bc8a">
   <xsd:schema xmlns:xsd="http://www.w3.org/2001/XMLSchema" xmlns:xs="http://www.w3.org/2001/XMLSchema" xmlns:p="http://schemas.microsoft.com/office/2006/metadata/properties" xmlns:ns2="6d60744a-056f-4cb2-8da2-59d8c9da681a" targetNamespace="http://schemas.microsoft.com/office/2006/metadata/properties" ma:root="true" ma:fieldsID="470be42b71ea40ed01eb6d79e61c24ff" ns2:_="">
     <xsd:import namespace="6d60744a-056f-4cb2-8da2-59d8c9da681a"/>
@@ -6332,25 +5797,28 @@
 </ct:contentTypeSchema>
 </file>
 
-<file path=customXml/itemProps1.xml><?xml version="1.0" encoding="utf-8"?>
-<ds:datastoreItem xmlns:ds="http://schemas.openxmlformats.org/officeDocument/2006/customXml" ds:itemID="{28873C66-C485-4D56-91CC-7D9CC9348719}">
-  <ds:schemaRefs>
-    <ds:schemaRef ds:uri="http://schemas.microsoft.com/office/2006/metadata/properties"/>
-    <ds:schemaRef ds:uri="http://schemas.microsoft.com/office/infopath/2007/PartnerControls"/>
-    <ds:schemaRef ds:uri="6d60744a-056f-4cb2-8da2-59d8c9da681a"/>
-  </ds:schemaRefs>
-</ds:datastoreItem>
+<file path=customXml/item2.xml><?xml version="1.0" encoding="utf-8"?>
+<?mso-contentType ?>
+<FormTemplates xmlns="http://schemas.microsoft.com/sharepoint/v3/contenttype/forms">
+  <Display>DocumentLibraryForm</Display>
+  <Edit>DocumentLibraryForm</Edit>
+  <New>DocumentLibraryForm</New>
+</FormTemplates>
 </file>
 
-<file path=customXml/itemProps2.xml><?xml version="1.0" encoding="utf-8"?>
-<ds:datastoreItem xmlns:ds="http://schemas.openxmlformats.org/officeDocument/2006/customXml" ds:itemID="{9A0E9671-C326-42C0-97F0-F5B0641BCFDA}">
-  <ds:schemaRefs>
-    <ds:schemaRef ds:uri="http://schemas.microsoft.com/sharepoint/v3/contenttype/forms"/>
-  </ds:schemaRefs>
-</ds:datastoreItem>
+<file path=customXml/item3.xml><?xml version="1.0" encoding="utf-8"?>
+<p:properties xmlns:p="http://schemas.microsoft.com/office/2006/metadata/properties" xmlns:xsi="http://www.w3.org/2001/XMLSchema-instance" xmlns:pc="http://schemas.microsoft.com/office/infopath/2007/PartnerControls">
+  <documentManagement>
+    <ReferenceId xmlns="6d60744a-056f-4cb2-8da2-59d8c9da681a" xsi:nil="true"/>
+  </documentManagement>
+</p:properties>
 </file>
 
-<file path=customXml/itemProps3.xml><?xml version="1.0" encoding="utf-8"?>
+<file path=customXml/item4.xml><?xml version="1.0" encoding="utf-8"?>
+<b:Sources xmlns:b="http://schemas.openxmlformats.org/officeDocument/2006/bibliography" xmlns="http://schemas.openxmlformats.org/officeDocument/2006/bibliography" SelectedStyle="\APASixthEditionOfficeOnline.xsl" StyleName="APA" Version="6"/>
+</file>
+
+<file path=customXml/itemProps1.xml><?xml version="1.0" encoding="utf-8"?>
 <ds:datastoreItem xmlns:ds="http://schemas.openxmlformats.org/officeDocument/2006/customXml" ds:itemID="{0BB33512-DE94-4989-ADD5-91B17459A521}">
   <ds:schemaRefs>
     <ds:schemaRef ds:uri="http://schemas.microsoft.com/office/2006/metadata/contentType"/>
@@ -6366,4 +5834,30 @@
     <ds:schemaRef ds:uri="http://schemas.microsoft.com/internal/obd"/>
   </ds:schemaRefs>
 </ds:datastoreItem>
+</file>
+
+<file path=customXml/itemProps2.xml><?xml version="1.0" encoding="utf-8"?>
+<ds:datastoreItem xmlns:ds="http://schemas.openxmlformats.org/officeDocument/2006/customXml" ds:itemID="{9A0E9671-C326-42C0-97F0-F5B0641BCFDA}">
+  <ds:schemaRefs>
+    <ds:schemaRef ds:uri="http://schemas.microsoft.com/sharepoint/v3/contenttype/forms"/>
+  </ds:schemaRefs>
+</ds:datastoreItem>
+</file>
+
+<file path=customXml/itemProps3.xml><?xml version="1.0" encoding="utf-8"?>
+<ds:datastoreItem xmlns:ds="http://schemas.openxmlformats.org/officeDocument/2006/customXml" ds:itemID="{28873C66-C485-4D56-91CC-7D9CC9348719}">
+  <ds:schemaRefs>
+    <ds:schemaRef ds:uri="http://schemas.microsoft.com/office/2006/metadata/properties"/>
+    <ds:schemaRef ds:uri="http://schemas.microsoft.com/office/infopath/2007/PartnerControls"/>
+    <ds:schemaRef ds:uri="6d60744a-056f-4cb2-8da2-59d8c9da681a"/>
+  </ds:schemaRefs>
+</ds:datastoreItem>
+</file>
+
+<file path=customXml/itemProps4.xml><?xml version="1.0" encoding="utf-8"?>
+<ds:datastoreItem xmlns:ds="http://schemas.openxmlformats.org/officeDocument/2006/customXml" ds:itemID="{F6411BBE-91EA-4939-AD81-AC68007B9404}">
+  <ds:schemaRefs>
+    <ds:schemaRef ds:uri="http://schemas.openxmlformats.org/officeDocument/2006/bibliography"/>
+  </ds:schemaRefs>
+</ds:datastoreItem>
 </file>
</xml_diff>